<commit_message>
First draft of document
</commit_message>
<xml_diff>
--- a/D10126532_ProgrammingForBigDataAssignment2_Hadoop.docx
+++ b/D10126532_ProgrammingForBigDataAssignment2_Hadoop.docx
@@ -55,10 +55,9 @@
           <w:sz w:val="48"/>
           <w:szCs w:val="48"/>
         </w:rPr>
-        <w:t>Assignment 2</w:t>
-      </w:r>
-      <w:bookmarkStart w:id="0" w:name="_GoBack"/>
-      <w:bookmarkEnd w:id="0"/>
+        <w:t xml:space="preserve">Assignment 2 - </w:t>
+      </w:r>
+      <w:proofErr w:type="spellStart"/>
       <w:r>
         <w:rPr>
           <w:b/>
@@ -66,32 +65,31 @@
           <w:sz w:val="48"/>
           <w:szCs w:val="48"/>
         </w:rPr>
-        <w:t xml:space="preserve"> - </w:t>
-      </w:r>
-      <w:proofErr w:type="spellStart"/>
-      <w:r>
+        <w:t>Hadoop</w:t>
+      </w:r>
+      <w:proofErr w:type="spellEnd"/>
+    </w:p>
+    <w:p>
+      <w:pPr>
+        <w:pStyle w:val="NormalWeb"/>
+        <w:jc w:val="center"/>
+        <w:divId w:val="1659846320"/>
         <w:rPr>
           <w:b/>
           <w:bCs/>
           <w:sz w:val="48"/>
           <w:szCs w:val="48"/>
         </w:rPr>
-        <w:t>Hadoop</w:t>
-      </w:r>
-      <w:proofErr w:type="spellEnd"/>
-    </w:p>
-    <w:p>
-      <w:pPr>
-        <w:pStyle w:val="NormalWeb"/>
-        <w:jc w:val="center"/>
-        <w:divId w:val="1659846320"/>
+      </w:pPr>
+      <w:r>
         <w:rPr>
           <w:b/>
           <w:bCs/>
           <w:sz w:val="48"/>
           <w:szCs w:val="48"/>
         </w:rPr>
-      </w:pPr>
+        <w:t>D10126532</w:t>
+      </w:r>
       <w:r>
         <w:rPr>
           <w:b/>
@@ -99,7 +97,7 @@
           <w:sz w:val="48"/>
           <w:szCs w:val="48"/>
         </w:rPr>
-        <w:t>D10126532</w:t>
+        <w:t xml:space="preserve"> </w:t>
       </w:r>
       <w:r>
         <w:rPr>
@@ -108,7 +106,7 @@
           <w:sz w:val="48"/>
           <w:szCs w:val="48"/>
         </w:rPr>
-        <w:t xml:space="preserve"> </w:t>
+        <w:t>John Warde</w:t>
       </w:r>
       <w:r>
         <w:rPr>
@@ -117,7 +115,7 @@
           <w:sz w:val="48"/>
           <w:szCs w:val="48"/>
         </w:rPr>
-        <w:t>John Warde</w:t>
+        <w:t xml:space="preserve"> </w:t>
       </w:r>
       <w:r>
         <w:rPr>
@@ -126,15 +124,6 @@
           <w:sz w:val="48"/>
           <w:szCs w:val="48"/>
         </w:rPr>
-        <w:t xml:space="preserve"> </w:t>
-      </w:r>
-      <w:r>
-        <w:rPr>
-          <w:b/>
-          <w:bCs/>
-          <w:sz w:val="48"/>
-          <w:szCs w:val="48"/>
-        </w:rPr>
         <w:t>DT230B</w:t>
       </w:r>
     </w:p>
@@ -187,6 +176,118 @@
     <w:p>
       <w:pPr>
         <w:divId w:val="1659846320"/>
+        <w:rPr>
+          <w:rFonts w:eastAsia="Times New Roman"/>
+        </w:rPr>
+      </w:pPr>
+      <w:r>
+        <w:rPr>
+          <w:rFonts w:eastAsia="Times New Roman"/>
+        </w:rPr>
+        <w:t xml:space="preserve">Note: the </w:t>
+      </w:r>
+      <w:r>
+        <w:rPr>
+          <w:rFonts w:eastAsia="Times New Roman"/>
+        </w:rPr>
+        <w:t xml:space="preserve">word </w:t>
+      </w:r>
+      <w:r>
+        <w:rPr>
+          <w:rFonts w:eastAsia="Times New Roman"/>
+        </w:rPr>
+        <w:t>“actor”</w:t>
+      </w:r>
+      <w:r>
+        <w:rPr>
+          <w:rFonts w:eastAsia="Times New Roman"/>
+        </w:rPr>
+        <w:t xml:space="preserve"> </w:t>
+      </w:r>
+      <w:r>
+        <w:rPr>
+          <w:rFonts w:eastAsia="Times New Roman"/>
+        </w:rPr>
+        <w:t>is used throughout this document</w:t>
+      </w:r>
+      <w:r>
+        <w:rPr>
+          <w:rFonts w:eastAsia="Times New Roman"/>
+        </w:rPr>
+        <w:t xml:space="preserve"> (and in the included code)</w:t>
+      </w:r>
+      <w:r>
+        <w:rPr>
+          <w:rFonts w:eastAsia="Times New Roman"/>
+        </w:rPr>
+        <w:t xml:space="preserve"> to describe the “character” names </w:t>
+      </w:r>
+      <w:r>
+        <w:rPr>
+          <w:rFonts w:eastAsia="Times New Roman"/>
+        </w:rPr>
+        <w:t>in a play -</w:t>
+      </w:r>
+      <w:r>
+        <w:rPr>
+          <w:rFonts w:eastAsia="Times New Roman"/>
+        </w:rPr>
+        <w:t xml:space="preserve"> because we </w:t>
+      </w:r>
+      <w:r>
+        <w:rPr>
+          <w:rFonts w:eastAsia="Times New Roman"/>
+        </w:rPr>
+        <w:t xml:space="preserve">also </w:t>
+      </w:r>
+      <w:r>
+        <w:rPr>
+          <w:rFonts w:eastAsia="Times New Roman"/>
+        </w:rPr>
+        <w:t xml:space="preserve">talk about </w:t>
+      </w:r>
+      <w:r>
+        <w:rPr>
+          <w:rFonts w:eastAsia="Times New Roman"/>
+        </w:rPr>
+        <w:t>“</w:t>
+      </w:r>
+      <w:r>
+        <w:rPr>
+          <w:rFonts w:eastAsia="Times New Roman"/>
+        </w:rPr>
+        <w:t>text character</w:t>
+      </w:r>
+      <w:r>
+        <w:rPr>
+          <w:rFonts w:eastAsia="Times New Roman"/>
+        </w:rPr>
+        <w:t>s” in parsing tasks of th</w:t>
+      </w:r>
+      <w:r>
+        <w:rPr>
+          <w:rFonts w:eastAsia="Times New Roman"/>
+        </w:rPr>
+        <w:t>is nature “actor” is used to remove ambugity.</w:t>
+      </w:r>
+      <w:bookmarkStart w:id="0" w:name="_GoBack"/>
+      <w:bookmarkEnd w:id="0"/>
+      <w:r>
+        <w:rPr>
+          <w:rFonts w:eastAsia="Times New Roman"/>
+        </w:rPr>
+        <w:t xml:space="preserve"> </w:t>
+      </w:r>
+      <w:r>
+        <w:rPr>
+          <w:rFonts w:eastAsia="Times New Roman"/>
+        </w:rPr>
+        <w:t xml:space="preserve"> </w:t>
+      </w:r>
+    </w:p>
+    <w:p>
+      <w:pPr>
+        <w:divId w:val="1659846320"/>
       </w:pPr>
     </w:p>
     <w:p>
@@ -251,20 +352,3408 @@
           <w:rFonts w:eastAsia="Times New Roman"/>
         </w:rPr>
       </w:pPr>
-    </w:p>
-    <w:p>
-      <w:pPr>
-        <w:divId w:val="1659846320"/>
-        <w:rPr>
-          <w:rFonts w:eastAsia="Times New Roman"/>
-        </w:rPr>
-      </w:pPr>
-      <w:r>
-        <w:rPr>
-          <w:rFonts w:eastAsia="Times New Roman"/>
-        </w:rPr>
-        <w:t>Blah</w:t>
-      </w:r>
+      <w:r>
+        <w:rPr>
+          <w:rFonts w:eastAsia="Times New Roman"/>
+        </w:rPr>
+        <w:t>The task is to generate a co-appearance network for a Shakespeare play which will show what actors appear in a play together and the strength of that relationship.</w:t>
+      </w:r>
+    </w:p>
+    <w:p>
+      <w:pPr>
+        <w:divId w:val="1659846320"/>
+        <w:rPr>
+          <w:rFonts w:eastAsia="Times New Roman"/>
+        </w:rPr>
+      </w:pPr>
+    </w:p>
+    <w:p>
+      <w:pPr>
+        <w:divId w:val="1659846320"/>
+        <w:rPr>
+          <w:rFonts w:eastAsia="Times New Roman"/>
+        </w:rPr>
+      </w:pPr>
+      <w:r>
+        <w:rPr>
+          <w:rFonts w:eastAsia="Times New Roman"/>
+        </w:rPr>
+        <w:t>The chosen play is “</w:t>
+      </w:r>
+      <w:r>
+        <w:rPr>
+          <w:rFonts w:eastAsia="Times New Roman"/>
+        </w:rPr>
+        <w:t>ROMEO AND JULIET</w:t>
+      </w:r>
+      <w:r>
+        <w:rPr>
+          <w:rFonts w:eastAsia="Times New Roman"/>
+        </w:rPr>
+        <w:t>” by William Shakespeare</w:t>
+      </w:r>
+      <w:r>
+        <w:rPr>
+          <w:rFonts w:eastAsia="Times New Roman"/>
+        </w:rPr>
+        <w:t>.  The first port of call</w:t>
+      </w:r>
+      <w:r>
+        <w:rPr>
+          <w:rFonts w:eastAsia="Times New Roman"/>
+        </w:rPr>
+        <w:t xml:space="preserve"> was to review content structure of the </w:t>
+      </w:r>
+      <w:r>
+        <w:rPr>
+          <w:rFonts w:eastAsia="Times New Roman"/>
+        </w:rPr>
+        <w:t>RomeoJuliet.txt</w:t>
+      </w:r>
+      <w:r>
+        <w:rPr>
+          <w:rFonts w:eastAsia="Times New Roman"/>
+        </w:rPr>
+        <w:t xml:space="preserve"> file to identify repeating patterns in order to isolate the actor names in the file</w:t>
+      </w:r>
+      <w:r>
+        <w:rPr>
+          <w:rFonts w:eastAsia="Times New Roman"/>
+        </w:rPr>
+        <w:t>.  The actor n</w:t>
+      </w:r>
+      <w:r>
+        <w:rPr>
+          <w:rFonts w:eastAsia="Times New Roman"/>
+        </w:rPr>
+        <w:t>ames (as they speak their lines)</w:t>
+      </w:r>
+      <w:r>
+        <w:rPr>
+          <w:rFonts w:eastAsia="Times New Roman"/>
+        </w:rPr>
+        <w:t xml:space="preserve"> </w:t>
+      </w:r>
+      <w:r>
+        <w:rPr>
+          <w:rFonts w:eastAsia="Times New Roman"/>
+        </w:rPr>
+        <w:t>start</w:t>
+      </w:r>
+      <w:r>
+        <w:rPr>
+          <w:rFonts w:eastAsia="Times New Roman"/>
+        </w:rPr>
+        <w:t xml:space="preserve"> at the first column of a line and the</w:t>
+      </w:r>
+      <w:r>
+        <w:rPr>
+          <w:rFonts w:eastAsia="Times New Roman"/>
+        </w:rPr>
+        <w:t>n the</w:t>
+      </w:r>
+      <w:r>
+        <w:rPr>
+          <w:rFonts w:eastAsia="Times New Roman"/>
+        </w:rPr>
+        <w:t xml:space="preserve"> name is followed by a tab </w:t>
+      </w:r>
+      <w:r>
+        <w:rPr>
+          <w:rFonts w:eastAsia="Times New Roman"/>
+        </w:rPr>
+        <w:t>character;</w:t>
+      </w:r>
+      <w:r>
+        <w:rPr>
+          <w:rFonts w:eastAsia="Times New Roman"/>
+        </w:rPr>
+        <w:t xml:space="preserve"> this is consistent throughout the file.  The following Regular Expression </w:t>
+      </w:r>
+      <w:r>
+        <w:rPr>
+          <w:rFonts w:eastAsia="Times New Roman"/>
+        </w:rPr>
+        <w:t>is</w:t>
+      </w:r>
+      <w:r>
+        <w:rPr>
+          <w:rFonts w:eastAsia="Times New Roman"/>
+        </w:rPr>
+        <w:t xml:space="preserve"> used to </w:t>
+      </w:r>
+      <w:r>
+        <w:rPr>
+          <w:rFonts w:eastAsia="Times New Roman"/>
+        </w:rPr>
+        <w:t>isolate the actor name in a line.</w:t>
+      </w:r>
+    </w:p>
+    <w:p>
+      <w:pPr>
+        <w:divId w:val="1659846320"/>
+        <w:rPr>
+          <w:rFonts w:eastAsia="Times New Roman"/>
+        </w:rPr>
+      </w:pPr>
+    </w:p>
+    <w:p>
+      <w:pPr>
+        <w:pStyle w:val="HTMLPreformatted"/>
+        <w:divId w:val="1659846320"/>
+        <w:rPr>
+          <w:rFonts w:ascii="Courier New" w:eastAsia="Times New Roman" w:hAnsi="Courier New" w:cs="Courier New"/>
+          <w:b/>
+        </w:rPr>
+      </w:pPr>
+      <w:r>
+        <w:rPr>
+          <w:rFonts w:eastAsia="Times New Roman"/>
+        </w:rPr>
+        <w:t xml:space="preserve"> </w:t>
+      </w:r>
+      <w:r>
+        <w:rPr>
+          <w:rFonts w:eastAsia="Times New Roman"/>
+        </w:rPr>
+        <w:tab/>
+      </w:r>
+      <w:proofErr w:type="gramStart"/>
+      <w:r>
+        <w:rPr>
+          <w:rFonts w:ascii="Courier New" w:eastAsia="Times New Roman" w:hAnsi="Courier New" w:cs="Courier New"/>
+          <w:b/>
+          <w:sz w:val="24"/>
+        </w:rPr>
+        <w:t>^(</w:t>
+      </w:r>
+      <w:proofErr w:type="gramEnd"/>
+      <w:r>
+        <w:rPr>
+          <w:rFonts w:ascii="Courier New" w:eastAsia="Times New Roman" w:hAnsi="Courier New" w:cs="Courier New"/>
+          <w:b/>
+          <w:sz w:val="24"/>
+        </w:rPr>
+        <w:t>[A-Z ]+?)\t</w:t>
+      </w:r>
+    </w:p>
+    <w:p>
+      <w:pPr>
+        <w:divId w:val="1659846320"/>
+        <w:rPr>
+          <w:rFonts w:eastAsia="Times New Roman"/>
+        </w:rPr>
+      </w:pPr>
+    </w:p>
+    <w:p>
+      <w:pPr>
+        <w:divId w:val="1659846320"/>
+        <w:rPr>
+          <w:rFonts w:eastAsia="Times New Roman"/>
+        </w:rPr>
+      </w:pPr>
+      <w:r>
+        <w:rPr>
+          <w:rFonts w:eastAsia="Times New Roman"/>
+        </w:rPr>
+        <w:t>The approach</w:t>
+      </w:r>
+      <w:r>
+        <w:rPr>
+          <w:rFonts w:eastAsia="Times New Roman"/>
+        </w:rPr>
+        <w:t xml:space="preserve"> taken in general was:</w:t>
+      </w:r>
+    </w:p>
+    <w:p>
+      <w:pPr>
+        <w:pStyle w:val="ListParagraph"/>
+        <w:numPr>
+          <w:ilvl w:val="0"/>
+          <w:numId w:val="1"/>
+        </w:numPr>
+        <w:divId w:val="1659846320"/>
+        <w:rPr>
+          <w:rFonts w:eastAsia="Times New Roman"/>
+        </w:rPr>
+      </w:pPr>
+      <w:r>
+        <w:rPr>
+          <w:rFonts w:eastAsia="Times New Roman"/>
+        </w:rPr>
+        <w:t>Mapper: for each text line that was fed to the map() call</w:t>
+      </w:r>
+    </w:p>
+    <w:p>
+      <w:pPr>
+        <w:pStyle w:val="ListParagraph"/>
+        <w:numPr>
+          <w:ilvl w:val="1"/>
+          <w:numId w:val="1"/>
+        </w:numPr>
+        <w:divId w:val="1659846320"/>
+        <w:rPr>
+          <w:rFonts w:eastAsia="Times New Roman"/>
+        </w:rPr>
+      </w:pPr>
+      <w:r>
+        <w:rPr>
+          <w:rFonts w:eastAsia="Times New Roman"/>
+        </w:rPr>
+        <w:t>Attempt to match for an actor name, if not get out of map() call</w:t>
+      </w:r>
+    </w:p>
+    <w:p>
+      <w:pPr>
+        <w:pStyle w:val="ListParagraph"/>
+        <w:numPr>
+          <w:ilvl w:val="1"/>
+          <w:numId w:val="1"/>
+        </w:numPr>
+        <w:divId w:val="1659846320"/>
+        <w:rPr>
+          <w:rFonts w:eastAsia="Times New Roman"/>
+        </w:rPr>
+      </w:pPr>
+      <w:r>
+        <w:rPr>
+          <w:rFonts w:eastAsia="Times New Roman"/>
+        </w:rPr>
+        <w:t>Is the matched actor name with</w:t>
+      </w:r>
+      <w:r>
+        <w:rPr>
+          <w:rFonts w:eastAsia="Times New Roman"/>
+        </w:rPr>
+        <w:t>in</w:t>
+      </w:r>
+      <w:r>
+        <w:rPr>
+          <w:rFonts w:eastAsia="Times New Roman"/>
+        </w:rPr>
+        <w:t xml:space="preserve"> N number of li</w:t>
+      </w:r>
+      <w:r>
+        <w:rPr>
+          <w:rFonts w:eastAsia="Times New Roman"/>
+        </w:rPr>
+        <w:t>nes from the last matched actor?</w:t>
+      </w:r>
+    </w:p>
+    <w:p>
+      <w:pPr>
+        <w:pStyle w:val="ListParagraph"/>
+        <w:numPr>
+          <w:ilvl w:val="1"/>
+          <w:numId w:val="1"/>
+        </w:numPr>
+        <w:divId w:val="1659846320"/>
+        <w:rPr>
+          <w:rFonts w:eastAsia="Times New Roman"/>
+        </w:rPr>
+      </w:pPr>
+      <w:r>
+        <w:rPr>
+          <w:rFonts w:eastAsia="Times New Roman"/>
+        </w:rPr>
+        <w:t>If yes output</w:t>
+      </w:r>
+      <w:r>
+        <w:rPr>
+          <w:rFonts w:eastAsia="Times New Roman"/>
+        </w:rPr>
+        <w:t xml:space="preserve"> a pairing of the last actor name and this actor name, with a count of 1</w:t>
+      </w:r>
+    </w:p>
+    <w:p>
+      <w:pPr>
+        <w:pStyle w:val="ListParagraph"/>
+        <w:numPr>
+          <w:ilvl w:val="0"/>
+          <w:numId w:val="1"/>
+        </w:numPr>
+        <w:divId w:val="1659846320"/>
+        <w:rPr>
+          <w:rFonts w:eastAsia="Times New Roman"/>
+        </w:rPr>
+      </w:pPr>
+      <w:r>
+        <w:rPr>
+          <w:rFonts w:eastAsia="Times New Roman"/>
+        </w:rPr>
+        <w:t>Sort &amp; Shuffle will order the relationship</w:t>
+      </w:r>
+      <w:r>
+        <w:rPr>
+          <w:rFonts w:eastAsia="Times New Roman"/>
+        </w:rPr>
+        <w:t>s</w:t>
+      </w:r>
+      <w:r>
+        <w:rPr>
+          <w:rFonts w:eastAsia="Times New Roman"/>
+        </w:rPr>
+        <w:t xml:space="preserve"> and send a</w:t>
+      </w:r>
+      <w:r>
+        <w:rPr>
+          <w:rFonts w:eastAsia="Times New Roman"/>
+        </w:rPr>
+        <w:t xml:space="preserve"> list of 1s repeated </w:t>
+      </w:r>
+      <w:r>
+        <w:rPr>
+          <w:rFonts w:eastAsia="Times New Roman"/>
+        </w:rPr>
+        <w:t>for each</w:t>
+      </w:r>
+      <w:r>
+        <w:rPr>
+          <w:rFonts w:eastAsia="Times New Roman"/>
+        </w:rPr>
+        <w:t xml:space="preserve"> identical relationship.</w:t>
+      </w:r>
+    </w:p>
+    <w:p>
+      <w:pPr>
+        <w:pStyle w:val="ListParagraph"/>
+        <w:numPr>
+          <w:ilvl w:val="0"/>
+          <w:numId w:val="1"/>
+        </w:numPr>
+        <w:divId w:val="1659846320"/>
+        <w:rPr>
+          <w:rFonts w:eastAsia="Times New Roman"/>
+        </w:rPr>
+      </w:pPr>
+      <w:r>
+        <w:rPr>
+          <w:rFonts w:eastAsia="Times New Roman"/>
+        </w:rPr>
+        <w:t xml:space="preserve">Reducer: for each relationship pair sent to the reduce() call </w:t>
+      </w:r>
+    </w:p>
+    <w:p>
+      <w:pPr>
+        <w:pStyle w:val="ListParagraph"/>
+        <w:numPr>
+          <w:ilvl w:val="1"/>
+          <w:numId w:val="1"/>
+        </w:numPr>
+        <w:divId w:val="1659846320"/>
+        <w:rPr>
+          <w:rFonts w:eastAsia="Times New Roman"/>
+        </w:rPr>
+      </w:pPr>
+      <w:r>
+        <w:rPr>
+          <w:rFonts w:eastAsia="Times New Roman"/>
+        </w:rPr>
+        <w:t>Count up the number of 1 in the associated list</w:t>
+      </w:r>
+    </w:p>
+    <w:p>
+      <w:pPr>
+        <w:pStyle w:val="ListParagraph"/>
+        <w:numPr>
+          <w:ilvl w:val="1"/>
+          <w:numId w:val="1"/>
+        </w:numPr>
+        <w:divId w:val="1659846320"/>
+        <w:rPr>
+          <w:rFonts w:eastAsia="Times New Roman"/>
+        </w:rPr>
+      </w:pPr>
+      <w:r>
+        <w:rPr>
+          <w:rFonts w:eastAsia="Times New Roman"/>
+        </w:rPr>
+        <w:t>For the output key concatenate the two actor names and the word “undirected” all separated by a tab character and the total count for the value</w:t>
+      </w:r>
+    </w:p>
+    <w:p>
+      <w:pPr>
+        <w:divId w:val="1659846320"/>
+        <w:rPr>
+          <w:rFonts w:eastAsia="Times New Roman"/>
+        </w:rPr>
+      </w:pPr>
+    </w:p>
+    <w:p>
+      <w:pPr>
+        <w:divId w:val="1659846320"/>
+        <w:rPr>
+          <w:rFonts w:eastAsia="Times New Roman"/>
+        </w:rPr>
+      </w:pPr>
+    </w:p>
+    <w:p>
+      <w:pPr>
+        <w:divId w:val="1659846320"/>
+        <w:rPr>
+          <w:rFonts w:eastAsia="Times New Roman"/>
+        </w:rPr>
+      </w:pPr>
+    </w:p>
+    <w:p>
+      <w:pPr>
+        <w:divId w:val="1659846320"/>
+        <w:rPr>
+          <w:rFonts w:eastAsia="Times New Roman"/>
+        </w:rPr>
+      </w:pPr>
+      <w:r>
+        <w:rPr>
+          <w:rFonts w:eastAsia="Times New Roman"/>
+        </w:rPr>
+        <w:t xml:space="preserve">The following is a </w:t>
+      </w:r>
+      <w:r>
+        <w:rPr>
+          <w:rFonts w:eastAsia="Times New Roman"/>
+        </w:rPr>
+        <w:t>snapshot of sample</w:t>
+      </w:r>
+      <w:r>
+        <w:rPr>
+          <w:rFonts w:eastAsia="Times New Roman"/>
+        </w:rPr>
+        <w:t xml:space="preserve"> </w:t>
+      </w:r>
+      <w:r>
+        <w:rPr>
+          <w:rFonts w:eastAsia="Times New Roman"/>
+        </w:rPr>
+        <w:t>data as it</w:t>
+      </w:r>
+      <w:r>
+        <w:rPr>
+          <w:rFonts w:eastAsia="Times New Roman"/>
+        </w:rPr>
+        <w:t xml:space="preserve"> passes through the </w:t>
+      </w:r>
+      <w:proofErr w:type="spellStart"/>
+      <w:r>
+        <w:rPr>
+          <w:rFonts w:eastAsia="Times New Roman"/>
+        </w:rPr>
+        <w:t>Hadoop</w:t>
+      </w:r>
+      <w:proofErr w:type="spellEnd"/>
+      <w:r>
+        <w:rPr>
+          <w:rFonts w:eastAsia="Times New Roman"/>
+        </w:rPr>
+        <w:t xml:space="preserve"> Job</w:t>
+      </w:r>
+      <w:r>
+        <w:rPr>
+          <w:rFonts w:eastAsia="Times New Roman"/>
+        </w:rPr>
+        <w:t>, where actor names are paired if they are within 5</w:t>
+      </w:r>
+      <w:r>
+        <w:rPr>
+          <w:rFonts w:eastAsia="Times New Roman"/>
+        </w:rPr>
+        <w:t xml:space="preserve"> lines </w:t>
+      </w:r>
+      <w:r>
+        <w:rPr>
+          <w:rFonts w:eastAsia="Times New Roman"/>
+        </w:rPr>
+        <w:t>of each other</w:t>
+      </w:r>
+      <w:r>
+        <w:rPr>
+          <w:rFonts w:eastAsia="Times New Roman"/>
+        </w:rPr>
+        <w:t>:</w:t>
+      </w:r>
+    </w:p>
+    <w:p>
+      <w:pPr>
+        <w:divId w:val="1659846320"/>
+        <w:rPr>
+          <w:rFonts w:eastAsia="Times New Roman"/>
+        </w:rPr>
+      </w:pPr>
+    </w:p>
+    <w:tbl>
+      <w:tblPr>
+        <w:tblStyle w:val="TableGrid"/>
+        <w:tblW w:w="9361" w:type="dxa"/>
+        <w:tblLook w:val="04A0" w:firstRow="1" w:lastRow="0" w:firstColumn="1" w:lastColumn="0" w:noHBand="0" w:noVBand="1"/>
+      </w:tblPr>
+      <w:tblGrid>
+        <w:gridCol w:w="5987"/>
+        <w:gridCol w:w="3374"/>
+      </w:tblGrid>
+      <w:tr>
+        <w:trPr>
+          <w:divId w:val="1659846320"/>
+        </w:trPr>
+        <w:tc>
+          <w:tcPr>
+            <w:tcW w:w="5987" w:type="dxa"/>
+          </w:tcPr>
+          <w:p>
+            <w:pPr>
+              <w:rPr>
+                <w:rFonts w:eastAsia="Times New Roman"/>
+                <w:b/>
+              </w:rPr>
+            </w:pPr>
+            <w:r>
+              <w:rPr>
+                <w:rFonts w:eastAsia="Times New Roman"/>
+                <w:b/>
+              </w:rPr>
+              <w:t>Input to Mapper</w:t>
+            </w:r>
+          </w:p>
+        </w:tc>
+        <w:tc>
+          <w:tcPr>
+            <w:tcW w:w="3374" w:type="dxa"/>
+          </w:tcPr>
+          <w:p>
+            <w:pPr>
+              <w:rPr>
+                <w:rFonts w:eastAsia="Times New Roman"/>
+                <w:b/>
+              </w:rPr>
+            </w:pPr>
+            <w:r>
+              <w:rPr>
+                <w:rFonts w:eastAsia="Times New Roman"/>
+                <w:b/>
+              </w:rPr>
+              <w:t>Output from Mapper</w:t>
+            </w:r>
+          </w:p>
+        </w:tc>
+      </w:tr>
+      <w:tr>
+        <w:trPr>
+          <w:divId w:val="1659846320"/>
+        </w:trPr>
+        <w:tc>
+          <w:tcPr>
+            <w:tcW w:w="5987" w:type="dxa"/>
+          </w:tcPr>
+          <w:p>
+            <w:pPr>
+              <w:rPr>
+                <w:rFonts w:eastAsia="Times New Roman"/>
+                <w:sz w:val="18"/>
+              </w:rPr>
+            </w:pPr>
+            <w:r>
+              <w:rPr>
+                <w:rFonts w:eastAsia="Times New Roman"/>
+                <w:sz w:val="18"/>
+              </w:rPr>
+              <w:t>(1</w:t>
+            </w:r>
+            <w:r>
+              <w:rPr>
+                <w:rFonts w:eastAsia="Times New Roman"/>
+                <w:sz w:val="18"/>
+              </w:rPr>
+              <w:t>45, “</w:t>
+            </w:r>
+            <w:r>
+              <w:rPr>
+                <w:rFonts w:eastAsia="Times New Roman"/>
+                <w:sz w:val="18"/>
+              </w:rPr>
+              <w:t>CAPULET</w:t>
+            </w:r>
+            <w:r>
+              <w:rPr>
+                <w:rFonts w:eastAsia="Times New Roman"/>
+                <w:sz w:val="18"/>
+              </w:rPr>
+              <w:tab/>
+              <w:t xml:space="preserve">What noise is this? Give me my long sword, </w:t>
+            </w:r>
+            <w:proofErr w:type="spellStart"/>
+            <w:r>
+              <w:rPr>
+                <w:rFonts w:eastAsia="Times New Roman"/>
+                <w:sz w:val="18"/>
+              </w:rPr>
+              <w:t>ho</w:t>
+            </w:r>
+            <w:proofErr w:type="spellEnd"/>
+            <w:r>
+              <w:rPr>
+                <w:rFonts w:eastAsia="Times New Roman"/>
+                <w:sz w:val="18"/>
+              </w:rPr>
+              <w:t>!</w:t>
+            </w:r>
+            <w:r>
+              <w:rPr>
+                <w:rFonts w:eastAsia="Times New Roman"/>
+                <w:sz w:val="18"/>
+              </w:rPr>
+              <w:t>”)</w:t>
+            </w:r>
+          </w:p>
+          <w:p>
+            <w:pPr>
+              <w:rPr>
+                <w:rFonts w:eastAsia="Times New Roman"/>
+                <w:sz w:val="18"/>
+              </w:rPr>
+            </w:pPr>
+            <w:r>
+              <w:rPr>
+                <w:rFonts w:eastAsia="Times New Roman"/>
+                <w:sz w:val="18"/>
+              </w:rPr>
+              <w:t>(2</w:t>
+            </w:r>
+            <w:r>
+              <w:rPr>
+                <w:rFonts w:eastAsia="Times New Roman"/>
+                <w:sz w:val="18"/>
+              </w:rPr>
+              <w:t>85</w:t>
+            </w:r>
+            <w:r>
+              <w:rPr>
+                <w:rFonts w:eastAsia="Times New Roman"/>
+                <w:sz w:val="18"/>
+              </w:rPr>
+              <w:t>, “”)</w:t>
+            </w:r>
+          </w:p>
+          <w:p>
+            <w:pPr>
+              <w:rPr>
+                <w:rFonts w:eastAsia="Times New Roman"/>
+                <w:sz w:val="18"/>
+              </w:rPr>
+            </w:pPr>
+            <w:r>
+              <w:rPr>
+                <w:rFonts w:eastAsia="Times New Roman"/>
+                <w:sz w:val="18"/>
+              </w:rPr>
+              <w:t>(2</w:t>
+            </w:r>
+            <w:r>
+              <w:rPr>
+                <w:rFonts w:eastAsia="Times New Roman"/>
+                <w:sz w:val="18"/>
+              </w:rPr>
+              <w:t>93</w:t>
+            </w:r>
+            <w:r>
+              <w:rPr>
+                <w:rFonts w:eastAsia="Times New Roman"/>
+                <w:sz w:val="18"/>
+              </w:rPr>
+              <w:t>, “LADY CAPULET</w:t>
+            </w:r>
+            <w:r>
+              <w:rPr>
+                <w:rFonts w:eastAsia="Times New Roman"/>
+                <w:sz w:val="18"/>
+              </w:rPr>
+              <w:tab/>
+              <w:t xml:space="preserve">A crutch, a crutch! </w:t>
+            </w:r>
+            <w:proofErr w:type="gramStart"/>
+            <w:r>
+              <w:rPr>
+                <w:rFonts w:eastAsia="Times New Roman"/>
+                <w:sz w:val="18"/>
+              </w:rPr>
+              <w:t>why</w:t>
+            </w:r>
+            <w:proofErr w:type="gramEnd"/>
+            <w:r>
+              <w:rPr>
+                <w:rFonts w:eastAsia="Times New Roman"/>
+                <w:sz w:val="18"/>
+              </w:rPr>
+              <w:t xml:space="preserve"> call you for a sword?</w:t>
+            </w:r>
+            <w:r>
+              <w:rPr>
+                <w:rFonts w:eastAsia="Times New Roman"/>
+                <w:sz w:val="18"/>
+              </w:rPr>
+              <w:t xml:space="preserve"> </w:t>
+            </w:r>
+            <w:r>
+              <w:rPr>
+                <w:rFonts w:eastAsia="Times New Roman"/>
+                <w:sz w:val="18"/>
+              </w:rPr>
+              <w:t>”)</w:t>
+            </w:r>
+          </w:p>
+          <w:p>
+            <w:pPr>
+              <w:rPr>
+                <w:rFonts w:eastAsia="Times New Roman"/>
+                <w:sz w:val="18"/>
+              </w:rPr>
+            </w:pPr>
+            <w:r>
+              <w:rPr>
+                <w:rFonts w:eastAsia="Times New Roman"/>
+                <w:sz w:val="18"/>
+              </w:rPr>
+              <w:t>(35</w:t>
+            </w:r>
+            <w:r>
+              <w:rPr>
+                <w:rFonts w:eastAsia="Times New Roman"/>
+                <w:sz w:val="18"/>
+              </w:rPr>
+              <w:t>3</w:t>
+            </w:r>
+            <w:r>
+              <w:rPr>
+                <w:rFonts w:eastAsia="Times New Roman"/>
+                <w:sz w:val="18"/>
+              </w:rPr>
+              <w:t>, “”)</w:t>
+            </w:r>
+          </w:p>
+          <w:p>
+            <w:pPr>
+              <w:rPr>
+                <w:rFonts w:eastAsia="Times New Roman"/>
+                <w:sz w:val="18"/>
+              </w:rPr>
+            </w:pPr>
+            <w:r>
+              <w:rPr>
+                <w:rFonts w:eastAsia="Times New Roman"/>
+                <w:sz w:val="18"/>
+              </w:rPr>
+              <w:t>(560</w:t>
+            </w:r>
+            <w:r>
+              <w:rPr>
+                <w:rFonts w:eastAsia="Times New Roman"/>
+                <w:sz w:val="18"/>
+              </w:rPr>
+              <w:t>, “CAPULET</w:t>
+            </w:r>
+            <w:r>
+              <w:rPr>
+                <w:rFonts w:eastAsia="Times New Roman"/>
+                <w:sz w:val="18"/>
+              </w:rPr>
+              <w:tab/>
+              <w:t>My sword, I say! Old Montague is come,</w:t>
+            </w:r>
+            <w:r>
+              <w:rPr>
+                <w:rFonts w:eastAsia="Times New Roman"/>
+                <w:sz w:val="18"/>
+              </w:rPr>
+              <w:t xml:space="preserve"> </w:t>
+            </w:r>
+            <w:r>
+              <w:rPr>
+                <w:rFonts w:eastAsia="Times New Roman"/>
+                <w:sz w:val="18"/>
+              </w:rPr>
+              <w:t>”)</w:t>
+            </w:r>
+          </w:p>
+          <w:p>
+            <w:pPr>
+              <w:rPr>
+                <w:rFonts w:eastAsia="Times New Roman"/>
+                <w:sz w:val="18"/>
+              </w:rPr>
+            </w:pPr>
+            <w:r>
+              <w:rPr>
+                <w:rFonts w:eastAsia="Times New Roman"/>
+                <w:sz w:val="18"/>
+              </w:rPr>
+              <w:t>(</w:t>
+            </w:r>
+            <w:r>
+              <w:rPr>
+                <w:rFonts w:eastAsia="Times New Roman"/>
+                <w:sz w:val="18"/>
+              </w:rPr>
+              <w:t>599</w:t>
+            </w:r>
+            <w:r>
+              <w:rPr>
+                <w:rFonts w:eastAsia="Times New Roman"/>
+                <w:sz w:val="18"/>
+              </w:rPr>
+              <w:t>, “</w:t>
+            </w:r>
+            <w:r>
+              <w:rPr>
+                <w:rFonts w:eastAsia="Times New Roman"/>
+                <w:sz w:val="18"/>
+              </w:rPr>
+              <w:tab/>
+              <w:t>And flourishes his blade in spite of me</w:t>
+            </w:r>
+            <w:proofErr w:type="gramStart"/>
+            <w:r>
+              <w:rPr>
+                <w:rFonts w:eastAsia="Times New Roman"/>
+                <w:sz w:val="18"/>
+              </w:rPr>
+              <w:t>.</w:t>
+            </w:r>
+            <w:r>
+              <w:rPr>
+                <w:rFonts w:eastAsia="Times New Roman"/>
+                <w:sz w:val="18"/>
+              </w:rPr>
+              <w:t xml:space="preserve"> </w:t>
+            </w:r>
+            <w:r>
+              <w:rPr>
+                <w:rFonts w:eastAsia="Times New Roman"/>
+                <w:sz w:val="18"/>
+              </w:rPr>
+              <w:t>”</w:t>
+            </w:r>
+            <w:proofErr w:type="gramEnd"/>
+            <w:r>
+              <w:rPr>
+                <w:rFonts w:eastAsia="Times New Roman"/>
+                <w:sz w:val="18"/>
+              </w:rPr>
+              <w:t>)</w:t>
+            </w:r>
+          </w:p>
+          <w:p>
+            <w:pPr>
+              <w:rPr>
+                <w:rFonts w:eastAsia="Times New Roman"/>
+                <w:sz w:val="18"/>
+              </w:rPr>
+            </w:pPr>
+            <w:r>
+              <w:rPr>
+                <w:rFonts w:eastAsia="Times New Roman"/>
+                <w:sz w:val="18"/>
+              </w:rPr>
+              <w:t>(</w:t>
+            </w:r>
+            <w:r>
+              <w:rPr>
+                <w:rFonts w:eastAsia="Times New Roman"/>
+                <w:sz w:val="18"/>
+              </w:rPr>
+              <w:t>65</w:t>
+            </w:r>
+            <w:r>
+              <w:rPr>
+                <w:rFonts w:eastAsia="Times New Roman"/>
+                <w:sz w:val="18"/>
+              </w:rPr>
+              <w:t>5</w:t>
+            </w:r>
+            <w:r>
+              <w:rPr>
+                <w:rFonts w:eastAsia="Times New Roman"/>
+                <w:sz w:val="18"/>
+              </w:rPr>
+              <w:t>, “”)</w:t>
+            </w:r>
+          </w:p>
+          <w:p>
+            <w:pPr>
+              <w:rPr>
+                <w:rFonts w:eastAsia="Times New Roman"/>
+                <w:sz w:val="18"/>
+              </w:rPr>
+            </w:pPr>
+            <w:r>
+              <w:rPr>
+                <w:rFonts w:eastAsia="Times New Roman"/>
+                <w:sz w:val="18"/>
+              </w:rPr>
+              <w:t>(660</w:t>
+            </w:r>
+            <w:r>
+              <w:rPr>
+                <w:rFonts w:eastAsia="Times New Roman"/>
+                <w:sz w:val="18"/>
+              </w:rPr>
+              <w:t>, “[Enter MONTAGUE and LADY MONTAGUE]</w:t>
+            </w:r>
+            <w:r>
+              <w:rPr>
+                <w:rFonts w:eastAsia="Times New Roman"/>
+                <w:sz w:val="18"/>
+              </w:rPr>
+              <w:t xml:space="preserve"> </w:t>
+            </w:r>
+            <w:r>
+              <w:rPr>
+                <w:rFonts w:eastAsia="Times New Roman"/>
+                <w:sz w:val="18"/>
+              </w:rPr>
+              <w:t>”)</w:t>
+            </w:r>
+          </w:p>
+          <w:p>
+            <w:pPr>
+              <w:rPr>
+                <w:rFonts w:eastAsia="Times New Roman"/>
+                <w:sz w:val="18"/>
+              </w:rPr>
+            </w:pPr>
+            <w:r>
+              <w:rPr>
+                <w:rFonts w:eastAsia="Times New Roman"/>
+                <w:sz w:val="18"/>
+              </w:rPr>
+              <w:t>(798</w:t>
+            </w:r>
+            <w:r>
+              <w:rPr>
+                <w:rFonts w:eastAsia="Times New Roman"/>
+                <w:sz w:val="18"/>
+              </w:rPr>
+              <w:t>, “”)</w:t>
+            </w:r>
+          </w:p>
+          <w:p>
+            <w:pPr>
+              <w:rPr>
+                <w:rFonts w:eastAsia="Times New Roman"/>
+                <w:sz w:val="18"/>
+              </w:rPr>
+            </w:pPr>
+            <w:r>
+              <w:rPr>
+                <w:rFonts w:eastAsia="Times New Roman"/>
+                <w:sz w:val="18"/>
+              </w:rPr>
+              <w:t>(</w:t>
+            </w:r>
+            <w:r>
+              <w:rPr>
+                <w:rFonts w:eastAsia="Times New Roman"/>
+                <w:sz w:val="18"/>
+              </w:rPr>
+              <w:t>800</w:t>
+            </w:r>
+            <w:r>
+              <w:rPr>
+                <w:rFonts w:eastAsia="Times New Roman"/>
+                <w:sz w:val="18"/>
+              </w:rPr>
+              <w:t xml:space="preserve"> “MONTAGUE</w:t>
+            </w:r>
+            <w:r>
+              <w:rPr>
+                <w:rFonts w:eastAsia="Times New Roman"/>
+                <w:sz w:val="18"/>
+              </w:rPr>
+              <w:tab/>
+              <w:t>Thou villain Capulet,--Hold me not, let me go</w:t>
+            </w:r>
+            <w:proofErr w:type="gramStart"/>
+            <w:r>
+              <w:rPr>
+                <w:rFonts w:eastAsia="Times New Roman"/>
+                <w:sz w:val="18"/>
+              </w:rPr>
+              <w:t>.</w:t>
+            </w:r>
+            <w:r>
+              <w:rPr>
+                <w:rFonts w:eastAsia="Times New Roman"/>
+                <w:sz w:val="18"/>
+              </w:rPr>
+              <w:t xml:space="preserve"> </w:t>
+            </w:r>
+            <w:r>
+              <w:rPr>
+                <w:rFonts w:eastAsia="Times New Roman"/>
+                <w:sz w:val="18"/>
+              </w:rPr>
+              <w:t>”</w:t>
+            </w:r>
+            <w:proofErr w:type="gramEnd"/>
+            <w:r>
+              <w:rPr>
+                <w:rFonts w:eastAsia="Times New Roman"/>
+                <w:sz w:val="18"/>
+              </w:rPr>
+              <w:t>)</w:t>
+            </w:r>
+          </w:p>
+          <w:p>
+            <w:pPr>
+              <w:rPr>
+                <w:rFonts w:eastAsia="Times New Roman"/>
+                <w:sz w:val="18"/>
+              </w:rPr>
+            </w:pPr>
+            <w:r>
+              <w:rPr>
+                <w:rFonts w:eastAsia="Times New Roman"/>
+                <w:sz w:val="18"/>
+              </w:rPr>
+              <w:t>(</w:t>
+            </w:r>
+            <w:r>
+              <w:rPr>
+                <w:rFonts w:eastAsia="Times New Roman"/>
+                <w:sz w:val="18"/>
+              </w:rPr>
+              <w:t>845</w:t>
+            </w:r>
+            <w:r>
+              <w:rPr>
+                <w:rFonts w:eastAsia="Times New Roman"/>
+                <w:sz w:val="18"/>
+              </w:rPr>
+              <w:t>, “”)</w:t>
+            </w:r>
+          </w:p>
+          <w:p>
+            <w:pPr>
+              <w:rPr>
+                <w:rFonts w:eastAsia="Times New Roman"/>
+                <w:sz w:val="18"/>
+              </w:rPr>
+            </w:pPr>
+            <w:r>
+              <w:rPr>
+                <w:rFonts w:eastAsia="Times New Roman"/>
+                <w:sz w:val="18"/>
+              </w:rPr>
+              <w:t>(849</w:t>
+            </w:r>
+            <w:r>
+              <w:rPr>
+                <w:rFonts w:eastAsia="Times New Roman"/>
+                <w:sz w:val="18"/>
+              </w:rPr>
+              <w:t>, “</w:t>
+            </w:r>
+            <w:r>
+              <w:rPr>
+                <w:rFonts w:eastAsia="Times New Roman"/>
+                <w:sz w:val="18"/>
+              </w:rPr>
+              <w:t>LADY MONTAGUE</w:t>
+            </w:r>
+            <w:r>
+              <w:rPr>
+                <w:rFonts w:eastAsia="Times New Roman"/>
+                <w:sz w:val="18"/>
+              </w:rPr>
+              <w:tab/>
+              <w:t>Thou shalt not stir a foot to seek a foe</w:t>
+            </w:r>
+            <w:proofErr w:type="gramStart"/>
+            <w:r>
+              <w:rPr>
+                <w:rFonts w:eastAsia="Times New Roman"/>
+                <w:sz w:val="18"/>
+              </w:rPr>
+              <w:t>.</w:t>
+            </w:r>
+            <w:r>
+              <w:rPr>
+                <w:rFonts w:eastAsia="Times New Roman"/>
+                <w:sz w:val="18"/>
+              </w:rPr>
+              <w:t xml:space="preserve"> </w:t>
+            </w:r>
+            <w:r>
+              <w:rPr>
+                <w:rFonts w:eastAsia="Times New Roman"/>
+                <w:sz w:val="18"/>
+              </w:rPr>
+              <w:t>”</w:t>
+            </w:r>
+            <w:proofErr w:type="gramEnd"/>
+            <w:r>
+              <w:rPr>
+                <w:rFonts w:eastAsia="Times New Roman"/>
+                <w:sz w:val="18"/>
+              </w:rPr>
+              <w:t>)</w:t>
+            </w:r>
+          </w:p>
+          <w:p>
+            <w:pPr>
+              <w:rPr>
+                <w:rFonts w:eastAsia="Times New Roman"/>
+                <w:sz w:val="18"/>
+              </w:rPr>
+            </w:pPr>
+            <w:r>
+              <w:rPr>
+                <w:rFonts w:eastAsia="Times New Roman"/>
+                <w:sz w:val="18"/>
+              </w:rPr>
+              <w:t>(912, “”)</w:t>
+            </w:r>
+          </w:p>
+          <w:p>
+            <w:pPr>
+              <w:rPr>
+                <w:rFonts w:eastAsia="Times New Roman"/>
+                <w:sz w:val="18"/>
+              </w:rPr>
+            </w:pPr>
+            <w:r>
+              <w:rPr>
+                <w:rFonts w:eastAsia="Times New Roman"/>
+                <w:sz w:val="18"/>
+              </w:rPr>
+              <w:t>(915</w:t>
+            </w:r>
+            <w:r>
+              <w:rPr>
+                <w:rFonts w:eastAsia="Times New Roman"/>
+                <w:sz w:val="18"/>
+              </w:rPr>
+              <w:t>, “</w:t>
+            </w:r>
+            <w:r>
+              <w:rPr>
+                <w:rFonts w:eastAsia="Times New Roman"/>
+                <w:sz w:val="18"/>
+              </w:rPr>
+              <w:tab/>
+              <w:t>[Enter PRINCE, with Attendants]</w:t>
+            </w:r>
+            <w:r>
+              <w:rPr>
+                <w:rFonts w:eastAsia="Times New Roman"/>
+                <w:sz w:val="18"/>
+              </w:rPr>
+              <w:t xml:space="preserve"> </w:t>
+            </w:r>
+            <w:r>
+              <w:rPr>
+                <w:rFonts w:eastAsia="Times New Roman"/>
+                <w:sz w:val="18"/>
+              </w:rPr>
+              <w:t>”)</w:t>
+            </w:r>
+          </w:p>
+          <w:p>
+            <w:pPr>
+              <w:rPr>
+                <w:rFonts w:eastAsia="Times New Roman"/>
+                <w:sz w:val="18"/>
+              </w:rPr>
+            </w:pPr>
+            <w:r>
+              <w:rPr>
+                <w:rFonts w:eastAsia="Times New Roman"/>
+                <w:sz w:val="18"/>
+              </w:rPr>
+              <w:t>(967</w:t>
+            </w:r>
+            <w:r>
+              <w:rPr>
+                <w:rFonts w:eastAsia="Times New Roman"/>
+                <w:sz w:val="18"/>
+              </w:rPr>
+              <w:t>, “”)</w:t>
+            </w:r>
+          </w:p>
+          <w:p>
+            <w:pPr>
+              <w:rPr>
+                <w:rFonts w:eastAsia="Times New Roman"/>
+                <w:sz w:val="18"/>
+              </w:rPr>
+            </w:pPr>
+            <w:r>
+              <w:rPr>
+                <w:rFonts w:eastAsia="Times New Roman"/>
+                <w:sz w:val="18"/>
+              </w:rPr>
+              <w:t>(970</w:t>
+            </w:r>
+            <w:r>
+              <w:rPr>
+                <w:rFonts w:eastAsia="Times New Roman"/>
+                <w:sz w:val="18"/>
+              </w:rPr>
+              <w:t>, “</w:t>
+            </w:r>
+            <w:r>
+              <w:rPr>
+                <w:rFonts w:eastAsia="Times New Roman"/>
+                <w:sz w:val="18"/>
+              </w:rPr>
+              <w:t>PRINCE</w:t>
+            </w:r>
+            <w:r>
+              <w:rPr>
+                <w:rFonts w:eastAsia="Times New Roman"/>
+                <w:sz w:val="18"/>
+              </w:rPr>
+              <w:tab/>
+              <w:t>Rebellious subjects, enemies to peace,</w:t>
+            </w:r>
+            <w:r>
+              <w:rPr>
+                <w:rFonts w:eastAsia="Times New Roman"/>
+                <w:sz w:val="18"/>
+              </w:rPr>
+              <w:t xml:space="preserve"> </w:t>
+            </w:r>
+            <w:r>
+              <w:rPr>
+                <w:rFonts w:eastAsia="Times New Roman"/>
+                <w:sz w:val="18"/>
+              </w:rPr>
+              <w:t>”)</w:t>
+            </w:r>
+          </w:p>
+        </w:tc>
+        <w:tc>
+          <w:tcPr>
+            <w:tcW w:w="3374" w:type="dxa"/>
+          </w:tcPr>
+          <w:p>
+            <w:pPr>
+              <w:rPr>
+                <w:rFonts w:eastAsia="Times New Roman"/>
+                <w:sz w:val="18"/>
+              </w:rPr>
+            </w:pPr>
+          </w:p>
+          <w:p>
+            <w:pPr>
+              <w:rPr>
+                <w:rFonts w:eastAsia="Times New Roman"/>
+                <w:sz w:val="18"/>
+              </w:rPr>
+            </w:pPr>
+          </w:p>
+          <w:p>
+            <w:pPr>
+              <w:rPr>
+                <w:rFonts w:eastAsia="Times New Roman"/>
+                <w:sz w:val="18"/>
+              </w:rPr>
+            </w:pPr>
+            <w:r>
+              <w:rPr>
+                <w:rFonts w:eastAsia="Times New Roman"/>
+                <w:sz w:val="18"/>
+              </w:rPr>
+              <w:t>(“</w:t>
+            </w:r>
+            <w:r>
+              <w:rPr>
+                <w:rFonts w:eastAsia="Times New Roman"/>
+                <w:sz w:val="18"/>
+              </w:rPr>
+              <w:t>CAPULET</w:t>
+            </w:r>
+            <w:r>
+              <w:rPr>
+                <w:rFonts w:eastAsia="Times New Roman"/>
+                <w:b/>
+                <w:sz w:val="18"/>
+              </w:rPr>
+              <w:t>|</w:t>
+            </w:r>
+            <w:r>
+              <w:rPr>
+                <w:rFonts w:eastAsia="Times New Roman"/>
+                <w:sz w:val="18"/>
+              </w:rPr>
+              <w:t>LADY CAP</w:t>
+            </w:r>
+            <w:r>
+              <w:rPr>
+                <w:rFonts w:eastAsia="Times New Roman"/>
+                <w:sz w:val="18"/>
+              </w:rPr>
+              <w:t>ULET</w:t>
+            </w:r>
+            <w:r>
+              <w:rPr>
+                <w:rFonts w:eastAsia="Times New Roman"/>
+                <w:sz w:val="18"/>
+              </w:rPr>
+              <w:t>”</w:t>
+            </w:r>
+            <w:r>
+              <w:rPr>
+                <w:rFonts w:eastAsia="Times New Roman"/>
+                <w:sz w:val="18"/>
+              </w:rPr>
+              <w:t>,</w:t>
+            </w:r>
+            <w:r>
+              <w:rPr>
+                <w:rFonts w:eastAsia="Times New Roman"/>
+                <w:sz w:val="18"/>
+              </w:rPr>
+              <w:t>1)</w:t>
+            </w:r>
+          </w:p>
+          <w:p>
+            <w:pPr>
+              <w:rPr>
+                <w:rFonts w:eastAsia="Times New Roman"/>
+                <w:sz w:val="18"/>
+              </w:rPr>
+            </w:pPr>
+          </w:p>
+          <w:p>
+            <w:pPr>
+              <w:rPr>
+                <w:rFonts w:eastAsia="Times New Roman"/>
+                <w:sz w:val="18"/>
+              </w:rPr>
+            </w:pPr>
+            <w:r>
+              <w:rPr>
+                <w:rFonts w:eastAsia="Times New Roman"/>
+                <w:sz w:val="18"/>
+              </w:rPr>
+              <w:t>(“CAPULET</w:t>
+            </w:r>
+            <w:r>
+              <w:rPr>
+                <w:rFonts w:eastAsia="Times New Roman"/>
+                <w:b/>
+                <w:sz w:val="18"/>
+              </w:rPr>
+              <w:t>|</w:t>
+            </w:r>
+            <w:r>
+              <w:rPr>
+                <w:rFonts w:eastAsia="Times New Roman"/>
+                <w:sz w:val="18"/>
+              </w:rPr>
+              <w:t>LADY CAP</w:t>
+            </w:r>
+            <w:r>
+              <w:rPr>
+                <w:rFonts w:eastAsia="Times New Roman"/>
+                <w:sz w:val="18"/>
+              </w:rPr>
+              <w:t>ULET</w:t>
+            </w:r>
+            <w:r>
+              <w:rPr>
+                <w:rFonts w:eastAsia="Times New Roman"/>
+                <w:sz w:val="18"/>
+              </w:rPr>
+              <w:t>”</w:t>
+            </w:r>
+            <w:r>
+              <w:rPr>
+                <w:rFonts w:eastAsia="Times New Roman"/>
+                <w:sz w:val="18"/>
+              </w:rPr>
+              <w:t>,</w:t>
+            </w:r>
+            <w:r>
+              <w:rPr>
+                <w:rFonts w:eastAsia="Times New Roman"/>
+                <w:sz w:val="18"/>
+              </w:rPr>
+              <w:t>1)</w:t>
+            </w:r>
+          </w:p>
+          <w:p>
+            <w:pPr>
+              <w:rPr>
+                <w:rFonts w:eastAsia="Times New Roman"/>
+                <w:sz w:val="18"/>
+              </w:rPr>
+            </w:pPr>
+          </w:p>
+          <w:p>
+            <w:pPr>
+              <w:rPr>
+                <w:rFonts w:eastAsia="Times New Roman"/>
+                <w:sz w:val="18"/>
+              </w:rPr>
+            </w:pPr>
+          </w:p>
+          <w:p>
+            <w:pPr>
+              <w:rPr>
+                <w:rFonts w:eastAsia="Times New Roman"/>
+                <w:sz w:val="18"/>
+              </w:rPr>
+            </w:pPr>
+          </w:p>
+          <w:p>
+            <w:pPr>
+              <w:rPr>
+                <w:rFonts w:eastAsia="Times New Roman"/>
+                <w:sz w:val="18"/>
+              </w:rPr>
+            </w:pPr>
+          </w:p>
+          <w:p>
+            <w:pPr>
+              <w:rPr>
+                <w:rFonts w:eastAsia="Times New Roman"/>
+                <w:sz w:val="18"/>
+              </w:rPr>
+            </w:pPr>
+            <w:r>
+              <w:rPr>
+                <w:rFonts w:eastAsia="Times New Roman"/>
+                <w:sz w:val="18"/>
+              </w:rPr>
+              <w:t>(“CAPULET</w:t>
+            </w:r>
+            <w:r>
+              <w:rPr>
+                <w:rFonts w:eastAsia="Times New Roman"/>
+                <w:b/>
+                <w:sz w:val="18"/>
+              </w:rPr>
+              <w:t>|</w:t>
+            </w:r>
+            <w:r>
+              <w:rPr>
+                <w:rFonts w:eastAsia="Times New Roman"/>
+                <w:sz w:val="18"/>
+              </w:rPr>
+              <w:t xml:space="preserve"> </w:t>
+            </w:r>
+            <w:r>
+              <w:rPr>
+                <w:rFonts w:eastAsia="Times New Roman"/>
+                <w:sz w:val="18"/>
+              </w:rPr>
+              <w:t>MONTAGUE”, 1)</w:t>
+            </w:r>
+          </w:p>
+          <w:p>
+            <w:pPr>
+              <w:rPr>
+                <w:rFonts w:eastAsia="Times New Roman"/>
+                <w:sz w:val="18"/>
+              </w:rPr>
+            </w:pPr>
+          </w:p>
+          <w:p>
+            <w:pPr>
+              <w:rPr>
+                <w:rFonts w:eastAsia="Times New Roman"/>
+                <w:sz w:val="18"/>
+              </w:rPr>
+            </w:pPr>
+            <w:r>
+              <w:rPr>
+                <w:rFonts w:eastAsia="Times New Roman"/>
+                <w:sz w:val="18"/>
+              </w:rPr>
+              <w:t>(“</w:t>
+            </w:r>
+            <w:r>
+              <w:rPr>
+                <w:rFonts w:eastAsia="Times New Roman"/>
+                <w:sz w:val="18"/>
+              </w:rPr>
+              <w:t>LADY MONTAGUE</w:t>
+            </w:r>
+            <w:r>
+              <w:rPr>
+                <w:rFonts w:eastAsia="Times New Roman"/>
+                <w:b/>
+                <w:sz w:val="18"/>
+              </w:rPr>
+              <w:t>|</w:t>
+            </w:r>
+            <w:r>
+              <w:rPr>
+                <w:rFonts w:eastAsia="Times New Roman"/>
+                <w:sz w:val="18"/>
+              </w:rPr>
+              <w:t>MONTAGUE”</w:t>
+            </w:r>
+            <w:r>
+              <w:rPr>
+                <w:rFonts w:eastAsia="Times New Roman"/>
+                <w:sz w:val="18"/>
+              </w:rPr>
+              <w:t>,</w:t>
+            </w:r>
+            <w:r>
+              <w:rPr>
+                <w:rFonts w:eastAsia="Times New Roman"/>
+                <w:sz w:val="18"/>
+              </w:rPr>
+              <w:t>1)</w:t>
+            </w:r>
+          </w:p>
+          <w:p>
+            <w:pPr>
+              <w:rPr>
+                <w:rFonts w:eastAsia="Times New Roman"/>
+                <w:sz w:val="18"/>
+              </w:rPr>
+            </w:pPr>
+          </w:p>
+          <w:p>
+            <w:pPr>
+              <w:rPr>
+                <w:rFonts w:eastAsia="Times New Roman"/>
+                <w:sz w:val="18"/>
+              </w:rPr>
+            </w:pPr>
+          </w:p>
+          <w:p>
+            <w:pPr>
+              <w:rPr>
+                <w:rFonts w:eastAsia="Times New Roman"/>
+                <w:sz w:val="18"/>
+              </w:rPr>
+            </w:pPr>
+          </w:p>
+          <w:p>
+            <w:pPr>
+              <w:rPr>
+                <w:rFonts w:eastAsia="Times New Roman"/>
+                <w:sz w:val="18"/>
+              </w:rPr>
+            </w:pPr>
+            <w:r>
+              <w:rPr>
+                <w:rFonts w:eastAsia="Times New Roman"/>
+                <w:sz w:val="18"/>
+              </w:rPr>
+              <w:t>(“</w:t>
+            </w:r>
+            <w:r>
+              <w:rPr>
+                <w:rFonts w:eastAsia="Times New Roman"/>
+                <w:sz w:val="18"/>
+              </w:rPr>
+              <w:t>LADY MONTAGUE</w:t>
+            </w:r>
+            <w:r>
+              <w:rPr>
+                <w:rFonts w:eastAsia="Times New Roman"/>
+                <w:b/>
+                <w:sz w:val="18"/>
+              </w:rPr>
+              <w:t>|</w:t>
+            </w:r>
+            <w:r>
+              <w:rPr>
+                <w:rFonts w:eastAsia="Times New Roman"/>
+                <w:sz w:val="18"/>
+              </w:rPr>
+              <w:t>PRINCE</w:t>
+            </w:r>
+            <w:r>
+              <w:rPr>
+                <w:rFonts w:eastAsia="Times New Roman"/>
+                <w:sz w:val="18"/>
+              </w:rPr>
+              <w:t>”</w:t>
+            </w:r>
+            <w:r>
+              <w:rPr>
+                <w:rFonts w:eastAsia="Times New Roman"/>
+                <w:sz w:val="18"/>
+              </w:rPr>
+              <w:t>,</w:t>
+            </w:r>
+            <w:r>
+              <w:rPr>
+                <w:rFonts w:eastAsia="Times New Roman"/>
+                <w:sz w:val="18"/>
+              </w:rPr>
+              <w:t>1)</w:t>
+            </w:r>
+          </w:p>
+        </w:tc>
+      </w:tr>
+    </w:tbl>
+    <w:p>
+      <w:pPr>
+        <w:divId w:val="1659846320"/>
+        <w:rPr>
+          <w:rFonts w:eastAsia="Times New Roman"/>
+        </w:rPr>
+      </w:pPr>
+    </w:p>
+    <w:p>
+      <w:pPr>
+        <w:divId w:val="1659846320"/>
+        <w:rPr>
+          <w:rFonts w:eastAsia="Times New Roman"/>
+        </w:rPr>
+      </w:pPr>
+      <w:r>
+        <w:rPr>
+          <w:rFonts w:eastAsia="Times New Roman"/>
+        </w:rPr>
+        <w:t xml:space="preserve">You will notice that the pairing is sorted keeping the </w:t>
+      </w:r>
+      <w:r>
+        <w:rPr>
+          <w:rFonts w:eastAsia="Times New Roman"/>
+        </w:rPr>
+        <w:t xml:space="preserve">lexicographically </w:t>
+      </w:r>
+      <w:r>
+        <w:rPr>
+          <w:rFonts w:eastAsia="Times New Roman"/>
+        </w:rPr>
+        <w:t xml:space="preserve">less actor name to the left – this is done to count the relationship occurrences correctly e.g. the relationship pairing </w:t>
+      </w:r>
+      <w:r>
+        <w:rPr>
+          <w:rFonts w:eastAsia="Times New Roman"/>
+        </w:rPr>
+        <w:t>“CAPULET| MONTAGUE</w:t>
+      </w:r>
+      <w:proofErr w:type="gramStart"/>
+      <w:r>
+        <w:rPr>
+          <w:rFonts w:eastAsia="Times New Roman"/>
+        </w:rPr>
+        <w:t>”</w:t>
+      </w:r>
+      <w:r>
+        <w:rPr>
+          <w:rFonts w:eastAsia="Times New Roman"/>
+        </w:rPr>
+        <w:t xml:space="preserve">  is</w:t>
+      </w:r>
+      <w:proofErr w:type="gramEnd"/>
+      <w:r>
+        <w:rPr>
+          <w:rFonts w:eastAsia="Times New Roman"/>
+        </w:rPr>
+        <w:t xml:space="preserve"> identical to </w:t>
+      </w:r>
+      <w:r>
+        <w:rPr>
+          <w:rFonts w:eastAsia="Times New Roman"/>
+        </w:rPr>
+        <w:t>“MONTAGUE</w:t>
+      </w:r>
+      <w:r>
+        <w:rPr>
+          <w:rFonts w:eastAsia="Times New Roman"/>
+        </w:rPr>
+        <w:t xml:space="preserve"> |</w:t>
+      </w:r>
+      <w:r>
+        <w:rPr>
+          <w:rFonts w:eastAsia="Times New Roman"/>
+        </w:rPr>
+        <w:t>CAPULET”</w:t>
+      </w:r>
+      <w:r>
+        <w:rPr>
+          <w:rFonts w:eastAsia="Times New Roman"/>
+        </w:rPr>
+        <w:t xml:space="preserve"> </w:t>
+      </w:r>
+      <w:r>
+        <w:rPr>
+          <w:rFonts w:eastAsia="Times New Roman"/>
+        </w:rPr>
+        <w:t>i.e. commutative</w:t>
+      </w:r>
+      <w:r>
+        <w:rPr>
+          <w:rFonts w:eastAsia="Times New Roman"/>
+        </w:rPr>
+        <w:t>.</w:t>
+      </w:r>
+    </w:p>
+    <w:p>
+      <w:pPr>
+        <w:divId w:val="1659846320"/>
+        <w:rPr>
+          <w:rFonts w:eastAsia="Times New Roman"/>
+        </w:rPr>
+      </w:pPr>
+    </w:p>
+    <w:tbl>
+      <w:tblPr>
+        <w:tblStyle w:val="TableGrid"/>
+        <w:tblW w:w="9464" w:type="dxa"/>
+        <w:tblLook w:val="04A0" w:firstRow="1" w:lastRow="0" w:firstColumn="1" w:lastColumn="0" w:noHBand="0" w:noVBand="1"/>
+      </w:tblPr>
+      <w:tblGrid>
+        <w:gridCol w:w="4077"/>
+        <w:gridCol w:w="5387"/>
+      </w:tblGrid>
+      <w:tr>
+        <w:trPr>
+          <w:divId w:val="1659846320"/>
+        </w:trPr>
+        <w:tc>
+          <w:tcPr>
+            <w:tcW w:w="4077" w:type="dxa"/>
+          </w:tcPr>
+          <w:p>
+            <w:pPr>
+              <w:rPr>
+                <w:rFonts w:eastAsia="Times New Roman"/>
+                <w:b/>
+              </w:rPr>
+            </w:pPr>
+            <w:r>
+              <w:rPr>
+                <w:rFonts w:eastAsia="Times New Roman"/>
+                <w:b/>
+              </w:rPr>
+              <w:t xml:space="preserve">Input to </w:t>
+            </w:r>
+            <w:r>
+              <w:rPr>
+                <w:rFonts w:eastAsia="Times New Roman"/>
+                <w:b/>
+              </w:rPr>
+              <w:t>Reducer</w:t>
+            </w:r>
+          </w:p>
+        </w:tc>
+        <w:tc>
+          <w:tcPr>
+            <w:tcW w:w="5387" w:type="dxa"/>
+          </w:tcPr>
+          <w:p>
+            <w:pPr>
+              <w:rPr>
+                <w:rFonts w:eastAsia="Times New Roman"/>
+                <w:b/>
+              </w:rPr>
+            </w:pPr>
+            <w:r>
+              <w:rPr>
+                <w:rFonts w:eastAsia="Times New Roman"/>
+                <w:b/>
+              </w:rPr>
+              <w:t xml:space="preserve">Output from </w:t>
+            </w:r>
+            <w:r>
+              <w:rPr>
+                <w:rFonts w:eastAsia="Times New Roman"/>
+                <w:b/>
+              </w:rPr>
+              <w:t>Reducer</w:t>
+            </w:r>
+          </w:p>
+        </w:tc>
+      </w:tr>
+      <w:tr>
+        <w:trPr>
+          <w:divId w:val="1659846320"/>
+        </w:trPr>
+        <w:tc>
+          <w:tcPr>
+            <w:tcW w:w="4077" w:type="dxa"/>
+          </w:tcPr>
+          <w:p>
+            <w:pPr>
+              <w:rPr>
+                <w:rFonts w:eastAsia="Times New Roman"/>
+                <w:sz w:val="20"/>
+              </w:rPr>
+            </w:pPr>
+            <w:r>
+              <w:rPr>
+                <w:rFonts w:eastAsia="Times New Roman"/>
+                <w:sz w:val="20"/>
+              </w:rPr>
+              <w:t>(“CAPULET</w:t>
+            </w:r>
+            <w:r>
+              <w:rPr>
+                <w:rFonts w:eastAsia="Times New Roman"/>
+                <w:b/>
+                <w:sz w:val="20"/>
+              </w:rPr>
+              <w:t>|</w:t>
+            </w:r>
+            <w:r>
+              <w:rPr>
+                <w:rFonts w:eastAsia="Times New Roman"/>
+                <w:sz w:val="20"/>
+              </w:rPr>
+              <w:t>LADY CAPULET</w:t>
+            </w:r>
+            <w:r>
+              <w:rPr>
+                <w:rFonts w:eastAsia="Times New Roman"/>
+                <w:b/>
+                <w:sz w:val="20"/>
+              </w:rPr>
+              <w:t>|</w:t>
+            </w:r>
+            <w:r>
+              <w:rPr>
+                <w:rFonts w:eastAsia="Times New Roman"/>
+                <w:sz w:val="20"/>
+              </w:rPr>
+              <w:t xml:space="preserve">”, </w:t>
+            </w:r>
+            <w:r>
+              <w:rPr>
+                <w:rFonts w:eastAsia="Times New Roman"/>
+                <w:sz w:val="20"/>
+              </w:rPr>
+              <w:t>[</w:t>
+            </w:r>
+            <w:r>
+              <w:rPr>
+                <w:rFonts w:eastAsia="Times New Roman"/>
+                <w:sz w:val="20"/>
+              </w:rPr>
+              <w:t>1</w:t>
+            </w:r>
+            <w:r>
+              <w:rPr>
+                <w:rFonts w:eastAsia="Times New Roman"/>
+                <w:sz w:val="20"/>
+              </w:rPr>
+              <w:t>,1]</w:t>
+            </w:r>
+            <w:r>
+              <w:rPr>
+                <w:rFonts w:eastAsia="Times New Roman"/>
+                <w:sz w:val="20"/>
+              </w:rPr>
+              <w:t>)</w:t>
+            </w:r>
+            <w:r>
+              <w:rPr>
+                <w:rFonts w:eastAsia="Times New Roman"/>
+                <w:sz w:val="20"/>
+              </w:rPr>
+              <w:br/>
+            </w:r>
+            <w:r>
+              <w:rPr>
+                <w:rFonts w:eastAsia="Times New Roman"/>
+                <w:sz w:val="20"/>
+              </w:rPr>
+              <w:t>(“CAPULET</w:t>
+            </w:r>
+            <w:r>
+              <w:rPr>
+                <w:rFonts w:eastAsia="Times New Roman"/>
+                <w:b/>
+                <w:sz w:val="20"/>
+              </w:rPr>
+              <w:t>|</w:t>
+            </w:r>
+            <w:r>
+              <w:rPr>
+                <w:rFonts w:eastAsia="Times New Roman"/>
+                <w:sz w:val="20"/>
+              </w:rPr>
+              <w:t xml:space="preserve">MONTAGUE”, </w:t>
+            </w:r>
+            <w:r>
+              <w:rPr>
+                <w:rFonts w:eastAsia="Times New Roman"/>
+                <w:sz w:val="20"/>
+              </w:rPr>
+              <w:t>[</w:t>
+            </w:r>
+            <w:r>
+              <w:rPr>
+                <w:rFonts w:eastAsia="Times New Roman"/>
+                <w:sz w:val="20"/>
+              </w:rPr>
+              <w:t>1</w:t>
+            </w:r>
+            <w:r>
+              <w:rPr>
+                <w:rFonts w:eastAsia="Times New Roman"/>
+                <w:sz w:val="20"/>
+              </w:rPr>
+              <w:t>]</w:t>
+            </w:r>
+            <w:r>
+              <w:rPr>
+                <w:rFonts w:eastAsia="Times New Roman"/>
+                <w:sz w:val="20"/>
+              </w:rPr>
+              <w:t>)</w:t>
+            </w:r>
+          </w:p>
+          <w:p>
+            <w:pPr>
+              <w:rPr>
+                <w:rFonts w:eastAsia="Times New Roman"/>
+                <w:sz w:val="20"/>
+              </w:rPr>
+            </w:pPr>
+            <w:r>
+              <w:rPr>
+                <w:rFonts w:eastAsia="Times New Roman"/>
+                <w:sz w:val="20"/>
+              </w:rPr>
+              <w:t>(“LADY MONTAGUE</w:t>
+            </w:r>
+            <w:r>
+              <w:rPr>
+                <w:rFonts w:eastAsia="Times New Roman"/>
+                <w:b/>
+                <w:sz w:val="20"/>
+              </w:rPr>
+              <w:t>|</w:t>
+            </w:r>
+            <w:r>
+              <w:rPr>
+                <w:rFonts w:eastAsia="Times New Roman"/>
+                <w:sz w:val="20"/>
+              </w:rPr>
+              <w:t>MONTAGUE</w:t>
+            </w:r>
+            <w:r>
+              <w:rPr>
+                <w:rFonts w:eastAsia="Times New Roman"/>
+                <w:sz w:val="20"/>
+              </w:rPr>
+              <w:t>”</w:t>
+            </w:r>
+            <w:r>
+              <w:rPr>
+                <w:rFonts w:eastAsia="Times New Roman"/>
+                <w:sz w:val="20"/>
+              </w:rPr>
+              <w:t>,</w:t>
+            </w:r>
+            <w:r>
+              <w:rPr>
+                <w:rFonts w:eastAsia="Times New Roman"/>
+                <w:sz w:val="20"/>
+              </w:rPr>
+              <w:t>[</w:t>
+            </w:r>
+            <w:r>
+              <w:rPr>
+                <w:rFonts w:eastAsia="Times New Roman"/>
+                <w:sz w:val="20"/>
+              </w:rPr>
+              <w:t>1</w:t>
+            </w:r>
+            <w:r>
+              <w:rPr>
+                <w:rFonts w:eastAsia="Times New Roman"/>
+                <w:sz w:val="20"/>
+              </w:rPr>
+              <w:t>]</w:t>
+            </w:r>
+            <w:r>
+              <w:rPr>
+                <w:rFonts w:eastAsia="Times New Roman"/>
+                <w:sz w:val="20"/>
+              </w:rPr>
+              <w:t>)</w:t>
+            </w:r>
+          </w:p>
+          <w:p>
+            <w:pPr>
+              <w:rPr>
+                <w:rFonts w:eastAsia="Times New Roman"/>
+                <w:sz w:val="20"/>
+              </w:rPr>
+            </w:pPr>
+            <w:r>
+              <w:rPr>
+                <w:rFonts w:eastAsia="Times New Roman"/>
+                <w:sz w:val="20"/>
+              </w:rPr>
+              <w:t>(“LADY MONTAGUE</w:t>
+            </w:r>
+            <w:r>
+              <w:rPr>
+                <w:rFonts w:eastAsia="Times New Roman"/>
+                <w:b/>
+                <w:sz w:val="20"/>
+              </w:rPr>
+              <w:t>|</w:t>
+            </w:r>
+            <w:r>
+              <w:rPr>
+                <w:rFonts w:eastAsia="Times New Roman"/>
+                <w:sz w:val="20"/>
+              </w:rPr>
+              <w:t>PRINCE”,</w:t>
+            </w:r>
+            <w:r>
+              <w:rPr>
+                <w:rFonts w:eastAsia="Times New Roman"/>
+                <w:sz w:val="20"/>
+              </w:rPr>
+              <w:t>[</w:t>
+            </w:r>
+            <w:r>
+              <w:rPr>
+                <w:rFonts w:eastAsia="Times New Roman"/>
+                <w:sz w:val="20"/>
+              </w:rPr>
+              <w:t>1</w:t>
+            </w:r>
+            <w:r>
+              <w:rPr>
+                <w:rFonts w:eastAsia="Times New Roman"/>
+                <w:sz w:val="20"/>
+              </w:rPr>
+              <w:t>]</w:t>
+            </w:r>
+            <w:r>
+              <w:rPr>
+                <w:rFonts w:eastAsia="Times New Roman"/>
+                <w:sz w:val="20"/>
+              </w:rPr>
+              <w:t>)</w:t>
+            </w:r>
+          </w:p>
+        </w:tc>
+        <w:tc>
+          <w:tcPr>
+            <w:tcW w:w="5387" w:type="dxa"/>
+          </w:tcPr>
+          <w:p>
+            <w:pPr>
+              <w:rPr>
+                <w:rFonts w:eastAsia="Times New Roman"/>
+                <w:sz w:val="20"/>
+              </w:rPr>
+            </w:pPr>
+            <w:r>
+              <w:rPr>
+                <w:rFonts w:eastAsia="Times New Roman"/>
+                <w:sz w:val="20"/>
+              </w:rPr>
+              <w:t xml:space="preserve">CAPULET </w:t>
+            </w:r>
+            <w:r>
+              <w:rPr>
+                <w:rFonts w:eastAsia="Times New Roman"/>
+                <w:sz w:val="20"/>
+              </w:rPr>
+              <w:t xml:space="preserve">   </w:t>
+            </w:r>
+            <w:r>
+              <w:rPr>
+                <w:rFonts w:eastAsia="Times New Roman"/>
+                <w:sz w:val="20"/>
+              </w:rPr>
+              <w:t xml:space="preserve">               </w:t>
+            </w:r>
+            <w:r>
+              <w:rPr>
+                <w:rFonts w:eastAsia="Times New Roman"/>
+                <w:sz w:val="20"/>
+              </w:rPr>
+              <w:t xml:space="preserve"> </w:t>
+            </w:r>
+            <w:r>
+              <w:rPr>
+                <w:rFonts w:eastAsia="Times New Roman"/>
+                <w:sz w:val="20"/>
+              </w:rPr>
+              <w:t xml:space="preserve">LADY CAPULET </w:t>
+            </w:r>
+            <w:r>
+              <w:rPr>
+                <w:rFonts w:eastAsia="Times New Roman"/>
+                <w:sz w:val="20"/>
+              </w:rPr>
+              <w:t xml:space="preserve">  </w:t>
+            </w:r>
+            <w:r>
+              <w:rPr>
+                <w:rFonts w:eastAsia="Times New Roman"/>
+                <w:sz w:val="20"/>
+              </w:rPr>
+              <w:t xml:space="preserve">undirected </w:t>
+            </w:r>
+            <w:r>
+              <w:rPr>
+                <w:rFonts w:eastAsia="Times New Roman"/>
+                <w:sz w:val="20"/>
+              </w:rPr>
+              <w:t xml:space="preserve">  </w:t>
+            </w:r>
+            <w:r>
+              <w:rPr>
+                <w:rFonts w:eastAsia="Times New Roman"/>
+                <w:sz w:val="20"/>
+              </w:rPr>
+              <w:t>2</w:t>
+            </w:r>
+          </w:p>
+          <w:p>
+            <w:pPr>
+              <w:rPr>
+                <w:rFonts w:eastAsia="Times New Roman"/>
+                <w:sz w:val="20"/>
+              </w:rPr>
+            </w:pPr>
+            <w:r>
+              <w:rPr>
+                <w:rFonts w:eastAsia="Times New Roman"/>
+                <w:sz w:val="20"/>
+              </w:rPr>
+              <w:t xml:space="preserve">CAPULET </w:t>
+            </w:r>
+            <w:r>
+              <w:rPr>
+                <w:rFonts w:eastAsia="Times New Roman"/>
+                <w:sz w:val="20"/>
+              </w:rPr>
+              <w:t xml:space="preserve">                   </w:t>
+            </w:r>
+            <w:r>
+              <w:rPr>
+                <w:rFonts w:eastAsia="Times New Roman"/>
+                <w:sz w:val="20"/>
+              </w:rPr>
+              <w:t>MONTAGUE</w:t>
+            </w:r>
+            <w:r>
+              <w:rPr>
+                <w:rFonts w:eastAsia="Times New Roman"/>
+                <w:sz w:val="20"/>
+              </w:rPr>
+              <w:t xml:space="preserve">          undirected   1</w:t>
+            </w:r>
+          </w:p>
+          <w:p>
+            <w:pPr>
+              <w:rPr>
+                <w:rFonts w:eastAsia="Times New Roman"/>
+                <w:sz w:val="20"/>
+              </w:rPr>
+            </w:pPr>
+            <w:r>
+              <w:rPr>
+                <w:rFonts w:eastAsia="Times New Roman"/>
+                <w:sz w:val="20"/>
+              </w:rPr>
+              <w:t>LADY MONTAGUE</w:t>
+            </w:r>
+            <w:r>
+              <w:rPr>
+                <w:rFonts w:eastAsia="Times New Roman"/>
+                <w:sz w:val="20"/>
+              </w:rPr>
+              <w:t xml:space="preserve">   </w:t>
+            </w:r>
+            <w:proofErr w:type="spellStart"/>
+            <w:r>
+              <w:rPr>
+                <w:rFonts w:eastAsia="Times New Roman"/>
+                <w:sz w:val="20"/>
+              </w:rPr>
+              <w:t>MONTAGUE</w:t>
+            </w:r>
+            <w:proofErr w:type="spellEnd"/>
+            <w:r>
+              <w:rPr>
+                <w:rFonts w:eastAsia="Times New Roman"/>
+                <w:sz w:val="20"/>
+              </w:rPr>
+              <w:t xml:space="preserve"> </w:t>
+            </w:r>
+            <w:r>
+              <w:rPr>
+                <w:rFonts w:eastAsia="Times New Roman"/>
+                <w:sz w:val="20"/>
+              </w:rPr>
+              <w:t xml:space="preserve">         </w:t>
+            </w:r>
+            <w:r>
+              <w:rPr>
+                <w:rFonts w:eastAsia="Times New Roman"/>
+                <w:sz w:val="20"/>
+              </w:rPr>
+              <w:t>undirected   1</w:t>
+            </w:r>
+          </w:p>
+          <w:p>
+            <w:pPr>
+              <w:rPr>
+                <w:rFonts w:eastAsia="Times New Roman"/>
+                <w:sz w:val="20"/>
+              </w:rPr>
+            </w:pPr>
+            <w:r>
+              <w:rPr>
+                <w:rFonts w:eastAsia="Times New Roman"/>
+                <w:sz w:val="20"/>
+              </w:rPr>
+              <w:t>LADY MONTAGUE</w:t>
+            </w:r>
+            <w:r>
+              <w:rPr>
+                <w:rFonts w:eastAsia="Times New Roman"/>
+                <w:sz w:val="20"/>
+              </w:rPr>
+              <w:t xml:space="preserve">   PRINCE          </w:t>
+            </w:r>
+            <w:r>
+              <w:rPr>
+                <w:rFonts w:eastAsia="Times New Roman"/>
+                <w:sz w:val="20"/>
+              </w:rPr>
+              <w:t xml:space="preserve">         </w:t>
+            </w:r>
+            <w:r>
+              <w:rPr>
+                <w:rFonts w:eastAsia="Times New Roman"/>
+                <w:sz w:val="20"/>
+              </w:rPr>
+              <w:t xml:space="preserve">undirected  </w:t>
+            </w:r>
+            <w:r>
+              <w:rPr>
+                <w:rFonts w:eastAsia="Times New Roman"/>
+                <w:sz w:val="20"/>
+              </w:rPr>
+              <w:t xml:space="preserve"> </w:t>
+            </w:r>
+            <w:r>
+              <w:rPr>
+                <w:rFonts w:eastAsia="Times New Roman"/>
+                <w:sz w:val="20"/>
+              </w:rPr>
+              <w:t>1</w:t>
+            </w:r>
+          </w:p>
+        </w:tc>
+      </w:tr>
+    </w:tbl>
+    <w:p>
+      <w:pPr>
+        <w:divId w:val="1659846320"/>
+        <w:rPr>
+          <w:rFonts w:eastAsia="Times New Roman"/>
+        </w:rPr>
+      </w:pPr>
+    </w:p>
+    <w:p>
+      <w:pPr>
+        <w:divId w:val="1659846320"/>
+        <w:rPr>
+          <w:rFonts w:eastAsia="Times New Roman"/>
+        </w:rPr>
+      </w:pPr>
+      <w:r>
+        <w:rPr>
+          <w:rFonts w:eastAsia="Times New Roman"/>
+        </w:rPr>
+        <w:t xml:space="preserve">To determine </w:t>
+      </w:r>
+      <w:r>
+        <w:rPr>
+          <w:rFonts w:eastAsia="Times New Roman"/>
+        </w:rPr>
+        <w:t>the number of lines between each actor name a line counter was maintained at the class level in the Mapper class (</w:t>
+      </w:r>
+      <w:proofErr w:type="spellStart"/>
+      <w:r>
+        <w:rPr>
+          <w:rFonts w:eastAsia="Times New Roman"/>
+        </w:rPr>
+        <w:t>ActorMapper.lMapperLineNumber</w:t>
+      </w:r>
+      <w:proofErr w:type="spellEnd"/>
+      <w:r>
+        <w:rPr>
+          <w:rFonts w:eastAsia="Times New Roman"/>
+        </w:rPr>
+        <w:t xml:space="preserve">).  </w:t>
+      </w:r>
+    </w:p>
+    <w:p>
+      <w:pPr>
+        <w:divId w:val="1659846320"/>
+        <w:rPr>
+          <w:rFonts w:eastAsia="Times New Roman"/>
+        </w:rPr>
+      </w:pPr>
+    </w:p>
+    <w:p>
+      <w:pPr>
+        <w:divId w:val="1659846320"/>
+        <w:rPr>
+          <w:rFonts w:eastAsia="Times New Roman"/>
+        </w:rPr>
+      </w:pPr>
+      <w:r>
+        <w:rPr>
+          <w:rFonts w:eastAsia="Times New Roman"/>
+        </w:rPr>
+        <w:t xml:space="preserve">This was incremented for each call of </w:t>
+      </w:r>
+      <w:proofErr w:type="gramStart"/>
+      <w:r>
+        <w:rPr>
+          <w:rFonts w:eastAsia="Times New Roman"/>
+        </w:rPr>
+        <w:t>map(</w:t>
+      </w:r>
+      <w:proofErr w:type="gramEnd"/>
+      <w:r>
+        <w:rPr>
+          <w:rFonts w:eastAsia="Times New Roman"/>
+        </w:rPr>
+        <w:t>)</w:t>
+      </w:r>
+      <w:r>
+        <w:rPr>
+          <w:rFonts w:eastAsia="Times New Roman"/>
+        </w:rPr>
+        <w:t xml:space="preserve"> (called once per text line).  A </w:t>
+      </w:r>
+      <w:r>
+        <w:rPr>
+          <w:rFonts w:eastAsia="Times New Roman"/>
+        </w:rPr>
+        <w:t xml:space="preserve">last matched actor </w:t>
+      </w:r>
+      <w:r>
+        <w:rPr>
+          <w:rFonts w:eastAsia="Times New Roman"/>
+        </w:rPr>
+        <w:t xml:space="preserve">name and the line number are it was found on, are also recorded to determine if a pairing will be created between the current matched actor </w:t>
+      </w:r>
+      <w:proofErr w:type="gramStart"/>
+      <w:r>
+        <w:rPr>
+          <w:rFonts w:eastAsia="Times New Roman"/>
+        </w:rPr>
+        <w:t>name</w:t>
+      </w:r>
+      <w:proofErr w:type="gramEnd"/>
+      <w:r>
+        <w:rPr>
+          <w:rFonts w:eastAsia="Times New Roman"/>
+        </w:rPr>
+        <w:t xml:space="preserve">.  </w:t>
+      </w:r>
+    </w:p>
+    <w:p>
+      <w:pPr>
+        <w:divId w:val="1659846320"/>
+        <w:rPr>
+          <w:rFonts w:eastAsia="Times New Roman"/>
+        </w:rPr>
+      </w:pPr>
+    </w:p>
+    <w:p>
+      <w:pPr>
+        <w:divId w:val="1659846320"/>
+        <w:rPr>
+          <w:rFonts w:eastAsia="Times New Roman"/>
+        </w:rPr>
+      </w:pPr>
+      <w:r>
+        <w:rPr>
+          <w:rFonts w:eastAsia="Times New Roman"/>
+        </w:rPr>
+        <w:t xml:space="preserve">One instance of the </w:t>
+      </w:r>
+      <w:proofErr w:type="spellStart"/>
+      <w:r>
+        <w:rPr>
+          <w:rFonts w:eastAsia="Times New Roman"/>
+        </w:rPr>
+        <w:t>ActorMapper</w:t>
+      </w:r>
+      <w:proofErr w:type="spellEnd"/>
+      <w:r>
+        <w:rPr>
+          <w:rFonts w:eastAsia="Times New Roman"/>
+        </w:rPr>
+        <w:t xml:space="preserve"> class is </w:t>
+      </w:r>
+      <w:r>
+        <w:rPr>
+          <w:rFonts w:eastAsia="Times New Roman"/>
+        </w:rPr>
+        <w:t xml:space="preserve">instantiated </w:t>
+      </w:r>
+      <w:r>
+        <w:rPr>
+          <w:rFonts w:eastAsia="Times New Roman"/>
+        </w:rPr>
+        <w:t xml:space="preserve">for each mapper that the </w:t>
+      </w:r>
+      <w:proofErr w:type="spellStart"/>
+      <w:r>
+        <w:rPr>
+          <w:rFonts w:eastAsia="Times New Roman"/>
+        </w:rPr>
+        <w:t>Hadoop</w:t>
+      </w:r>
+      <w:proofErr w:type="spellEnd"/>
+      <w:r>
+        <w:rPr>
+          <w:rFonts w:eastAsia="Times New Roman"/>
+        </w:rPr>
+        <w:t xml:space="preserve"> system cre</w:t>
+      </w:r>
+      <w:r>
+        <w:rPr>
+          <w:rFonts w:eastAsia="Times New Roman"/>
+        </w:rPr>
+        <w:t xml:space="preserve">ates to process the input file and this allows us to maintain the said variables </w:t>
+      </w:r>
+      <w:proofErr w:type="spellStart"/>
+      <w:r>
+        <w:rPr>
+          <w:rFonts w:eastAsia="Times New Roman"/>
+        </w:rPr>
+        <w:t>beteen</w:t>
+      </w:r>
+      <w:proofErr w:type="spellEnd"/>
+      <w:r>
+        <w:rPr>
+          <w:rFonts w:eastAsia="Times New Roman"/>
+        </w:rPr>
+        <w:t xml:space="preserve"> </w:t>
+      </w:r>
+      <w:proofErr w:type="gramStart"/>
+      <w:r>
+        <w:rPr>
+          <w:rFonts w:eastAsia="Times New Roman"/>
+        </w:rPr>
+        <w:t>map(</w:t>
+      </w:r>
+      <w:proofErr w:type="gramEnd"/>
+      <w:r>
+        <w:rPr>
+          <w:rFonts w:eastAsia="Times New Roman"/>
+        </w:rPr>
+        <w:t>) calls.</w:t>
+      </w:r>
+    </w:p>
+    <w:p>
+      <w:pPr>
+        <w:divId w:val="1659846320"/>
+        <w:rPr>
+          <w:rFonts w:eastAsia="Times New Roman"/>
+        </w:rPr>
+      </w:pPr>
+    </w:p>
+    <w:p>
+      <w:pPr>
+        <w:divId w:val="1659846320"/>
+        <w:rPr>
+          <w:rFonts w:eastAsia="Times New Roman"/>
+        </w:rPr>
+      </w:pPr>
+      <w:r>
+        <w:rPr>
+          <w:rFonts w:eastAsia="Times New Roman"/>
+        </w:rPr>
+        <w:t xml:space="preserve">As with the nature of the </w:t>
+      </w:r>
+      <w:proofErr w:type="spellStart"/>
+      <w:r>
+        <w:rPr>
+          <w:rFonts w:eastAsia="Times New Roman"/>
+        </w:rPr>
+        <w:t>Hadoop</w:t>
+      </w:r>
+      <w:proofErr w:type="spellEnd"/>
+      <w:r>
+        <w:rPr>
+          <w:rFonts w:eastAsia="Times New Roman"/>
+        </w:rPr>
+        <w:t xml:space="preserve"> system</w:t>
+      </w:r>
+      <w:r>
+        <w:rPr>
+          <w:rFonts w:eastAsia="Times New Roman"/>
+        </w:rPr>
+        <w:t>,</w:t>
+      </w:r>
+      <w:r>
+        <w:rPr>
+          <w:rFonts w:eastAsia="Times New Roman"/>
+        </w:rPr>
+        <w:t xml:space="preserve"> we will inevitably miss some relationships when </w:t>
+      </w:r>
+      <w:proofErr w:type="spellStart"/>
+      <w:r>
+        <w:rPr>
+          <w:rFonts w:eastAsia="Times New Roman"/>
+        </w:rPr>
+        <w:t>Ha</w:t>
+      </w:r>
+      <w:r>
+        <w:rPr>
+          <w:rFonts w:eastAsia="Times New Roman"/>
+        </w:rPr>
+        <w:t>doop</w:t>
+      </w:r>
+      <w:proofErr w:type="spellEnd"/>
+      <w:r>
+        <w:rPr>
+          <w:rFonts w:eastAsia="Times New Roman"/>
+        </w:rPr>
+        <w:t xml:space="preserve"> splits up the file into </w:t>
+      </w:r>
+      <w:r>
+        <w:rPr>
+          <w:rFonts w:eastAsia="Times New Roman"/>
+        </w:rPr>
+        <w:t xml:space="preserve">the physical </w:t>
+      </w:r>
+      <w:proofErr w:type="spellStart"/>
+      <w:r>
+        <w:rPr>
+          <w:rFonts w:eastAsia="Times New Roman"/>
+        </w:rPr>
+        <w:t>Hadoop</w:t>
+      </w:r>
+      <w:proofErr w:type="spellEnd"/>
+      <w:r>
+        <w:rPr>
+          <w:rFonts w:eastAsia="Times New Roman"/>
+        </w:rPr>
+        <w:t xml:space="preserve"> Distributed File System </w:t>
+      </w:r>
+      <w:r>
+        <w:rPr>
+          <w:rFonts w:eastAsia="Times New Roman"/>
+        </w:rPr>
+        <w:t>(HDFS) blocks.  A</w:t>
+      </w:r>
+      <w:r>
+        <w:rPr>
+          <w:rFonts w:eastAsia="Times New Roman"/>
+        </w:rPr>
+        <w:t>s only a small number of relationships will be missed</w:t>
+      </w:r>
+      <w:r>
+        <w:rPr>
+          <w:rFonts w:eastAsia="Times New Roman"/>
+        </w:rPr>
+        <w:t xml:space="preserve"> in relation to the entire file</w:t>
+      </w:r>
+      <w:r>
+        <w:rPr>
+          <w:rFonts w:eastAsia="Times New Roman"/>
+        </w:rPr>
+        <w:t>, it is deemed that this will have little effect on the overall result.</w:t>
+      </w:r>
+    </w:p>
+    <w:p>
+      <w:pPr>
+        <w:divId w:val="1659846320"/>
+        <w:rPr>
+          <w:rFonts w:eastAsia="Times New Roman"/>
+        </w:rPr>
+      </w:pPr>
+    </w:p>
+    <w:p>
+      <w:pPr>
+        <w:divId w:val="1659846320"/>
+        <w:rPr>
+          <w:rFonts w:eastAsia="Times New Roman"/>
+        </w:rPr>
+      </w:pPr>
+      <w:r>
+        <w:rPr>
+          <w:rFonts w:eastAsia="Times New Roman"/>
+        </w:rPr>
+        <w:t xml:space="preserve">The majority of the processing for creating the co-appearance network happens in the </w:t>
+      </w:r>
+      <w:proofErr w:type="spellStart"/>
+      <w:r>
+        <w:rPr>
+          <w:rFonts w:eastAsia="Times New Roman"/>
+        </w:rPr>
+        <w:t>ActorMapper</w:t>
+      </w:r>
+      <w:proofErr w:type="spellEnd"/>
+      <w:r>
+        <w:rPr>
+          <w:rFonts w:eastAsia="Times New Roman"/>
+        </w:rPr>
+        <w:t xml:space="preserve"> class, so particular attention was place on this to make it more efficient by:</w:t>
+      </w:r>
+    </w:p>
+    <w:p>
+      <w:pPr>
+        <w:divId w:val="1659846320"/>
+        <w:rPr>
+          <w:rFonts w:eastAsia="Times New Roman"/>
+        </w:rPr>
+      </w:pPr>
+    </w:p>
+    <w:p>
+      <w:pPr>
+        <w:pStyle w:val="ListParagraph"/>
+        <w:numPr>
+          <w:ilvl w:val="0"/>
+          <w:numId w:val="2"/>
+        </w:numPr>
+        <w:divId w:val="1659846320"/>
+        <w:rPr>
+          <w:rFonts w:eastAsia="Times New Roman"/>
+        </w:rPr>
+      </w:pPr>
+      <w:r>
+        <w:rPr>
+          <w:rFonts w:eastAsia="Times New Roman"/>
+        </w:rPr>
+        <w:t xml:space="preserve">Compiling the regular expression pattern once per created Mapper task, this was done in the </w:t>
+      </w:r>
+      <w:proofErr w:type="gramStart"/>
+      <w:r>
+        <w:rPr>
+          <w:rFonts w:eastAsia="Times New Roman"/>
+        </w:rPr>
+        <w:t>configure(</w:t>
+      </w:r>
+      <w:proofErr w:type="gramEnd"/>
+      <w:r>
+        <w:rPr>
+          <w:rFonts w:eastAsia="Times New Roman"/>
+        </w:rPr>
+        <w:t>) call.</w:t>
+      </w:r>
+    </w:p>
+    <w:p>
+      <w:pPr>
+        <w:pStyle w:val="ListParagraph"/>
+        <w:numPr>
+          <w:ilvl w:val="0"/>
+          <w:numId w:val="2"/>
+        </w:numPr>
+        <w:divId w:val="1659846320"/>
+        <w:rPr>
+          <w:rFonts w:eastAsia="Times New Roman"/>
+        </w:rPr>
+      </w:pPr>
+      <w:r>
+        <w:rPr>
+          <w:rFonts w:eastAsia="Times New Roman"/>
+        </w:rPr>
+        <w:lastRenderedPageBreak/>
+        <w:t>T</w:t>
+      </w:r>
+      <w:r>
+        <w:rPr>
+          <w:rFonts w:eastAsia="Times New Roman"/>
+        </w:rPr>
+        <w:t>he map() call</w:t>
+      </w:r>
+      <w:r>
+        <w:rPr>
+          <w:rFonts w:eastAsia="Times New Roman"/>
+        </w:rPr>
+        <w:t xml:space="preserve"> was optimised by getting out of the call straight away (by using the “return” keyword) when no more processing needed to be done for that particular call to map() - you will see a number of “return” keywords for these situations:</w:t>
+      </w:r>
+    </w:p>
+    <w:p>
+      <w:pPr>
+        <w:pStyle w:val="ListParagraph"/>
+        <w:numPr>
+          <w:ilvl w:val="1"/>
+          <w:numId w:val="2"/>
+        </w:numPr>
+        <w:divId w:val="1659846320"/>
+        <w:rPr>
+          <w:rFonts w:eastAsia="Times New Roman"/>
+        </w:rPr>
+      </w:pPr>
+      <w:r>
+        <w:rPr>
+          <w:rFonts w:eastAsia="Times New Roman"/>
+        </w:rPr>
+        <w:t>When a blank line is passed to map()</w:t>
+      </w:r>
+    </w:p>
+    <w:p>
+      <w:pPr>
+        <w:pStyle w:val="ListParagraph"/>
+        <w:numPr>
+          <w:ilvl w:val="1"/>
+          <w:numId w:val="2"/>
+        </w:numPr>
+        <w:divId w:val="1659846320"/>
+        <w:rPr>
+          <w:rFonts w:eastAsia="Times New Roman"/>
+        </w:rPr>
+      </w:pPr>
+      <w:r>
+        <w:rPr>
+          <w:rFonts w:eastAsia="Times New Roman"/>
+        </w:rPr>
+        <w:t>When the matched actor name contains the word “SCENE”</w:t>
+      </w:r>
+    </w:p>
+    <w:p>
+      <w:pPr>
+        <w:pStyle w:val="ListParagraph"/>
+        <w:numPr>
+          <w:ilvl w:val="1"/>
+          <w:numId w:val="2"/>
+        </w:numPr>
+        <w:divId w:val="1659846320"/>
+        <w:rPr>
+          <w:rFonts w:eastAsia="Times New Roman"/>
+        </w:rPr>
+      </w:pPr>
+      <w:r>
+        <w:rPr>
+          <w:rFonts w:eastAsia="Times New Roman"/>
+        </w:rPr>
+        <w:t>When recording the first occurrence of an actor name.</w:t>
+      </w:r>
+    </w:p>
+    <w:p>
+      <w:pPr>
+        <w:pStyle w:val="ListParagraph"/>
+        <w:numPr>
+          <w:ilvl w:val="1"/>
+          <w:numId w:val="2"/>
+        </w:numPr>
+        <w:divId w:val="1659846320"/>
+        <w:rPr>
+          <w:rFonts w:eastAsia="Times New Roman"/>
+        </w:rPr>
+      </w:pPr>
+      <w:r>
+        <w:rPr>
+          <w:rFonts w:eastAsia="Times New Roman"/>
+        </w:rPr>
+        <w:t xml:space="preserve">When the same actor name is found. </w:t>
+      </w:r>
+    </w:p>
+    <w:p>
+      <w:pPr>
+        <w:divId w:val="1659846320"/>
+        <w:rPr>
+          <w:rFonts w:eastAsia="Times New Roman"/>
+        </w:rPr>
+      </w:pPr>
+    </w:p>
+    <w:p>
+      <w:pPr>
+        <w:divId w:val="1659846320"/>
+        <w:rPr>
+          <w:rFonts w:eastAsia="Times New Roman"/>
+        </w:rPr>
+      </w:pPr>
+      <w:r>
+        <w:rPr>
+          <w:rFonts w:eastAsia="Times New Roman"/>
+        </w:rPr>
+        <w:t>As per the requirement “</w:t>
+      </w:r>
+      <w:r>
+        <w:rPr>
+          <w:rFonts w:eastAsia="Times New Roman"/>
+        </w:rPr>
+        <w:t>that the characters names appear within a</w:t>
+      </w:r>
+    </w:p>
+    <w:p>
+      <w:pPr>
+        <w:divId w:val="1659846320"/>
+        <w:rPr>
+          <w:rFonts w:eastAsia="Times New Roman"/>
+        </w:rPr>
+      </w:pPr>
+      <w:proofErr w:type="gramStart"/>
+      <w:r>
+        <w:rPr>
+          <w:rFonts w:eastAsia="Times New Roman"/>
+        </w:rPr>
+        <w:t>certain</w:t>
+      </w:r>
+      <w:proofErr w:type="gramEnd"/>
+      <w:r>
+        <w:rPr>
+          <w:rFonts w:eastAsia="Times New Roman"/>
+        </w:rPr>
+        <w:t xml:space="preserve"> number of lines of each other</w:t>
+      </w:r>
+      <w:r>
+        <w:rPr>
+          <w:rFonts w:eastAsia="Times New Roman"/>
+        </w:rPr>
+        <w:t xml:space="preserve">”, we need to have the number of lines configurable.  To that end </w:t>
+      </w:r>
+      <w:proofErr w:type="spellStart"/>
+      <w:r>
+        <w:rPr>
+          <w:rFonts w:eastAsia="Times New Roman"/>
+        </w:rPr>
+        <w:t>Hadoops’s</w:t>
+      </w:r>
+      <w:proofErr w:type="spellEnd"/>
+      <w:r>
+        <w:rPr>
+          <w:rFonts w:eastAsia="Times New Roman"/>
+        </w:rPr>
+        <w:t xml:space="preserve"> </w:t>
+      </w:r>
+      <w:proofErr w:type="spellStart"/>
+      <w:r>
+        <w:rPr>
+          <w:rFonts w:eastAsia="Times New Roman"/>
+        </w:rPr>
+        <w:t>ToolRunner</w:t>
+      </w:r>
+      <w:proofErr w:type="spellEnd"/>
+      <w:r>
+        <w:rPr>
+          <w:rFonts w:eastAsia="Times New Roman"/>
+        </w:rPr>
+        <w:t xml:space="preserve"> class</w:t>
+      </w:r>
+      <w:r>
+        <w:rPr>
+          <w:rFonts w:eastAsia="Times New Roman"/>
+        </w:rPr>
+        <w:t xml:space="preserve"> is executed on the name node </w:t>
+      </w:r>
+      <w:r>
+        <w:rPr>
+          <w:rFonts w:eastAsia="Times New Roman"/>
+        </w:rPr>
+        <w:t>to parse the command line.</w:t>
+      </w:r>
+    </w:p>
+    <w:p>
+      <w:pPr>
+        <w:divId w:val="1659846320"/>
+        <w:rPr>
+          <w:rFonts w:eastAsia="Times New Roman"/>
+        </w:rPr>
+      </w:pPr>
+    </w:p>
+    <w:p>
+      <w:pPr>
+        <w:divId w:val="1659846320"/>
+        <w:rPr>
+          <w:rFonts w:eastAsia="Times New Roman"/>
+        </w:rPr>
+      </w:pPr>
+      <w:r>
+        <w:rPr>
+          <w:rFonts w:eastAsia="Times New Roman"/>
+        </w:rPr>
+        <w:t>The following are all the configurable parameters</w:t>
+      </w:r>
+      <w:r>
+        <w:rPr>
+          <w:rFonts w:eastAsia="Times New Roman"/>
+        </w:rPr>
+        <w:t xml:space="preserve"> </w:t>
+      </w:r>
+      <w:r>
+        <w:rPr>
+          <w:rFonts w:eastAsia="Times New Roman"/>
+        </w:rPr>
+        <w:t xml:space="preserve">this Generate Co-Appearance </w:t>
+      </w:r>
+      <w:proofErr w:type="spellStart"/>
+      <w:r>
+        <w:rPr>
+          <w:rFonts w:eastAsia="Times New Roman"/>
+        </w:rPr>
+        <w:t>Hadoop</w:t>
+      </w:r>
+      <w:proofErr w:type="spellEnd"/>
+      <w:r>
+        <w:rPr>
+          <w:rFonts w:eastAsia="Times New Roman"/>
+        </w:rPr>
+        <w:t xml:space="preserve"> Job:</w:t>
+      </w:r>
+    </w:p>
+    <w:p>
+      <w:pPr>
+        <w:pStyle w:val="ListParagraph"/>
+        <w:numPr>
+          <w:ilvl w:val="0"/>
+          <w:numId w:val="3"/>
+        </w:numPr>
+        <w:divId w:val="1659846320"/>
+        <w:rPr>
+          <w:rFonts w:eastAsia="Times New Roman"/>
+        </w:rPr>
+      </w:pPr>
+      <w:r>
+        <w:rPr>
+          <w:rFonts w:eastAsia="Times New Roman"/>
+        </w:rPr>
+        <w:t>"</w:t>
+      </w:r>
+      <w:r>
+        <w:rPr>
+          <w:rFonts w:eastAsia="Times New Roman"/>
+          <w:b/>
+        </w:rPr>
+        <w:t>match-within-n-lines</w:t>
+      </w:r>
+      <w:r>
+        <w:rPr>
+          <w:rFonts w:eastAsia="Times New Roman"/>
+        </w:rPr>
+        <w:t>"</w:t>
+      </w:r>
+      <w:r>
+        <w:rPr>
+          <w:rFonts w:eastAsia="Times New Roman"/>
+        </w:rPr>
+        <w:t>, optional – if not present then the number of lines is infinite.</w:t>
+      </w:r>
+    </w:p>
+    <w:p>
+      <w:pPr>
+        <w:pStyle w:val="ListParagraph"/>
+        <w:numPr>
+          <w:ilvl w:val="0"/>
+          <w:numId w:val="3"/>
+        </w:numPr>
+        <w:divId w:val="1659846320"/>
+        <w:rPr>
+          <w:rFonts w:eastAsia="Times New Roman"/>
+        </w:rPr>
+      </w:pPr>
+      <w:r>
+        <w:rPr>
+          <w:rFonts w:eastAsia="Times New Roman"/>
+        </w:rPr>
+        <w:t>"</w:t>
+      </w:r>
+      <w:r>
+        <w:rPr>
+          <w:rFonts w:eastAsia="Times New Roman"/>
+          <w:b/>
+        </w:rPr>
+        <w:t>sort-pairs</w:t>
+      </w:r>
+      <w:r>
+        <w:rPr>
+          <w:rFonts w:eastAsia="Times New Roman"/>
+        </w:rPr>
+        <w:t>"</w:t>
+      </w:r>
+      <w:r>
+        <w:rPr>
+          <w:rFonts w:eastAsia="Times New Roman"/>
+        </w:rPr>
+        <w:t>, default is true when not present, this allow the relationships to be counted correctly</w:t>
+      </w:r>
+    </w:p>
+    <w:p>
+      <w:pPr>
+        <w:pStyle w:val="ListParagraph"/>
+        <w:numPr>
+          <w:ilvl w:val="0"/>
+          <w:numId w:val="3"/>
+        </w:numPr>
+        <w:divId w:val="1659846320"/>
+        <w:rPr>
+          <w:rFonts w:eastAsia="Times New Roman"/>
+        </w:rPr>
+      </w:pPr>
+      <w:r>
+        <w:rPr>
+          <w:rFonts w:eastAsia="Times New Roman"/>
+        </w:rPr>
+        <w:t>“</w:t>
+      </w:r>
+      <w:r>
+        <w:rPr>
+          <w:rFonts w:eastAsia="Times New Roman"/>
+          <w:b/>
+        </w:rPr>
+        <w:t>use-combiner</w:t>
+      </w:r>
+      <w:r>
+        <w:rPr>
+          <w:rFonts w:eastAsia="Times New Roman"/>
+        </w:rPr>
+        <w:t xml:space="preserve">”, default is true.  The combiner is used after the mapper task is complete and is a mini-reducer, in fact the same reducer code </w:t>
+      </w:r>
+      <w:r>
+        <w:rPr>
+          <w:rFonts w:eastAsia="Times New Roman"/>
+        </w:rPr>
+        <w:t>(</w:t>
+      </w:r>
+      <w:proofErr w:type="spellStart"/>
+      <w:r>
+        <w:rPr>
+          <w:rFonts w:eastAsia="Times New Roman"/>
+        </w:rPr>
+        <w:t>PairReducer.class</w:t>
+      </w:r>
+      <w:proofErr w:type="spellEnd"/>
+      <w:r>
+        <w:rPr>
+          <w:rFonts w:eastAsia="Times New Roman"/>
+        </w:rPr>
+        <w:t>) is</w:t>
+      </w:r>
+      <w:r>
+        <w:rPr>
+          <w:rFonts w:eastAsia="Times New Roman"/>
+        </w:rPr>
+        <w:t xml:space="preserve"> used to run the combiner </w:t>
+      </w:r>
+      <w:r>
+        <w:rPr>
+          <w:rFonts w:eastAsia="Times New Roman"/>
+        </w:rPr>
+        <w:t>(before the shuffle and sort phase)</w:t>
+      </w:r>
+      <w:r>
+        <w:rPr>
+          <w:rFonts w:eastAsia="Times New Roman"/>
+        </w:rPr>
+        <w:t xml:space="preserve"> on the same task node as the mapper to reduce the work that reducer needs to do. This also the effect of optimising the </w:t>
+      </w:r>
+      <w:r>
+        <w:rPr>
+          <w:rFonts w:eastAsia="Times New Roman"/>
+        </w:rPr>
+        <w:t xml:space="preserve">overall work that the </w:t>
+      </w:r>
+      <w:proofErr w:type="spellStart"/>
+      <w:r>
+        <w:rPr>
+          <w:rFonts w:eastAsia="Times New Roman"/>
+        </w:rPr>
+        <w:t>Hadoop</w:t>
+      </w:r>
+      <w:proofErr w:type="spellEnd"/>
+      <w:r>
+        <w:rPr>
+          <w:rFonts w:eastAsia="Times New Roman"/>
+        </w:rPr>
+        <w:t xml:space="preserve"> job does.</w:t>
+      </w:r>
+      <w:r>
+        <w:rPr>
+          <w:rFonts w:eastAsia="Times New Roman"/>
+        </w:rPr>
+        <w:t xml:space="preserve">  </w:t>
+      </w:r>
+    </w:p>
+    <w:p>
+      <w:pPr>
+        <w:pStyle w:val="ListParagraph"/>
+        <w:numPr>
+          <w:ilvl w:val="0"/>
+          <w:numId w:val="3"/>
+        </w:numPr>
+        <w:divId w:val="1659846320"/>
+        <w:rPr>
+          <w:rFonts w:eastAsia="Times New Roman"/>
+        </w:rPr>
+      </w:pPr>
+      <w:r>
+        <w:rPr>
+          <w:rFonts w:eastAsia="Times New Roman"/>
+        </w:rPr>
+        <w:t>"</w:t>
+      </w:r>
+      <w:r>
+        <w:rPr>
+          <w:rFonts w:eastAsia="Times New Roman"/>
+          <w:b/>
+        </w:rPr>
+        <w:t>match-minor-actors</w:t>
+      </w:r>
+      <w:r>
+        <w:rPr>
+          <w:rFonts w:eastAsia="Times New Roman"/>
+        </w:rPr>
+        <w:t>"</w:t>
+      </w:r>
+      <w:r>
+        <w:rPr>
+          <w:rFonts w:eastAsia="Times New Roman"/>
+        </w:rPr>
+        <w:t xml:space="preserve">, default false. An example of a minor actor is “Nurse” where the actor name also contains lower case characters.  The major actor names are all in uppercase. </w:t>
+      </w:r>
+    </w:p>
+    <w:p>
+      <w:pPr>
+        <w:divId w:val="1659846320"/>
+        <w:rPr>
+          <w:rFonts w:eastAsia="Times New Roman"/>
+        </w:rPr>
+      </w:pPr>
+    </w:p>
+    <w:p>
+      <w:pPr>
+        <w:divId w:val="1659846320"/>
+        <w:rPr>
+          <w:rFonts w:eastAsia="Times New Roman"/>
+        </w:rPr>
+      </w:pPr>
+      <w:r>
+        <w:rPr>
+          <w:rFonts w:eastAsia="Times New Roman"/>
+        </w:rPr>
+        <w:t xml:space="preserve">Warning messages are sent to the </w:t>
+      </w:r>
+      <w:proofErr w:type="spellStart"/>
+      <w:r>
+        <w:rPr>
+          <w:rFonts w:eastAsia="Times New Roman"/>
+        </w:rPr>
+        <w:t>Hadoop</w:t>
+      </w:r>
+      <w:proofErr w:type="spellEnd"/>
+      <w:r>
+        <w:rPr>
+          <w:rFonts w:eastAsia="Times New Roman"/>
+        </w:rPr>
+        <w:t xml:space="preserve"> logs to help in identifying possible bugs in the code, in fact the “match-minor-actors” parameter was introduced after the logs began reporting that the same actor name was appearing one after another.  After reviewing the logs it was determined that minor actor names, such as “Nurse” were getting ignored because they weren’t all uppercase. </w:t>
+      </w:r>
+      <w:r>
+        <w:rPr>
+          <w:rFonts w:eastAsia="Times New Roman"/>
+        </w:rPr>
+        <w:t xml:space="preserve">So the regular expression gets changed slightly depending on the true or false value of the </w:t>
+      </w:r>
+      <w:r>
+        <w:rPr>
+          <w:rFonts w:eastAsia="Times New Roman"/>
+        </w:rPr>
+        <w:t>“match-minor-actors” parameter</w:t>
+      </w:r>
+      <w:r>
+        <w:rPr>
+          <w:rFonts w:eastAsia="Times New Roman"/>
+        </w:rPr>
+        <w:t xml:space="preserve">.  </w:t>
+      </w:r>
+    </w:p>
+    <w:p>
+      <w:pPr>
+        <w:divId w:val="1659846320"/>
+        <w:rPr>
+          <w:rFonts w:eastAsia="Times New Roman"/>
+        </w:rPr>
+      </w:pPr>
+    </w:p>
+    <w:p>
+      <w:pPr>
+        <w:divId w:val="1659846320"/>
+        <w:rPr>
+          <w:rFonts w:eastAsia="Times New Roman"/>
+        </w:rPr>
+      </w:pPr>
+      <w:r>
+        <w:rPr>
+          <w:rFonts w:eastAsia="Times New Roman"/>
+        </w:rPr>
+        <w:t xml:space="preserve">To further alert the person running the job to possible parsing errors, </w:t>
+      </w:r>
+      <w:proofErr w:type="spellStart"/>
+      <w:r>
+        <w:rPr>
+          <w:rFonts w:eastAsia="Times New Roman"/>
+        </w:rPr>
+        <w:t>Hadoops</w:t>
+      </w:r>
+      <w:proofErr w:type="spellEnd"/>
+      <w:r>
+        <w:rPr>
+          <w:rFonts w:eastAsia="Times New Roman"/>
+        </w:rPr>
+        <w:t xml:space="preserve"> built-in counter mechanism is use to counter the number of actor names appearing one after another.  This information is retrieved back on the name node to alert the operator of possible problems.</w:t>
+      </w:r>
+    </w:p>
+    <w:p>
+      <w:pPr>
+        <w:divId w:val="1659846320"/>
+        <w:rPr>
+          <w:rFonts w:eastAsia="Times New Roman"/>
+        </w:rPr>
+      </w:pPr>
+    </w:p>
+    <w:p>
+      <w:pPr>
+        <w:divId w:val="1659846320"/>
+        <w:rPr>
+          <w:rFonts w:eastAsia="Times New Roman"/>
+        </w:rPr>
+      </w:pPr>
+      <w:r>
+        <w:rPr>
+          <w:rFonts w:eastAsia="Times New Roman"/>
+        </w:rPr>
+        <w:t xml:space="preserve">There was one strange bug that was not resolved: the content of the output </w:t>
+      </w:r>
+      <w:r>
+        <w:rPr>
+          <w:rFonts w:eastAsia="Times New Roman"/>
+        </w:rPr>
+        <w:t xml:space="preserve">CSV file </w:t>
+      </w:r>
+      <w:r>
+        <w:rPr>
+          <w:rFonts w:eastAsia="Times New Roman"/>
+        </w:rPr>
+        <w:t>had "undirected" appearing</w:t>
+      </w:r>
+      <w:r>
+        <w:rPr>
+          <w:rFonts w:eastAsia="Times New Roman"/>
+        </w:rPr>
+        <w:t xml:space="preserve"> twice </w:t>
+      </w:r>
+      <w:r>
+        <w:rPr>
+          <w:rFonts w:eastAsia="Times New Roman"/>
+        </w:rPr>
+        <w:t>on</w:t>
+      </w:r>
+      <w:r>
+        <w:rPr>
+          <w:rFonts w:eastAsia="Times New Roman"/>
+        </w:rPr>
+        <w:t xml:space="preserve"> each line</w:t>
+      </w:r>
+      <w:r>
+        <w:rPr>
+          <w:rFonts w:eastAsia="Times New Roman"/>
+        </w:rPr>
+        <w:t xml:space="preserve">. The workaround was to write a shell script (post-process) to correct this and add a header record at the top of the file, this was done using </w:t>
+      </w:r>
+      <w:proofErr w:type="spellStart"/>
+      <w:r>
+        <w:rPr>
+          <w:rFonts w:eastAsia="Times New Roman"/>
+        </w:rPr>
+        <w:t>Linix’s</w:t>
+      </w:r>
+      <w:proofErr w:type="spellEnd"/>
+      <w:r>
+        <w:rPr>
+          <w:rFonts w:eastAsia="Times New Roman"/>
+        </w:rPr>
+        <w:t xml:space="preserve"> streaming editor (</w:t>
+      </w:r>
+      <w:proofErr w:type="spellStart"/>
+      <w:r>
+        <w:rPr>
+          <w:rFonts w:eastAsia="Times New Roman"/>
+        </w:rPr>
+        <w:t>sed</w:t>
+      </w:r>
+      <w:proofErr w:type="spellEnd"/>
+      <w:r>
+        <w:rPr>
+          <w:rFonts w:eastAsia="Times New Roman"/>
+        </w:rPr>
+        <w:t>).</w:t>
+      </w:r>
+      <w:r>
+        <w:rPr>
+          <w:rFonts w:eastAsia="Times New Roman"/>
+        </w:rPr>
+        <w:t xml:space="preserve"> </w:t>
+      </w:r>
+    </w:p>
+    <w:p>
+      <w:pPr>
+        <w:divId w:val="1659846320"/>
+        <w:rPr>
+          <w:rFonts w:eastAsia="Times New Roman"/>
+        </w:rPr>
+      </w:pPr>
+    </w:p>
+    <w:p>
+      <w:pPr>
+        <w:divId w:val="1659846320"/>
+        <w:rPr>
+          <w:rFonts w:eastAsia="Times New Roman"/>
+        </w:rPr>
+      </w:pPr>
+      <w:r>
+        <w:rPr>
+          <w:rFonts w:eastAsia="Times New Roman"/>
+        </w:rPr>
+        <w:t xml:space="preserve">Finally, the included </w:t>
+      </w:r>
+      <w:proofErr w:type="spellStart"/>
+      <w:r>
+        <w:rPr>
+          <w:rFonts w:eastAsia="Times New Roman"/>
+        </w:rPr>
+        <w:t>Gephi</w:t>
+      </w:r>
+      <w:proofErr w:type="spellEnd"/>
+      <w:r>
+        <w:rPr>
+          <w:rFonts w:eastAsia="Times New Roman"/>
+        </w:rPr>
+        <w:t xml:space="preserve"> file and image was generated with the following command lines:</w:t>
+      </w:r>
+    </w:p>
+    <w:p>
+      <w:pPr>
+        <w:divId w:val="1659846320"/>
+        <w:rPr>
+          <w:rFonts w:eastAsia="Times New Roman"/>
+        </w:rPr>
+      </w:pPr>
+    </w:p>
+    <w:p>
+      <w:pPr>
+        <w:divId w:val="1659846320"/>
+        <w:rPr>
+          <w:rFonts w:eastAsia="Times New Roman"/>
+        </w:rPr>
+      </w:pPr>
+      <w:r>
+        <w:rPr>
+          <w:rFonts w:eastAsia="Times New Roman"/>
+        </w:rPr>
+        <w:t>TODO:</w:t>
+      </w:r>
+    </w:p>
+    <w:p>
+      <w:pPr>
+        <w:divId w:val="1659846320"/>
+        <w:rPr>
+          <w:rFonts w:eastAsia="Times New Roman"/>
+        </w:rPr>
+      </w:pPr>
     </w:p>
     <w:p>
       <w:pPr>
@@ -294,6 +3783,7 @@
         <w:rPr>
           <w:rFonts w:eastAsia="Times New Roman"/>
         </w:rPr>
+        <w:lastRenderedPageBreak/>
         <w:t>2</w:t>
       </w:r>
       <w:r>
@@ -344,16 +3834,44 @@
         <w:rPr>
           <w:rFonts w:eastAsia="Times New Roman"/>
         </w:rPr>
-        <w:t>Blah</w:t>
-      </w:r>
-    </w:p>
-    <w:p>
-      <w:pPr>
-        <w:divId w:val="1659846320"/>
-        <w:rPr>
-          <w:rFonts w:eastAsia="Times New Roman"/>
-        </w:rPr>
-      </w:pPr>
+        <w:t>Having reviewed all the files contained in the plays.zip compressed folder, the content structure of each play is identical to the chosen play (RomeoJuliet.txt) in task 1 above. In particular the actor names are positioned in identical location i.e. at the start of the line and a tab character follows the name.  Therefore the same parsing logic can be used to process all the plays.  TODO: can the exact same Mapper and Reducer classes be re-used!?</w:t>
+      </w:r>
+    </w:p>
+    <w:p>
+      <w:pPr>
+        <w:divId w:val="1659846320"/>
+        <w:rPr>
+          <w:rFonts w:eastAsia="Times New Roman"/>
+        </w:rPr>
+      </w:pPr>
+    </w:p>
+    <w:p>
+      <w:pPr>
+        <w:divId w:val="1659846320"/>
+        <w:rPr>
+          <w:rFonts w:eastAsia="Times New Roman"/>
+        </w:rPr>
+      </w:pPr>
+      <w:r>
+        <w:rPr>
+          <w:rFonts w:eastAsia="Times New Roman"/>
+        </w:rPr>
+        <w:t xml:space="preserve"> </w:t>
+      </w:r>
+    </w:p>
+    <w:p>
+      <w:pPr>
+        <w:divId w:val="1659846320"/>
+        <w:rPr>
+          <w:rFonts w:eastAsia="Times New Roman"/>
+        </w:rPr>
+      </w:pPr>
+      <w:r>
+        <w:rPr>
+          <w:rFonts w:eastAsia="Times New Roman"/>
+        </w:rPr>
+        <w:t xml:space="preserve"> </w:t>
+      </w:r>
     </w:p>
     <w:p>
       <w:pPr>
@@ -445,6 +3963,359 @@
     </w:sectPr>
   </w:body>
 </w:document>
+</file>
+
+<file path=word/numbering.xml><?xml version="1.0" encoding="utf-8"?>
+<w:numbering xmlns:wpc="http://schemas.microsoft.com/office/word/2010/wordprocessingCanvas" xmlns:mc="http://schemas.openxmlformats.org/markup-compatibility/2006" xmlns:o="urn:schemas-microsoft-com:office:office" xmlns:r="http://schemas.openxmlformats.org/officeDocument/2006/relationships" xmlns:m="http://schemas.openxmlformats.org/officeDocument/2006/math" xmlns:v="urn:schemas-microsoft-com:vml" xmlns:wp14="http://schemas.microsoft.com/office/word/2010/wordprocessingDrawing" xmlns:wp="http://schemas.openxmlformats.org/drawingml/2006/wordprocessingDrawing" xmlns:w10="urn:schemas-microsoft-com:office:word" xmlns:w="http://schemas.openxmlformats.org/wordprocessingml/2006/main" xmlns:w14="http://schemas.microsoft.com/office/word/2010/wordml" xmlns:wpg="http://schemas.microsoft.com/office/word/2010/wordprocessingGroup" xmlns:wpi="http://schemas.microsoft.com/office/word/2010/wordprocessingInk" xmlns:wne="http://schemas.microsoft.com/office/word/2006/wordml" xmlns:wps="http://schemas.microsoft.com/office/word/2010/wordprocessingShape" mc:Ignorable="w14 wp14">
+  <w:abstractNum w:abstractNumId="0">
+    <w:nsid w:val="1C5E6A1E"/>
+    <w:multiLevelType w:val="hybridMultilevel"/>
+    <w:tmpl w:val="77E066C0"/>
+    <w:lvl w:ilvl="0" w:tplc="18090001">
+      <w:start w:val="1"/>
+      <w:numFmt w:val="bullet"/>
+      <w:lvlText w:val=""/>
+      <w:lvlJc w:val="left"/>
+      <w:pPr>
+        <w:ind w:left="780" w:hanging="360"/>
+      </w:pPr>
+      <w:rPr>
+        <w:rFonts w:ascii="Symbol" w:hAnsi="Symbol" w:hint="default"/>
+      </w:rPr>
+    </w:lvl>
+    <w:lvl w:ilvl="1" w:tplc="18090003" w:tentative="1">
+      <w:start w:val="1"/>
+      <w:numFmt w:val="bullet"/>
+      <w:lvlText w:val="o"/>
+      <w:lvlJc w:val="left"/>
+      <w:pPr>
+        <w:ind w:left="1500" w:hanging="360"/>
+      </w:pPr>
+      <w:rPr>
+        <w:rFonts w:ascii="Courier New" w:hAnsi="Courier New" w:cs="Courier New" w:hint="default"/>
+      </w:rPr>
+    </w:lvl>
+    <w:lvl w:ilvl="2" w:tplc="18090005" w:tentative="1">
+      <w:start w:val="1"/>
+      <w:numFmt w:val="bullet"/>
+      <w:lvlText w:val=""/>
+      <w:lvlJc w:val="left"/>
+      <w:pPr>
+        <w:ind w:left="2220" w:hanging="360"/>
+      </w:pPr>
+      <w:rPr>
+        <w:rFonts w:ascii="Wingdings" w:hAnsi="Wingdings" w:hint="default"/>
+      </w:rPr>
+    </w:lvl>
+    <w:lvl w:ilvl="3" w:tplc="18090001" w:tentative="1">
+      <w:start w:val="1"/>
+      <w:numFmt w:val="bullet"/>
+      <w:lvlText w:val=""/>
+      <w:lvlJc w:val="left"/>
+      <w:pPr>
+        <w:ind w:left="2940" w:hanging="360"/>
+      </w:pPr>
+      <w:rPr>
+        <w:rFonts w:ascii="Symbol" w:hAnsi="Symbol" w:hint="default"/>
+      </w:rPr>
+    </w:lvl>
+    <w:lvl w:ilvl="4" w:tplc="18090003" w:tentative="1">
+      <w:start w:val="1"/>
+      <w:numFmt w:val="bullet"/>
+      <w:lvlText w:val="o"/>
+      <w:lvlJc w:val="left"/>
+      <w:pPr>
+        <w:ind w:left="3660" w:hanging="360"/>
+      </w:pPr>
+      <w:rPr>
+        <w:rFonts w:ascii="Courier New" w:hAnsi="Courier New" w:cs="Courier New" w:hint="default"/>
+      </w:rPr>
+    </w:lvl>
+    <w:lvl w:ilvl="5" w:tplc="18090005" w:tentative="1">
+      <w:start w:val="1"/>
+      <w:numFmt w:val="bullet"/>
+      <w:lvlText w:val=""/>
+      <w:lvlJc w:val="left"/>
+      <w:pPr>
+        <w:ind w:left="4380" w:hanging="360"/>
+      </w:pPr>
+      <w:rPr>
+        <w:rFonts w:ascii="Wingdings" w:hAnsi="Wingdings" w:hint="default"/>
+      </w:rPr>
+    </w:lvl>
+    <w:lvl w:ilvl="6" w:tplc="18090001" w:tentative="1">
+      <w:start w:val="1"/>
+      <w:numFmt w:val="bullet"/>
+      <w:lvlText w:val=""/>
+      <w:lvlJc w:val="left"/>
+      <w:pPr>
+        <w:ind w:left="5100" w:hanging="360"/>
+      </w:pPr>
+      <w:rPr>
+        <w:rFonts w:ascii="Symbol" w:hAnsi="Symbol" w:hint="default"/>
+      </w:rPr>
+    </w:lvl>
+    <w:lvl w:ilvl="7" w:tplc="18090003" w:tentative="1">
+      <w:start w:val="1"/>
+      <w:numFmt w:val="bullet"/>
+      <w:lvlText w:val="o"/>
+      <w:lvlJc w:val="left"/>
+      <w:pPr>
+        <w:ind w:left="5820" w:hanging="360"/>
+      </w:pPr>
+      <w:rPr>
+        <w:rFonts w:ascii="Courier New" w:hAnsi="Courier New" w:cs="Courier New" w:hint="default"/>
+      </w:rPr>
+    </w:lvl>
+    <w:lvl w:ilvl="8" w:tplc="18090005" w:tentative="1">
+      <w:start w:val="1"/>
+      <w:numFmt w:val="bullet"/>
+      <w:lvlText w:val=""/>
+      <w:lvlJc w:val="left"/>
+      <w:pPr>
+        <w:ind w:left="6540" w:hanging="360"/>
+      </w:pPr>
+      <w:rPr>
+        <w:rFonts w:ascii="Wingdings" w:hAnsi="Wingdings" w:hint="default"/>
+      </w:rPr>
+    </w:lvl>
+  </w:abstractNum>
+  <w:abstractNum w:abstractNumId="1">
+    <w:nsid w:val="312C1E56"/>
+    <w:multiLevelType w:val="hybridMultilevel"/>
+    <w:tmpl w:val="1B8E78DA"/>
+    <w:lvl w:ilvl="0" w:tplc="18090001">
+      <w:start w:val="1"/>
+      <w:numFmt w:val="bullet"/>
+      <w:lvlText w:val=""/>
+      <w:lvlJc w:val="left"/>
+      <w:pPr>
+        <w:ind w:left="720" w:hanging="360"/>
+      </w:pPr>
+      <w:rPr>
+        <w:rFonts w:ascii="Symbol" w:hAnsi="Symbol" w:hint="default"/>
+      </w:rPr>
+    </w:lvl>
+    <w:lvl w:ilvl="1" w:tplc="18090003">
+      <w:start w:val="1"/>
+      <w:numFmt w:val="bullet"/>
+      <w:lvlText w:val="o"/>
+      <w:lvlJc w:val="left"/>
+      <w:pPr>
+        <w:ind w:left="1440" w:hanging="360"/>
+      </w:pPr>
+      <w:rPr>
+        <w:rFonts w:ascii="Courier New" w:hAnsi="Courier New" w:cs="Courier New" w:hint="default"/>
+      </w:rPr>
+    </w:lvl>
+    <w:lvl w:ilvl="2" w:tplc="18090005" w:tentative="1">
+      <w:start w:val="1"/>
+      <w:numFmt w:val="bullet"/>
+      <w:lvlText w:val=""/>
+      <w:lvlJc w:val="left"/>
+      <w:pPr>
+        <w:ind w:left="2160" w:hanging="360"/>
+      </w:pPr>
+      <w:rPr>
+        <w:rFonts w:ascii="Wingdings" w:hAnsi="Wingdings" w:hint="default"/>
+      </w:rPr>
+    </w:lvl>
+    <w:lvl w:ilvl="3" w:tplc="18090001" w:tentative="1">
+      <w:start w:val="1"/>
+      <w:numFmt w:val="bullet"/>
+      <w:lvlText w:val=""/>
+      <w:lvlJc w:val="left"/>
+      <w:pPr>
+        <w:ind w:left="2880" w:hanging="360"/>
+      </w:pPr>
+      <w:rPr>
+        <w:rFonts w:ascii="Symbol" w:hAnsi="Symbol" w:hint="default"/>
+      </w:rPr>
+    </w:lvl>
+    <w:lvl w:ilvl="4" w:tplc="18090003" w:tentative="1">
+      <w:start w:val="1"/>
+      <w:numFmt w:val="bullet"/>
+      <w:lvlText w:val="o"/>
+      <w:lvlJc w:val="left"/>
+      <w:pPr>
+        <w:ind w:left="3600" w:hanging="360"/>
+      </w:pPr>
+      <w:rPr>
+        <w:rFonts w:ascii="Courier New" w:hAnsi="Courier New" w:cs="Courier New" w:hint="default"/>
+      </w:rPr>
+    </w:lvl>
+    <w:lvl w:ilvl="5" w:tplc="18090005" w:tentative="1">
+      <w:start w:val="1"/>
+      <w:numFmt w:val="bullet"/>
+      <w:lvlText w:val=""/>
+      <w:lvlJc w:val="left"/>
+      <w:pPr>
+        <w:ind w:left="4320" w:hanging="360"/>
+      </w:pPr>
+      <w:rPr>
+        <w:rFonts w:ascii="Wingdings" w:hAnsi="Wingdings" w:hint="default"/>
+      </w:rPr>
+    </w:lvl>
+    <w:lvl w:ilvl="6" w:tplc="18090001" w:tentative="1">
+      <w:start w:val="1"/>
+      <w:numFmt w:val="bullet"/>
+      <w:lvlText w:val=""/>
+      <w:lvlJc w:val="left"/>
+      <w:pPr>
+        <w:ind w:left="5040" w:hanging="360"/>
+      </w:pPr>
+      <w:rPr>
+        <w:rFonts w:ascii="Symbol" w:hAnsi="Symbol" w:hint="default"/>
+      </w:rPr>
+    </w:lvl>
+    <w:lvl w:ilvl="7" w:tplc="18090003" w:tentative="1">
+      <w:start w:val="1"/>
+      <w:numFmt w:val="bullet"/>
+      <w:lvlText w:val="o"/>
+      <w:lvlJc w:val="left"/>
+      <w:pPr>
+        <w:ind w:left="5760" w:hanging="360"/>
+      </w:pPr>
+      <w:rPr>
+        <w:rFonts w:ascii="Courier New" w:hAnsi="Courier New" w:cs="Courier New" w:hint="default"/>
+      </w:rPr>
+    </w:lvl>
+    <w:lvl w:ilvl="8" w:tplc="18090005" w:tentative="1">
+      <w:start w:val="1"/>
+      <w:numFmt w:val="bullet"/>
+      <w:lvlText w:val=""/>
+      <w:lvlJc w:val="left"/>
+      <w:pPr>
+        <w:ind w:left="6480" w:hanging="360"/>
+      </w:pPr>
+      <w:rPr>
+        <w:rFonts w:ascii="Wingdings" w:hAnsi="Wingdings" w:hint="default"/>
+      </w:rPr>
+    </w:lvl>
+  </w:abstractNum>
+  <w:abstractNum w:abstractNumId="2">
+    <w:nsid w:val="57470F2D"/>
+    <w:multiLevelType w:val="hybridMultilevel"/>
+    <w:tmpl w:val="B7EA2D6A"/>
+    <w:lvl w:ilvl="0" w:tplc="18090001">
+      <w:start w:val="1"/>
+      <w:numFmt w:val="bullet"/>
+      <w:lvlText w:val=""/>
+      <w:lvlJc w:val="left"/>
+      <w:pPr>
+        <w:ind w:left="720" w:hanging="360"/>
+      </w:pPr>
+      <w:rPr>
+        <w:rFonts w:ascii="Symbol" w:hAnsi="Symbol" w:hint="default"/>
+      </w:rPr>
+    </w:lvl>
+    <w:lvl w:ilvl="1" w:tplc="18090003">
+      <w:start w:val="1"/>
+      <w:numFmt w:val="bullet"/>
+      <w:lvlText w:val="o"/>
+      <w:lvlJc w:val="left"/>
+      <w:pPr>
+        <w:ind w:left="1440" w:hanging="360"/>
+      </w:pPr>
+      <w:rPr>
+        <w:rFonts w:ascii="Courier New" w:hAnsi="Courier New" w:cs="Courier New" w:hint="default"/>
+      </w:rPr>
+    </w:lvl>
+    <w:lvl w:ilvl="2" w:tplc="18090005" w:tentative="1">
+      <w:start w:val="1"/>
+      <w:numFmt w:val="bullet"/>
+      <w:lvlText w:val=""/>
+      <w:lvlJc w:val="left"/>
+      <w:pPr>
+        <w:ind w:left="2160" w:hanging="360"/>
+      </w:pPr>
+      <w:rPr>
+        <w:rFonts w:ascii="Wingdings" w:hAnsi="Wingdings" w:hint="default"/>
+      </w:rPr>
+    </w:lvl>
+    <w:lvl w:ilvl="3" w:tplc="18090001" w:tentative="1">
+      <w:start w:val="1"/>
+      <w:numFmt w:val="bullet"/>
+      <w:lvlText w:val=""/>
+      <w:lvlJc w:val="left"/>
+      <w:pPr>
+        <w:ind w:left="2880" w:hanging="360"/>
+      </w:pPr>
+      <w:rPr>
+        <w:rFonts w:ascii="Symbol" w:hAnsi="Symbol" w:hint="default"/>
+      </w:rPr>
+    </w:lvl>
+    <w:lvl w:ilvl="4" w:tplc="18090003" w:tentative="1">
+      <w:start w:val="1"/>
+      <w:numFmt w:val="bullet"/>
+      <w:lvlText w:val="o"/>
+      <w:lvlJc w:val="left"/>
+      <w:pPr>
+        <w:ind w:left="3600" w:hanging="360"/>
+      </w:pPr>
+      <w:rPr>
+        <w:rFonts w:ascii="Courier New" w:hAnsi="Courier New" w:cs="Courier New" w:hint="default"/>
+      </w:rPr>
+    </w:lvl>
+    <w:lvl w:ilvl="5" w:tplc="18090005" w:tentative="1">
+      <w:start w:val="1"/>
+      <w:numFmt w:val="bullet"/>
+      <w:lvlText w:val=""/>
+      <w:lvlJc w:val="left"/>
+      <w:pPr>
+        <w:ind w:left="4320" w:hanging="360"/>
+      </w:pPr>
+      <w:rPr>
+        <w:rFonts w:ascii="Wingdings" w:hAnsi="Wingdings" w:hint="default"/>
+      </w:rPr>
+    </w:lvl>
+    <w:lvl w:ilvl="6" w:tplc="18090001" w:tentative="1">
+      <w:start w:val="1"/>
+      <w:numFmt w:val="bullet"/>
+      <w:lvlText w:val=""/>
+      <w:lvlJc w:val="left"/>
+      <w:pPr>
+        <w:ind w:left="5040" w:hanging="360"/>
+      </w:pPr>
+      <w:rPr>
+        <w:rFonts w:ascii="Symbol" w:hAnsi="Symbol" w:hint="default"/>
+      </w:rPr>
+    </w:lvl>
+    <w:lvl w:ilvl="7" w:tplc="18090003" w:tentative="1">
+      <w:start w:val="1"/>
+      <w:numFmt w:val="bullet"/>
+      <w:lvlText w:val="o"/>
+      <w:lvlJc w:val="left"/>
+      <w:pPr>
+        <w:ind w:left="5760" w:hanging="360"/>
+      </w:pPr>
+      <w:rPr>
+        <w:rFonts w:ascii="Courier New" w:hAnsi="Courier New" w:cs="Courier New" w:hint="default"/>
+      </w:rPr>
+    </w:lvl>
+    <w:lvl w:ilvl="8" w:tplc="18090005" w:tentative="1">
+      <w:start w:val="1"/>
+      <w:numFmt w:val="bullet"/>
+      <w:lvlText w:val=""/>
+      <w:lvlJc w:val="left"/>
+      <w:pPr>
+        <w:ind w:left="6480" w:hanging="360"/>
+      </w:pPr>
+      <w:rPr>
+        <w:rFonts w:ascii="Wingdings" w:hAnsi="Wingdings" w:hint="default"/>
+      </w:rPr>
+    </w:lvl>
+  </w:abstractNum>
+  <w:num w:numId="1">
+    <w:abstractNumId w:val="2"/>
+  </w:num>
+  <w:num w:numId="2">
+    <w:abstractNumId w:val="1"/>
+  </w:num>
+  <w:num w:numId="3">
+    <w:abstractNumId w:val="0"/>
+  </w:num>
+</w:numbering>
 </file>
 
 <file path=word/styles.xml><?xml version="1.0" encoding="utf-8"?>
@@ -764,6 +4635,66 @@
       <w:sz w:val="28"/>
       <w:szCs w:val="28"/>
     </w:rPr>
+  </w:style>
+  <w:style w:type="paragraph" w:styleId="HTMLPreformatted">
+    <w:name w:val="HTML Preformatted"/>
+    <w:basedOn w:val="Normal"/>
+    <w:link w:val="HTMLPreformattedChar"/>
+    <w:uiPriority w:val="99"/>
+    <w:semiHidden/>
+    <w:unhideWhenUsed/>
+    <w:rsid w:val="00D373E8"/>
+    <w:rPr>
+      <w:rFonts w:ascii="Consolas" w:hAnsi="Consolas" w:cs="Consolas"/>
+      <w:sz w:val="20"/>
+      <w:szCs w:val="20"/>
+    </w:rPr>
+  </w:style>
+  <w:style w:type="character" w:customStyle="1" w:styleId="HTMLPreformattedChar">
+    <w:name w:val="HTML Preformatted Char"/>
+    <w:basedOn w:val="DefaultParagraphFont"/>
+    <w:link w:val="HTMLPreformatted"/>
+    <w:uiPriority w:val="99"/>
+    <w:semiHidden/>
+    <w:rsid w:val="00D373E8"/>
+    <w:rPr>
+      <w:rFonts w:ascii="Consolas" w:eastAsiaTheme="minorEastAsia" w:hAnsi="Consolas" w:cs="Consolas"/>
+      <w:color w:val="000000"/>
+    </w:rPr>
+  </w:style>
+  <w:style w:type="paragraph" w:styleId="ListParagraph">
+    <w:name w:val="List Paragraph"/>
+    <w:basedOn w:val="Normal"/>
+    <w:uiPriority w:val="34"/>
+    <w:qFormat/>
+    <w:rsid w:val="00D34DCB"/>
+    <w:pPr>
+      <w:ind w:left="720"/>
+      <w:contextualSpacing/>
+    </w:pPr>
+  </w:style>
+  <w:style w:type="table" w:styleId="TableGrid">
+    <w:name w:val="Table Grid"/>
+    <w:basedOn w:val="TableNormal"/>
+    <w:uiPriority w:val="59"/>
+    <w:rsid w:val="00537FF2"/>
+    <w:tblPr>
+      <w:tblInd w:w="0" w:type="dxa"/>
+      <w:tblBorders>
+        <w:top w:val="single" w:sz="4" w:space="0" w:color="auto"/>
+        <w:left w:val="single" w:sz="4" w:space="0" w:color="auto"/>
+        <w:bottom w:val="single" w:sz="4" w:space="0" w:color="auto"/>
+        <w:right w:val="single" w:sz="4" w:space="0" w:color="auto"/>
+        <w:insideH w:val="single" w:sz="4" w:space="0" w:color="auto"/>
+        <w:insideV w:val="single" w:sz="4" w:space="0" w:color="auto"/>
+      </w:tblBorders>
+      <w:tblCellMar>
+        <w:top w:w="0" w:type="dxa"/>
+        <w:left w:w="108" w:type="dxa"/>
+        <w:bottom w:w="0" w:type="dxa"/>
+        <w:right w:w="108" w:type="dxa"/>
+      </w:tblCellMar>
+    </w:tblPr>
   </w:style>
 </w:styles>
 </file>
@@ -1086,6 +5017,66 @@
       <w:szCs w:val="28"/>
     </w:rPr>
   </w:style>
+  <w:style w:type="paragraph" w:styleId="HTMLPreformatted">
+    <w:name w:val="HTML Preformatted"/>
+    <w:basedOn w:val="Normal"/>
+    <w:link w:val="HTMLPreformattedChar"/>
+    <w:uiPriority w:val="99"/>
+    <w:semiHidden/>
+    <w:unhideWhenUsed/>
+    <w:rsid w:val="00D373E8"/>
+    <w:rPr>
+      <w:rFonts w:ascii="Consolas" w:hAnsi="Consolas" w:cs="Consolas"/>
+      <w:sz w:val="20"/>
+      <w:szCs w:val="20"/>
+    </w:rPr>
+  </w:style>
+  <w:style w:type="character" w:customStyle="1" w:styleId="HTMLPreformattedChar">
+    <w:name w:val="HTML Preformatted Char"/>
+    <w:basedOn w:val="DefaultParagraphFont"/>
+    <w:link w:val="HTMLPreformatted"/>
+    <w:uiPriority w:val="99"/>
+    <w:semiHidden/>
+    <w:rsid w:val="00D373E8"/>
+    <w:rPr>
+      <w:rFonts w:ascii="Consolas" w:eastAsiaTheme="minorEastAsia" w:hAnsi="Consolas" w:cs="Consolas"/>
+      <w:color w:val="000000"/>
+    </w:rPr>
+  </w:style>
+  <w:style w:type="paragraph" w:styleId="ListParagraph">
+    <w:name w:val="List Paragraph"/>
+    <w:basedOn w:val="Normal"/>
+    <w:uiPriority w:val="34"/>
+    <w:qFormat/>
+    <w:rsid w:val="00D34DCB"/>
+    <w:pPr>
+      <w:ind w:left="720"/>
+      <w:contextualSpacing/>
+    </w:pPr>
+  </w:style>
+  <w:style w:type="table" w:styleId="TableGrid">
+    <w:name w:val="Table Grid"/>
+    <w:basedOn w:val="TableNormal"/>
+    <w:uiPriority w:val="59"/>
+    <w:rsid w:val="00537FF2"/>
+    <w:tblPr>
+      <w:tblInd w:w="0" w:type="dxa"/>
+      <w:tblBorders>
+        <w:top w:val="single" w:sz="4" w:space="0" w:color="auto"/>
+        <w:left w:val="single" w:sz="4" w:space="0" w:color="auto"/>
+        <w:bottom w:val="single" w:sz="4" w:space="0" w:color="auto"/>
+        <w:right w:val="single" w:sz="4" w:space="0" w:color="auto"/>
+        <w:insideH w:val="single" w:sz="4" w:space="0" w:color="auto"/>
+        <w:insideV w:val="single" w:sz="4" w:space="0" w:color="auto"/>
+      </w:tblBorders>
+      <w:tblCellMar>
+        <w:top w:w="0" w:type="dxa"/>
+        <w:left w:w="108" w:type="dxa"/>
+        <w:bottom w:w="0" w:type="dxa"/>
+        <w:right w:w="108" w:type="dxa"/>
+      </w:tblCellMar>
+    </w:tblPr>
+  </w:style>
 </w:styles>
 </file>
 

</xml_diff>

<commit_message>
Almost there, proof reading to do.
</commit_message>
<xml_diff>
--- a/D10126532_ProgrammingForBigDataAssignment2_Hadoop.docx
+++ b/D10126532_ProgrammingForBigDataAssignment2_Hadoop.docx
@@ -135,68 +135,67 @@
     <w:p>
       <w:pPr>
         <w:divId w:val="1659846320"/>
-      </w:pPr>
-    </w:p>
-    <w:p>
-      <w:pPr>
-        <w:divId w:val="1659846320"/>
-        <w:rPr>
-          <w:b/>
-        </w:rPr>
-      </w:pPr>
-      <w:r>
-        <w:rPr>
-          <w:b/>
-          <w:color w:val="FF0000"/>
-        </w:rPr>
-        <w:t xml:space="preserve">NOTE: Must be </w:t>
-      </w:r>
-      <w:proofErr w:type="gramStart"/>
-      <w:r>
-        <w:rPr>
-          <w:b/>
-          <w:color w:val="FF0000"/>
-        </w:rPr>
-        <w:t>exported/saved</w:t>
-      </w:r>
-      <w:proofErr w:type="gramEnd"/>
-      <w:r>
-        <w:rPr>
-          <w:b/>
-          <w:color w:val="FF0000"/>
-        </w:rPr>
-        <w:t xml:space="preserve"> to a PDF before submission!!!</w:t>
-      </w:r>
-    </w:p>
-    <w:p>
-      <w:pPr>
-        <w:divId w:val="1659846320"/>
-      </w:pPr>
-    </w:p>
-    <w:p>
-      <w:pPr>
-        <w:divId w:val="1659846320"/>
-        <w:rPr>
-          <w:rFonts w:eastAsia="Times New Roman"/>
-        </w:rPr>
-      </w:pPr>
-      <w:r>
-        <w:rPr>
-          <w:rFonts w:eastAsia="Times New Roman"/>
-        </w:rPr>
-        <w:t xml:space="preserve">Note: the </w:t>
-      </w:r>
-      <w:r>
-        <w:rPr>
-          <w:rFonts w:eastAsia="Times New Roman"/>
-        </w:rPr>
-        <w:t xml:space="preserve">word </w:t>
-      </w:r>
-      <w:r>
-        <w:rPr>
-          <w:rFonts w:eastAsia="Times New Roman"/>
-        </w:rPr>
-        <w:t>“actor”</w:t>
+        <w:rPr>
+          <w:rFonts w:eastAsia="Times New Roman"/>
+        </w:rPr>
+      </w:pPr>
+      <w:r>
+        <w:rPr>
+          <w:rFonts w:eastAsia="Times New Roman"/>
+        </w:rPr>
+        <w:t>Note: the word “actor” is used throughout this document (and in the included code) to describe the “character” names in a play - because we also talk about “text characters” in parsing tasks of th</w:t>
+      </w:r>
+      <w:r>
+        <w:rPr>
+          <w:rFonts w:eastAsia="Times New Roman"/>
+        </w:rPr>
+        <w:t>is nature “actor” is used to remove ambugity.</w:t>
+      </w:r>
+      <w:r>
+        <w:rPr>
+          <w:rFonts w:eastAsia="Times New Roman"/>
+        </w:rPr>
+        <w:t xml:space="preserve">  </w:t>
+      </w:r>
+    </w:p>
+    <w:p>
+      <w:pPr>
+        <w:divId w:val="1659846320"/>
+      </w:pPr>
+    </w:p>
+    <w:p>
+      <w:pPr>
+        <w:pStyle w:val="Heading1"/>
+        <w:divId w:val="1659846320"/>
+        <w:rPr>
+          <w:rFonts w:eastAsia="Times New Roman"/>
+        </w:rPr>
+      </w:pPr>
+      <w:r>
+        <w:rPr>
+          <w:rFonts w:eastAsia="Times New Roman"/>
+        </w:rPr>
+        <w:t>1</w:t>
+      </w:r>
+      <w:r>
+        <w:rPr>
+          <w:rFonts w:eastAsia="Times New Roman"/>
+        </w:rPr>
+        <w:t xml:space="preserve">. </w:t>
+      </w:r>
+      <w:proofErr w:type="spellStart"/>
+      <w:r>
+        <w:rPr>
+          <w:rFonts w:eastAsia="Times New Roman"/>
+        </w:rPr>
+        <w:t>Hadoop</w:t>
+      </w:r>
+      <w:proofErr w:type="spellEnd"/>
+      <w:r>
+        <w:rPr>
+          <w:rFonts w:eastAsia="Times New Roman"/>
+        </w:rPr>
+        <w:t xml:space="preserve"> Job Design, Code</w:t>
       </w:r>
       <w:r>
         <w:rPr>
@@ -208,132 +207,6 @@
         <w:rPr>
           <w:rFonts w:eastAsia="Times New Roman"/>
         </w:rPr>
-        <w:t>is used throughout this document</w:t>
-      </w:r>
-      <w:r>
-        <w:rPr>
-          <w:rFonts w:eastAsia="Times New Roman"/>
-        </w:rPr>
-        <w:t xml:space="preserve"> (and in the included code)</w:t>
-      </w:r>
-      <w:r>
-        <w:rPr>
-          <w:rFonts w:eastAsia="Times New Roman"/>
-        </w:rPr>
-        <w:t xml:space="preserve"> to describe the “character” names </w:t>
-      </w:r>
-      <w:r>
-        <w:rPr>
-          <w:rFonts w:eastAsia="Times New Roman"/>
-        </w:rPr>
-        <w:t>in a play -</w:t>
-      </w:r>
-      <w:r>
-        <w:rPr>
-          <w:rFonts w:eastAsia="Times New Roman"/>
-        </w:rPr>
-        <w:t xml:space="preserve"> because we </w:t>
-      </w:r>
-      <w:r>
-        <w:rPr>
-          <w:rFonts w:eastAsia="Times New Roman"/>
-        </w:rPr>
-        <w:t xml:space="preserve">also </w:t>
-      </w:r>
-      <w:r>
-        <w:rPr>
-          <w:rFonts w:eastAsia="Times New Roman"/>
-        </w:rPr>
-        <w:t xml:space="preserve">talk about </w:t>
-      </w:r>
-      <w:r>
-        <w:rPr>
-          <w:rFonts w:eastAsia="Times New Roman"/>
-        </w:rPr>
-        <w:t>“</w:t>
-      </w:r>
-      <w:r>
-        <w:rPr>
-          <w:rFonts w:eastAsia="Times New Roman"/>
-        </w:rPr>
-        <w:t>text character</w:t>
-      </w:r>
-      <w:r>
-        <w:rPr>
-          <w:rFonts w:eastAsia="Times New Roman"/>
-        </w:rPr>
-        <w:t>s” in parsing tasks of th</w:t>
-      </w:r>
-      <w:r>
-        <w:rPr>
-          <w:rFonts w:eastAsia="Times New Roman"/>
-        </w:rPr>
-        <w:t>is nature “actor” is used to remove ambugity.</w:t>
-      </w:r>
-      <w:bookmarkStart w:id="0" w:name="_GoBack"/>
-      <w:bookmarkEnd w:id="0"/>
-      <w:r>
-        <w:rPr>
-          <w:rFonts w:eastAsia="Times New Roman"/>
-        </w:rPr>
-        <w:t xml:space="preserve"> </w:t>
-      </w:r>
-      <w:r>
-        <w:rPr>
-          <w:rFonts w:eastAsia="Times New Roman"/>
-        </w:rPr>
-        <w:t xml:space="preserve"> </w:t>
-      </w:r>
-    </w:p>
-    <w:p>
-      <w:pPr>
-        <w:divId w:val="1659846320"/>
-      </w:pPr>
-    </w:p>
-    <w:p>
-      <w:pPr>
-        <w:pStyle w:val="Heading1"/>
-        <w:divId w:val="1659846320"/>
-        <w:rPr>
-          <w:rFonts w:eastAsia="Times New Roman"/>
-        </w:rPr>
-      </w:pPr>
-      <w:r>
-        <w:rPr>
-          <w:rFonts w:eastAsia="Times New Roman"/>
-        </w:rPr>
-        <w:t>1</w:t>
-      </w:r>
-      <w:r>
-        <w:rPr>
-          <w:rFonts w:eastAsia="Times New Roman"/>
-        </w:rPr>
-        <w:t xml:space="preserve">. </w:t>
-      </w:r>
-      <w:proofErr w:type="spellStart"/>
-      <w:r>
-        <w:rPr>
-          <w:rFonts w:eastAsia="Times New Roman"/>
-        </w:rPr>
-        <w:t>Hadoop</w:t>
-      </w:r>
-      <w:proofErr w:type="spellEnd"/>
-      <w:r>
-        <w:rPr>
-          <w:rFonts w:eastAsia="Times New Roman"/>
-        </w:rPr>
-        <w:t xml:space="preserve"> Job Design, Code</w:t>
-      </w:r>
-      <w:r>
-        <w:rPr>
-          <w:rFonts w:eastAsia="Times New Roman"/>
-        </w:rPr>
-        <w:t xml:space="preserve"> </w:t>
-      </w:r>
-      <w:r>
-        <w:rPr>
-          <w:rFonts w:eastAsia="Times New Roman"/>
-        </w:rPr>
         <w:t>and Execution for Co-Appearance Network</w:t>
       </w:r>
     </w:p>
@@ -402,19 +275,7 @@
         <w:rPr>
           <w:rFonts w:eastAsia="Times New Roman"/>
         </w:rPr>
-        <w:t xml:space="preserve"> was to review content structure of the </w:t>
-      </w:r>
-      <w:r>
-        <w:rPr>
-          <w:rFonts w:eastAsia="Times New Roman"/>
-        </w:rPr>
-        <w:t>RomeoJuliet.txt</w:t>
-      </w:r>
-      <w:r>
-        <w:rPr>
-          <w:rFonts w:eastAsia="Times New Roman"/>
-        </w:rPr>
-        <w:t xml:space="preserve"> file to identify repeating patterns in order to isolate the actor names in the file</w:t>
+        <w:t xml:space="preserve"> was to review content structure of the RomeoJuliet.txt file to identify repeating patterns in order to isolate the actor names in the file</w:t>
       </w:r>
       <w:r>
         <w:rPr>
@@ -583,6 +444,12 @@
         </w:rPr>
         <w:t>Mapper: for each text line that was fed to the map() call</w:t>
       </w:r>
+      <w:r>
+        <w:rPr>
+          <w:rFonts w:eastAsia="Times New Roman"/>
+        </w:rPr>
+        <w:t>:</w:t>
+      </w:r>
     </w:p>
     <w:p>
       <w:pPr>
@@ -600,7 +467,19 @@
         <w:rPr>
           <w:rFonts w:eastAsia="Times New Roman"/>
         </w:rPr>
-        <w:t>Attempt to match for an actor name, if not get out of map() call</w:t>
+        <w:t>Attempt to match for an actor name, if not get out of</w:t>
+      </w:r>
+      <w:r>
+        <w:rPr>
+          <w:rFonts w:eastAsia="Times New Roman"/>
+        </w:rPr>
+        <w:t xml:space="preserve"> the</w:t>
+      </w:r>
+      <w:r>
+        <w:rPr>
+          <w:rFonts w:eastAsia="Times New Roman"/>
+        </w:rPr>
+        <w:t xml:space="preserve"> map() call</w:t>
       </w:r>
     </w:p>
     <w:p>
@@ -637,7 +516,13 @@
         <w:rPr>
           <w:rFonts w:eastAsia="Times New Roman"/>
         </w:rPr>
-        <w:t>nes from the last matched actor?</w:t>
+        <w:t>nes of</w:t>
+      </w:r>
+      <w:r>
+        <w:rPr>
+          <w:rFonts w:eastAsia="Times New Roman"/>
+        </w:rPr>
+        <w:t xml:space="preserve"> the last matched actor?</w:t>
       </w:r>
     </w:p>
     <w:p>
@@ -730,7 +615,13 @@
         <w:rPr>
           <w:rFonts w:eastAsia="Times New Roman"/>
         </w:rPr>
-        <w:t xml:space="preserve">Reducer: for each relationship pair sent to the reduce() call </w:t>
+        <w:t xml:space="preserve">Reducer: for each relationship pair </w:t>
+      </w:r>
+      <w:r>
+        <w:rPr>
+          <w:rFonts w:eastAsia="Times New Roman"/>
+        </w:rPr>
+        <w:t>and list of occurrences sent to the reduce() call:</w:t>
       </w:r>
     </w:p>
     <w:p>
@@ -749,7 +640,7 @@
         <w:rPr>
           <w:rFonts w:eastAsia="Times New Roman"/>
         </w:rPr>
-        <w:t>Count up the number of 1 in the associated list</w:t>
+        <w:t>For the output key concatenate the two actor names and the word “undirected” all separated by a tab character and the total count for the value</w:t>
       </w:r>
     </w:p>
     <w:p>
@@ -768,44 +659,61 @@
         <w:rPr>
           <w:rFonts w:eastAsia="Times New Roman"/>
         </w:rPr>
-        <w:t>For the output key concatenate the two actor names and the word “undirected” all separated by a tab character and the total count for the value</w:t>
-      </w:r>
-    </w:p>
-    <w:p>
-      <w:pPr>
-        <w:divId w:val="1659846320"/>
-        <w:rPr>
-          <w:rFonts w:eastAsia="Times New Roman"/>
-        </w:rPr>
-      </w:pPr>
-    </w:p>
-    <w:p>
-      <w:pPr>
-        <w:divId w:val="1659846320"/>
-        <w:rPr>
-          <w:rFonts w:eastAsia="Times New Roman"/>
-        </w:rPr>
-      </w:pPr>
-    </w:p>
-    <w:p>
-      <w:pPr>
-        <w:divId w:val="1659846320"/>
-        <w:rPr>
-          <w:rFonts w:eastAsia="Times New Roman"/>
-        </w:rPr>
-      </w:pPr>
-    </w:p>
-    <w:p>
-      <w:pPr>
-        <w:divId w:val="1659846320"/>
-        <w:rPr>
-          <w:rFonts w:eastAsia="Times New Roman"/>
-        </w:rPr>
-      </w:pPr>
-      <w:r>
-        <w:rPr>
-          <w:rFonts w:eastAsia="Times New Roman"/>
-        </w:rPr>
+        <w:t>Total up the values in the associated list and use this as the key value (weight)</w:t>
+      </w:r>
+    </w:p>
+    <w:p>
+      <w:pPr>
+        <w:divId w:val="1659846320"/>
+        <w:rPr>
+          <w:rFonts w:eastAsia="Times New Roman"/>
+        </w:rPr>
+      </w:pPr>
+    </w:p>
+    <w:p>
+      <w:pPr>
+        <w:divId w:val="1659846320"/>
+        <w:rPr>
+          <w:rFonts w:eastAsia="Times New Roman"/>
+        </w:rPr>
+      </w:pPr>
+    </w:p>
+    <w:p>
+      <w:pPr>
+        <w:divId w:val="1659846320"/>
+        <w:rPr>
+          <w:rFonts w:eastAsia="Times New Roman"/>
+        </w:rPr>
+      </w:pPr>
+    </w:p>
+    <w:p>
+      <w:pPr>
+        <w:divId w:val="1659846320"/>
+        <w:rPr>
+          <w:rFonts w:eastAsia="Times New Roman"/>
+        </w:rPr>
+      </w:pPr>
+    </w:p>
+    <w:p>
+      <w:pPr>
+        <w:divId w:val="1659846320"/>
+        <w:rPr>
+          <w:rFonts w:eastAsia="Times New Roman"/>
+        </w:rPr>
+      </w:pPr>
+    </w:p>
+    <w:p>
+      <w:pPr>
+        <w:divId w:val="1659846320"/>
+        <w:rPr>
+          <w:rFonts w:eastAsia="Times New Roman"/>
+        </w:rPr>
+      </w:pPr>
+      <w:r>
+        <w:rPr>
+          <w:rFonts w:eastAsia="Times New Roman"/>
+        </w:rPr>
+        <w:lastRenderedPageBreak/>
         <w:t xml:space="preserve">The following is a </w:t>
       </w:r>
       <w:r>
@@ -961,14 +869,7 @@
                 <w:rFonts w:eastAsia="Times New Roman"/>
                 <w:sz w:val="18"/>
               </w:rPr>
-              <w:t>45, “</w:t>
-            </w:r>
-            <w:r>
-              <w:rPr>
-                <w:rFonts w:eastAsia="Times New Roman"/>
-                <w:sz w:val="18"/>
-              </w:rPr>
-              <w:t>CAPULET</w:t>
+              <w:t>45, “CAPULET</w:t>
             </w:r>
             <w:r>
               <w:rPr>
@@ -992,14 +893,7 @@
                 <w:rFonts w:eastAsia="Times New Roman"/>
                 <w:sz w:val="18"/>
               </w:rPr>
-              <w:t>!</w:t>
-            </w:r>
-            <w:r>
-              <w:rPr>
-                <w:rFonts w:eastAsia="Times New Roman"/>
-                <w:sz w:val="18"/>
-              </w:rPr>
-              <w:t>”)</w:t>
+              <w:t>!”)</w:t>
             </w:r>
           </w:p>
           <w:p>
@@ -1021,14 +915,7 @@
                 <w:rFonts w:eastAsia="Times New Roman"/>
                 <w:sz w:val="18"/>
               </w:rPr>
-              <w:t>85</w:t>
-            </w:r>
-            <w:r>
-              <w:rPr>
-                <w:rFonts w:eastAsia="Times New Roman"/>
-                <w:sz w:val="18"/>
-              </w:rPr>
-              <w:t>, “”)</w:t>
+              <w:t>85, “”)</w:t>
             </w:r>
           </w:p>
           <w:p>
@@ -1050,14 +937,7 @@
                 <w:rFonts w:eastAsia="Times New Roman"/>
                 <w:sz w:val="18"/>
               </w:rPr>
-              <w:t>93</w:t>
-            </w:r>
-            <w:r>
-              <w:rPr>
-                <w:rFonts w:eastAsia="Times New Roman"/>
-                <w:sz w:val="18"/>
-              </w:rPr>
-              <w:t>, “LADY CAPULET</w:t>
+              <w:t>93, “LADY CAPULET</w:t>
             </w:r>
             <w:r>
               <w:rPr>
@@ -1081,21 +961,7 @@
                 <w:rFonts w:eastAsia="Times New Roman"/>
                 <w:sz w:val="18"/>
               </w:rPr>
-              <w:t xml:space="preserve"> call you for a sword?</w:t>
-            </w:r>
-            <w:r>
-              <w:rPr>
-                <w:rFonts w:eastAsia="Times New Roman"/>
-                <w:sz w:val="18"/>
-              </w:rPr>
-              <w:t xml:space="preserve"> </w:t>
-            </w:r>
-            <w:r>
-              <w:rPr>
-                <w:rFonts w:eastAsia="Times New Roman"/>
-                <w:sz w:val="18"/>
-              </w:rPr>
-              <w:t>”)</w:t>
+              <w:t xml:space="preserve"> call you for a sword? ”)</w:t>
             </w:r>
           </w:p>
           <w:p>
@@ -1117,14 +983,7 @@
                 <w:rFonts w:eastAsia="Times New Roman"/>
                 <w:sz w:val="18"/>
               </w:rPr>
-              <w:t>3</w:t>
-            </w:r>
-            <w:r>
-              <w:rPr>
-                <w:rFonts w:eastAsia="Times New Roman"/>
-                <w:sz w:val="18"/>
-              </w:rPr>
-              <w:t>, “”)</w:t>
+              <w:t>3, “”)</w:t>
             </w:r>
           </w:p>
           <w:p>
@@ -1154,21 +1013,7 @@
                 <w:sz w:val="18"/>
               </w:rPr>
               <w:tab/>
-              <w:t>My sword, I say! Old Montague is come,</w:t>
-            </w:r>
-            <w:r>
-              <w:rPr>
-                <w:rFonts w:eastAsia="Times New Roman"/>
-                <w:sz w:val="18"/>
-              </w:rPr>
-              <w:t xml:space="preserve"> </w:t>
-            </w:r>
-            <w:r>
-              <w:rPr>
-                <w:rFonts w:eastAsia="Times New Roman"/>
-                <w:sz w:val="18"/>
-              </w:rPr>
-              <w:t>”)</w:t>
+              <w:t>My sword, I say! Old Montague is come, ”)</w:t>
             </w:r>
           </w:p>
           <w:p>
@@ -1213,21 +1058,7 @@
                 <w:rFonts w:eastAsia="Times New Roman"/>
                 <w:sz w:val="18"/>
               </w:rPr>
-              <w:t>.</w:t>
-            </w:r>
-            <w:r>
-              <w:rPr>
-                <w:rFonts w:eastAsia="Times New Roman"/>
-                <w:sz w:val="18"/>
-              </w:rPr>
-              <w:t xml:space="preserve"> </w:t>
-            </w:r>
-            <w:r>
-              <w:rPr>
-                <w:rFonts w:eastAsia="Times New Roman"/>
-                <w:sz w:val="18"/>
-              </w:rPr>
-              <w:t>”</w:t>
+              <w:t>. ”</w:t>
             </w:r>
             <w:proofErr w:type="gramEnd"/>
             <w:r>
@@ -1264,14 +1095,7 @@
                 <w:rFonts w:eastAsia="Times New Roman"/>
                 <w:sz w:val="18"/>
               </w:rPr>
-              <w:t>5</w:t>
-            </w:r>
-            <w:r>
-              <w:rPr>
-                <w:rFonts w:eastAsia="Times New Roman"/>
-                <w:sz w:val="18"/>
-              </w:rPr>
-              <w:t>, “”)</w:t>
+              <w:t>5, “”)</w:t>
             </w:r>
           </w:p>
           <w:p>
@@ -1293,21 +1117,7 @@
                 <w:rFonts w:eastAsia="Times New Roman"/>
                 <w:sz w:val="18"/>
               </w:rPr>
-              <w:t>, “[Enter MONTAGUE and LADY MONTAGUE]</w:t>
-            </w:r>
-            <w:r>
-              <w:rPr>
-                <w:rFonts w:eastAsia="Times New Roman"/>
-                <w:sz w:val="18"/>
-              </w:rPr>
-              <w:t xml:space="preserve"> </w:t>
-            </w:r>
-            <w:r>
-              <w:rPr>
-                <w:rFonts w:eastAsia="Times New Roman"/>
-                <w:sz w:val="18"/>
-              </w:rPr>
-              <w:t>”)</w:t>
+              <w:t>, “[Enter MONTAGUE and LADY MONTAGUE] ”)</w:t>
             </w:r>
           </w:p>
           <w:p>
@@ -1374,21 +1184,7 @@
                 <w:rFonts w:eastAsia="Times New Roman"/>
                 <w:sz w:val="18"/>
               </w:rPr>
-              <w:t>.</w:t>
-            </w:r>
-            <w:r>
-              <w:rPr>
-                <w:rFonts w:eastAsia="Times New Roman"/>
-                <w:sz w:val="18"/>
-              </w:rPr>
-              <w:t xml:space="preserve"> </w:t>
-            </w:r>
-            <w:r>
-              <w:rPr>
-                <w:rFonts w:eastAsia="Times New Roman"/>
-                <w:sz w:val="18"/>
-              </w:rPr>
-              <w:t>”</w:t>
+              <w:t>. ”</w:t>
             </w:r>
             <w:proofErr w:type="gramEnd"/>
             <w:r>
@@ -1477,14 +1273,7 @@
                 <w:rFonts w:eastAsia="Times New Roman"/>
                 <w:sz w:val="18"/>
               </w:rPr>
-              <w:t xml:space="preserve"> </w:t>
-            </w:r>
-            <w:r>
-              <w:rPr>
-                <w:rFonts w:eastAsia="Times New Roman"/>
-                <w:sz w:val="18"/>
-              </w:rPr>
-              <w:t>”</w:t>
+              <w:t xml:space="preserve"> ”</w:t>
             </w:r>
             <w:proofErr w:type="gramEnd"/>
             <w:r>
@@ -1544,14 +1333,7 @@
                 <w:rFonts w:eastAsia="Times New Roman"/>
                 <w:sz w:val="18"/>
               </w:rPr>
-              <w:t xml:space="preserve"> </w:t>
-            </w:r>
-            <w:r>
-              <w:rPr>
-                <w:rFonts w:eastAsia="Times New Roman"/>
-                <w:sz w:val="18"/>
-              </w:rPr>
-              <w:t>”)</w:t>
+              <w:t xml:space="preserve"> ”)</w:t>
             </w:r>
           </w:p>
           <w:p>
@@ -1617,14 +1399,7 @@
                 <w:rFonts w:eastAsia="Times New Roman"/>
                 <w:sz w:val="18"/>
               </w:rPr>
-              <w:t xml:space="preserve"> </w:t>
-            </w:r>
-            <w:r>
-              <w:rPr>
-                <w:rFonts w:eastAsia="Times New Roman"/>
-                <w:sz w:val="18"/>
-              </w:rPr>
-              <w:t>”)</w:t>
+              <w:t xml:space="preserve"> ”)</w:t>
             </w:r>
           </w:p>
         </w:tc>
@@ -1660,14 +1435,7 @@
                 <w:rFonts w:eastAsia="Times New Roman"/>
                 <w:sz w:val="18"/>
               </w:rPr>
-              <w:t>(“</w:t>
-            </w:r>
-            <w:r>
-              <w:rPr>
-                <w:rFonts w:eastAsia="Times New Roman"/>
-                <w:sz w:val="18"/>
-              </w:rPr>
-              <w:t>CAPULET</w:t>
+              <w:t>(“CAPULET</w:t>
             </w:r>
             <w:r>
               <w:rPr>
@@ -1838,14 +1606,7 @@
                 <w:rFonts w:eastAsia="Times New Roman"/>
                 <w:sz w:val="18"/>
               </w:rPr>
-              <w:t xml:space="preserve"> </w:t>
-            </w:r>
-            <w:r>
-              <w:rPr>
-                <w:rFonts w:eastAsia="Times New Roman"/>
-                <w:sz w:val="18"/>
-              </w:rPr>
-              <w:t>MONTAGUE”, 1)</w:t>
+              <w:t xml:space="preserve"> MONTAGUE”, 1)</w:t>
             </w:r>
           </w:p>
           <w:p>
@@ -2055,37 +1816,13 @@
         <w:rPr>
           <w:rFonts w:eastAsia="Times New Roman"/>
         </w:rPr>
-        <w:t>“MONTAGUE</w:t>
-      </w:r>
-      <w:r>
-        <w:rPr>
-          <w:rFonts w:eastAsia="Times New Roman"/>
-        </w:rPr>
-        <w:t xml:space="preserve"> |</w:t>
-      </w:r>
-      <w:r>
-        <w:rPr>
-          <w:rFonts w:eastAsia="Times New Roman"/>
-        </w:rPr>
-        <w:t>CAPULET”</w:t>
-      </w:r>
-      <w:r>
-        <w:rPr>
-          <w:rFonts w:eastAsia="Times New Roman"/>
-        </w:rPr>
-        <w:t xml:space="preserve"> </w:t>
-      </w:r>
-      <w:r>
-        <w:rPr>
-          <w:rFonts w:eastAsia="Times New Roman"/>
-        </w:rPr>
-        <w:t>i.e. commutative</w:t>
-      </w:r>
-      <w:r>
-        <w:rPr>
-          <w:rFonts w:eastAsia="Times New Roman"/>
-        </w:rPr>
-        <w:t>.</w:t>
+        <w:t>“MONTAGUE |CAPULET”</w:t>
+      </w:r>
+      <w:r>
+        <w:rPr>
+          <w:rFonts w:eastAsia="Times New Roman"/>
+        </w:rPr>
+        <w:t xml:space="preserve"> i.e. commutative.</w:t>
       </w:r>
     </w:p>
     <w:p>
@@ -2215,48 +1952,14 @@
                 <w:rFonts w:eastAsia="Times New Roman"/>
                 <w:sz w:val="20"/>
               </w:rPr>
-              <w:t xml:space="preserve">”, </w:t>
+              <w:t>”, [1,1])</w:t>
             </w:r>
             <w:r>
               <w:rPr>
                 <w:rFonts w:eastAsia="Times New Roman"/>
                 <w:sz w:val="20"/>
               </w:rPr>
-              <w:t>[</w:t>
-            </w:r>
-            <w:r>
-              <w:rPr>
-                <w:rFonts w:eastAsia="Times New Roman"/>
-                <w:sz w:val="20"/>
-              </w:rPr>
-              <w:t>1</w:t>
-            </w:r>
-            <w:r>
-              <w:rPr>
-                <w:rFonts w:eastAsia="Times New Roman"/>
-                <w:sz w:val="20"/>
-              </w:rPr>
-              <w:t>,1]</w:t>
-            </w:r>
-            <w:r>
-              <w:rPr>
-                <w:rFonts w:eastAsia="Times New Roman"/>
-                <w:sz w:val="20"/>
-              </w:rPr>
-              <w:t>)</w:t>
-            </w:r>
-            <w:r>
-              <w:rPr>
-                <w:rFonts w:eastAsia="Times New Roman"/>
-                <w:sz w:val="20"/>
-              </w:rPr>
               <w:br/>
-            </w:r>
-            <w:r>
-              <w:rPr>
-                <w:rFonts w:eastAsia="Times New Roman"/>
-                <w:sz w:val="20"/>
-              </w:rPr>
               <w:t>(“CAPULET</w:t>
             </w:r>
             <w:r>
@@ -2450,63 +2153,21 @@
                 <w:rFonts w:eastAsia="Times New Roman"/>
                 <w:sz w:val="20"/>
               </w:rPr>
-              <w:t xml:space="preserve">CAPULET </w:t>
+              <w:t xml:space="preserve">CAPULET    </w:t>
             </w:r>
             <w:r>
               <w:rPr>
                 <w:rFonts w:eastAsia="Times New Roman"/>
                 <w:sz w:val="20"/>
               </w:rPr>
-              <w:t xml:space="preserve">   </w:t>
+              <w:t xml:space="preserve">               </w:t>
             </w:r>
             <w:r>
               <w:rPr>
                 <w:rFonts w:eastAsia="Times New Roman"/>
                 <w:sz w:val="20"/>
               </w:rPr>
-              <w:t xml:space="preserve">               </w:t>
-            </w:r>
-            <w:r>
-              <w:rPr>
-                <w:rFonts w:eastAsia="Times New Roman"/>
-                <w:sz w:val="20"/>
-              </w:rPr>
-              <w:t xml:space="preserve"> </w:t>
-            </w:r>
-            <w:r>
-              <w:rPr>
-                <w:rFonts w:eastAsia="Times New Roman"/>
-                <w:sz w:val="20"/>
-              </w:rPr>
-              <w:t xml:space="preserve">LADY CAPULET </w:t>
-            </w:r>
-            <w:r>
-              <w:rPr>
-                <w:rFonts w:eastAsia="Times New Roman"/>
-                <w:sz w:val="20"/>
-              </w:rPr>
-              <w:t xml:space="preserve">  </w:t>
-            </w:r>
-            <w:r>
-              <w:rPr>
-                <w:rFonts w:eastAsia="Times New Roman"/>
-                <w:sz w:val="20"/>
-              </w:rPr>
-              <w:t xml:space="preserve">undirected </w:t>
-            </w:r>
-            <w:r>
-              <w:rPr>
-                <w:rFonts w:eastAsia="Times New Roman"/>
-                <w:sz w:val="20"/>
-              </w:rPr>
-              <w:t xml:space="preserve">  </w:t>
-            </w:r>
-            <w:r>
-              <w:rPr>
-                <w:rFonts w:eastAsia="Times New Roman"/>
-                <w:sz w:val="20"/>
-              </w:rPr>
-              <w:t>2</w:t>
+              <w:t xml:space="preserve"> LADY CAPULET   undirected   2</w:t>
             </w:r>
           </w:p>
           <w:p>
@@ -2521,28 +2182,7 @@
                 <w:rFonts w:eastAsia="Times New Roman"/>
                 <w:sz w:val="20"/>
               </w:rPr>
-              <w:t xml:space="preserve">CAPULET </w:t>
-            </w:r>
-            <w:r>
-              <w:rPr>
-                <w:rFonts w:eastAsia="Times New Roman"/>
-                <w:sz w:val="20"/>
-              </w:rPr>
-              <w:t xml:space="preserve">                   </w:t>
-            </w:r>
-            <w:r>
-              <w:rPr>
-                <w:rFonts w:eastAsia="Times New Roman"/>
-                <w:sz w:val="20"/>
-              </w:rPr>
-              <w:t>MONTAGUE</w:t>
-            </w:r>
-            <w:r>
-              <w:rPr>
-                <w:rFonts w:eastAsia="Times New Roman"/>
-                <w:sz w:val="20"/>
-              </w:rPr>
-              <w:t xml:space="preserve">          undirected   1</w:t>
+              <w:t>CAPULET                    MONTAGUE          undirected   1</w:t>
             </w:r>
           </w:p>
           <w:p>
@@ -2557,14 +2197,7 @@
                 <w:rFonts w:eastAsia="Times New Roman"/>
                 <w:sz w:val="20"/>
               </w:rPr>
-              <w:t>LADY MONTAGUE</w:t>
-            </w:r>
-            <w:r>
-              <w:rPr>
-                <w:rFonts w:eastAsia="Times New Roman"/>
-                <w:sz w:val="20"/>
-              </w:rPr>
-              <w:t xml:space="preserve">   </w:t>
+              <w:t xml:space="preserve">LADY MONTAGUE   </w:t>
             </w:r>
             <w:proofErr w:type="spellStart"/>
             <w:r>
@@ -2609,14 +2242,7 @@
                 <w:rFonts w:eastAsia="Times New Roman"/>
                 <w:sz w:val="20"/>
               </w:rPr>
-              <w:t>LADY MONTAGUE</w:t>
-            </w:r>
-            <w:r>
-              <w:rPr>
-                <w:rFonts w:eastAsia="Times New Roman"/>
-                <w:sz w:val="20"/>
-              </w:rPr>
-              <w:t xml:space="preserve">   PRINCE          </w:t>
+              <w:t xml:space="preserve">LADY MONTAGUE   PRINCE          </w:t>
             </w:r>
             <w:r>
               <w:rPr>
@@ -2675,7 +2301,19 @@
         <w:rPr>
           <w:rFonts w:eastAsia="Times New Roman"/>
         </w:rPr>
-        <w:t>the number of lines between each actor name a line counter was maintained at the class level in the Mapper class (</w:t>
+        <w:t xml:space="preserve">the number of lines between each actor name a line counter </w:t>
+      </w:r>
+      <w:r>
+        <w:rPr>
+          <w:rFonts w:eastAsia="Times New Roman"/>
+        </w:rPr>
+        <w:t>is</w:t>
+      </w:r>
+      <w:r>
+        <w:rPr>
+          <w:rFonts w:eastAsia="Times New Roman"/>
+        </w:rPr>
+        <w:t xml:space="preserve"> maintained at the class level in the Mapper class (</w:t>
       </w:r>
       <w:proofErr w:type="spellStart"/>
       <w:r>
@@ -2711,7 +2349,13 @@
         <w:rPr>
           <w:rFonts w:eastAsia="Times New Roman"/>
         </w:rPr>
-        <w:t xml:space="preserve">This was incremented for each call of </w:t>
+        <w:t>This is incremented for each call to</w:t>
+      </w:r>
+      <w:r>
+        <w:rPr>
+          <w:rFonts w:eastAsia="Times New Roman"/>
+        </w:rPr>
+        <w:t xml:space="preserve"> </w:t>
       </w:r>
       <w:proofErr w:type="gramStart"/>
       <w:r>
@@ -2725,38 +2369,62 @@
         <w:rPr>
           <w:rFonts w:eastAsia="Times New Roman"/>
         </w:rPr>
-        <w:t>)</w:t>
-      </w:r>
-      <w:r>
-        <w:rPr>
-          <w:rFonts w:eastAsia="Times New Roman"/>
-        </w:rPr>
-        <w:t xml:space="preserve"> (called once per text line).  A </w:t>
-      </w:r>
-      <w:r>
-        <w:rPr>
-          <w:rFonts w:eastAsia="Times New Roman"/>
-        </w:rPr>
-        <w:t xml:space="preserve">last matched actor </w:t>
-      </w:r>
-      <w:r>
-        <w:rPr>
-          <w:rFonts w:eastAsia="Times New Roman"/>
-        </w:rPr>
-        <w:t xml:space="preserve">name and the line number are it was found on, are also recorded to determine if a pairing will be created between the current matched actor </w:t>
+        <w:t>) (</w:t>
+      </w:r>
+      <w:r>
+        <w:rPr>
+          <w:rFonts w:eastAsia="Times New Roman"/>
+        </w:rPr>
+        <w:t xml:space="preserve">once per </w:t>
+      </w:r>
+      <w:r>
+        <w:rPr>
+          <w:rFonts w:eastAsia="Times New Roman"/>
+        </w:rPr>
+        <w:t>line</w:t>
+      </w:r>
+      <w:r>
+        <w:rPr>
+          <w:rFonts w:eastAsia="Times New Roman"/>
+        </w:rPr>
+        <w:t xml:space="preserve"> of text).  The</w:t>
+      </w:r>
+      <w:r>
+        <w:rPr>
+          <w:rFonts w:eastAsia="Times New Roman"/>
+        </w:rPr>
+        <w:t xml:space="preserve"> last matched actor name and the line number </w:t>
+      </w:r>
+      <w:r>
+        <w:rPr>
+          <w:rFonts w:eastAsia="Times New Roman"/>
+        </w:rPr>
+        <w:t xml:space="preserve">it was found </w:t>
       </w:r>
       <w:proofErr w:type="gramStart"/>
       <w:r>
         <w:rPr>
           <w:rFonts w:eastAsia="Times New Roman"/>
         </w:rPr>
-        <w:t>name</w:t>
+        <w:t>on,</w:t>
       </w:r>
       <w:proofErr w:type="gramEnd"/>
       <w:r>
         <w:rPr>
           <w:rFonts w:eastAsia="Times New Roman"/>
         </w:rPr>
+        <w:t xml:space="preserve"> are also recorded to determine if a pairing will be created between the current matched actor name</w:t>
+      </w:r>
+      <w:r>
+        <w:rPr>
+          <w:rFonts w:eastAsia="Times New Roman"/>
+        </w:rPr>
+        <w:t xml:space="preserve"> and the last matched actor name</w:t>
+      </w:r>
+      <w:r>
+        <w:rPr>
+          <w:rFonts w:eastAsia="Times New Roman"/>
+        </w:rPr>
         <w:t xml:space="preserve">.  </w:t>
       </w:r>
     </w:p>
@@ -2827,61 +2495,111 @@
         </w:rPr>
         <w:t xml:space="preserve">ates to process the input file and this allows us to maintain the said variables </w:t>
       </w:r>
+      <w:r>
+        <w:rPr>
+          <w:rFonts w:eastAsia="Times New Roman"/>
+        </w:rPr>
+        <w:t>between</w:t>
+      </w:r>
+      <w:r>
+        <w:rPr>
+          <w:rFonts w:eastAsia="Times New Roman"/>
+        </w:rPr>
+        <w:t xml:space="preserve"> </w:t>
+      </w:r>
+      <w:proofErr w:type="gramStart"/>
+      <w:r>
+        <w:rPr>
+          <w:rFonts w:eastAsia="Times New Roman"/>
+        </w:rPr>
+        <w:t>map(</w:t>
+      </w:r>
+      <w:proofErr w:type="gramEnd"/>
+      <w:r>
+        <w:rPr>
+          <w:rFonts w:eastAsia="Times New Roman"/>
+        </w:rPr>
+        <w:t>) calls.</w:t>
+      </w:r>
+    </w:p>
+    <w:p>
+      <w:pPr>
+        <w:divId w:val="1659846320"/>
+        <w:rPr>
+          <w:rFonts w:eastAsia="Times New Roman"/>
+        </w:rPr>
+      </w:pPr>
+    </w:p>
+    <w:p>
+      <w:pPr>
+        <w:divId w:val="1659846320"/>
+        <w:rPr>
+          <w:rFonts w:eastAsia="Times New Roman"/>
+        </w:rPr>
+      </w:pPr>
+      <w:r>
+        <w:rPr>
+          <w:rFonts w:eastAsia="Times New Roman"/>
+        </w:rPr>
+        <w:t xml:space="preserve">As with the nature of the </w:t>
+      </w:r>
       <w:proofErr w:type="spellStart"/>
       <w:r>
         <w:rPr>
           <w:rFonts w:eastAsia="Times New Roman"/>
         </w:rPr>
-        <w:t>beteen</w:t>
+        <w:t>Hadoop</w:t>
       </w:r>
       <w:proofErr w:type="spellEnd"/>
       <w:r>
         <w:rPr>
           <w:rFonts w:eastAsia="Times New Roman"/>
         </w:rPr>
-        <w:t xml:space="preserve"> </w:t>
-      </w:r>
-      <w:proofErr w:type="gramStart"/>
-      <w:r>
-        <w:rPr>
-          <w:rFonts w:eastAsia="Times New Roman"/>
-        </w:rPr>
-        <w:t>map(</w:t>
-      </w:r>
-      <w:proofErr w:type="gramEnd"/>
-      <w:r>
-        <w:rPr>
-          <w:rFonts w:eastAsia="Times New Roman"/>
-        </w:rPr>
-        <w:t>) calls.</w:t>
-      </w:r>
-    </w:p>
-    <w:p>
-      <w:pPr>
-        <w:divId w:val="1659846320"/>
-        <w:rPr>
-          <w:rFonts w:eastAsia="Times New Roman"/>
-        </w:rPr>
-      </w:pPr>
-    </w:p>
-    <w:p>
-      <w:pPr>
-        <w:divId w:val="1659846320"/>
-        <w:rPr>
-          <w:rFonts w:eastAsia="Times New Roman"/>
-        </w:rPr>
-      </w:pPr>
-      <w:r>
-        <w:rPr>
-          <w:rFonts w:eastAsia="Times New Roman"/>
-        </w:rPr>
-        <w:t xml:space="preserve">As with the nature of the </w:t>
+        <w:t xml:space="preserve"> system</w:t>
+      </w:r>
+      <w:r>
+        <w:rPr>
+          <w:rFonts w:eastAsia="Times New Roman"/>
+        </w:rPr>
+        <w:t>,</w:t>
+      </w:r>
+      <w:r>
+        <w:rPr>
+          <w:rFonts w:eastAsia="Times New Roman"/>
+        </w:rPr>
+        <w:t xml:space="preserve"> we will inevitably miss some relationships when </w:t>
       </w:r>
       <w:proofErr w:type="spellStart"/>
       <w:r>
         <w:rPr>
           <w:rFonts w:eastAsia="Times New Roman"/>
         </w:rPr>
+        <w:t>Ha</w:t>
+      </w:r>
+      <w:r>
+        <w:rPr>
+          <w:rFonts w:eastAsia="Times New Roman"/>
+        </w:rPr>
+        <w:t>doop</w:t>
+      </w:r>
+      <w:proofErr w:type="spellEnd"/>
+      <w:r>
+        <w:rPr>
+          <w:rFonts w:eastAsia="Times New Roman"/>
+        </w:rPr>
+        <w:t xml:space="preserve"> splits up the file into </w:t>
+      </w:r>
+      <w:r>
+        <w:rPr>
+          <w:rFonts w:eastAsia="Times New Roman"/>
+        </w:rPr>
+        <w:t xml:space="preserve">the physical </w:t>
+      </w:r>
+      <w:proofErr w:type="spellStart"/>
+      <w:r>
+        <w:rPr>
+          <w:rFonts w:eastAsia="Times New Roman"/>
+        </w:rPr>
         <w:t>Hadoop</w:t>
       </w:r>
       <w:proofErr w:type="spellEnd"/>
@@ -2889,7 +2607,19 @@
         <w:rPr>
           <w:rFonts w:eastAsia="Times New Roman"/>
         </w:rPr>
-        <w:t xml:space="preserve"> system</w:t>
+        <w:t xml:space="preserve"> Distributed File System </w:t>
+      </w:r>
+      <w:r>
+        <w:rPr>
+          <w:rFonts w:eastAsia="Times New Roman"/>
+        </w:rPr>
+        <w:t>(HDFS) blocks.  A</w:t>
+      </w:r>
+      <w:r>
+        <w:rPr>
+          <w:rFonts w:eastAsia="Times New Roman"/>
+        </w:rPr>
+        <w:t>s only a small number of relationships will be missed</w:t>
       </w:r>
       <w:r>
         <w:rPr>
@@ -2901,107 +2631,73 @@
         <w:rPr>
           <w:rFonts w:eastAsia="Times New Roman"/>
         </w:rPr>
-        <w:t xml:space="preserve"> we will inevitably miss some relationships when </w:t>
+        <w:t xml:space="preserve"> in relation to the entire file</w:t>
+      </w:r>
+      <w:r>
+        <w:rPr>
+          <w:rFonts w:eastAsia="Times New Roman"/>
+        </w:rPr>
+        <w:t>, it is deemed that this will have little effect on the overall result.</w:t>
+      </w:r>
+    </w:p>
+    <w:p>
+      <w:pPr>
+        <w:divId w:val="1659846320"/>
+        <w:rPr>
+          <w:rFonts w:eastAsia="Times New Roman"/>
+        </w:rPr>
+      </w:pPr>
+    </w:p>
+    <w:p>
+      <w:pPr>
+        <w:divId w:val="1659846320"/>
+        <w:rPr>
+          <w:rFonts w:eastAsia="Times New Roman"/>
+        </w:rPr>
+      </w:pPr>
+      <w:r>
+        <w:rPr>
+          <w:rFonts w:eastAsia="Times New Roman"/>
+        </w:rPr>
+        <w:t xml:space="preserve">The majority of the processing for creating the co-appearance network happens in the </w:t>
       </w:r>
       <w:proofErr w:type="spellStart"/>
       <w:r>
         <w:rPr>
           <w:rFonts w:eastAsia="Times New Roman"/>
         </w:rPr>
-        <w:t>Ha</w:t>
-      </w:r>
-      <w:r>
-        <w:rPr>
-          <w:rFonts w:eastAsia="Times New Roman"/>
-        </w:rPr>
-        <w:t>doop</w:t>
+        <w:t>ActorMapper</w:t>
       </w:r>
       <w:proofErr w:type="spellEnd"/>
       <w:r>
         <w:rPr>
           <w:rFonts w:eastAsia="Times New Roman"/>
         </w:rPr>
-        <w:t xml:space="preserve"> splits up the file into </w:t>
-      </w:r>
-      <w:r>
-        <w:rPr>
-          <w:rFonts w:eastAsia="Times New Roman"/>
-        </w:rPr>
-        <w:t xml:space="preserve">the physical </w:t>
-      </w:r>
-      <w:proofErr w:type="spellStart"/>
-      <w:r>
-        <w:rPr>
-          <w:rFonts w:eastAsia="Times New Roman"/>
-        </w:rPr>
-        <w:t>Hadoop</w:t>
-      </w:r>
-      <w:proofErr w:type="spellEnd"/>
-      <w:r>
-        <w:rPr>
-          <w:rFonts w:eastAsia="Times New Roman"/>
-        </w:rPr>
-        <w:t xml:space="preserve"> Distributed File System </w:t>
-      </w:r>
-      <w:r>
-        <w:rPr>
-          <w:rFonts w:eastAsia="Times New Roman"/>
-        </w:rPr>
-        <w:t>(HDFS) blocks.  A</w:t>
-      </w:r>
-      <w:r>
-        <w:rPr>
-          <w:rFonts w:eastAsia="Times New Roman"/>
-        </w:rPr>
-        <w:t>s only a small number of relationships will be missed</w:t>
-      </w:r>
-      <w:r>
-        <w:rPr>
-          <w:rFonts w:eastAsia="Times New Roman"/>
-        </w:rPr>
-        <w:t xml:space="preserve"> in relation to the entire file</w:t>
-      </w:r>
-      <w:r>
-        <w:rPr>
-          <w:rFonts w:eastAsia="Times New Roman"/>
-        </w:rPr>
-        <w:t>, it is deemed that this will have little effect on the overall result.</w:t>
-      </w:r>
-    </w:p>
-    <w:p>
-      <w:pPr>
-        <w:divId w:val="1659846320"/>
-        <w:rPr>
-          <w:rFonts w:eastAsia="Times New Roman"/>
-        </w:rPr>
-      </w:pPr>
-    </w:p>
-    <w:p>
-      <w:pPr>
-        <w:divId w:val="1659846320"/>
-        <w:rPr>
-          <w:rFonts w:eastAsia="Times New Roman"/>
-        </w:rPr>
-      </w:pPr>
-      <w:r>
-        <w:rPr>
-          <w:rFonts w:eastAsia="Times New Roman"/>
-        </w:rPr>
-        <w:t xml:space="preserve">The majority of the processing for creating the co-appearance network happens in the </w:t>
-      </w:r>
-      <w:proofErr w:type="spellStart"/>
-      <w:r>
-        <w:rPr>
-          <w:rFonts w:eastAsia="Times New Roman"/>
-        </w:rPr>
-        <w:t>ActorMapper</w:t>
-      </w:r>
-      <w:proofErr w:type="spellEnd"/>
-      <w:r>
-        <w:rPr>
-          <w:rFonts w:eastAsia="Times New Roman"/>
-        </w:rPr>
-        <w:t xml:space="preserve"> class, so particular attention was place on this to make it more efficient by:</w:t>
+        <w:t xml:space="preserve"> class, so particular attention was place</w:t>
+      </w:r>
+      <w:r>
+        <w:rPr>
+          <w:rFonts w:eastAsia="Times New Roman"/>
+        </w:rPr>
+        <w:t>d</w:t>
+      </w:r>
+      <w:r>
+        <w:rPr>
+          <w:rFonts w:eastAsia="Times New Roman"/>
+        </w:rPr>
+        <w:t xml:space="preserve"> on t</w:t>
+      </w:r>
+      <w:r>
+        <w:rPr>
+          <w:rFonts w:eastAsia="Times New Roman"/>
+        </w:rPr>
+        <w:t>his, to make it more efficient</w:t>
+      </w:r>
+      <w:r>
+        <w:rPr>
+          <w:rFonts w:eastAsia="Times New Roman"/>
+        </w:rPr>
+        <w:t>:</w:t>
       </w:r>
     </w:p>
     <w:p>
@@ -3028,7 +2724,19 @@
         <w:rPr>
           <w:rFonts w:eastAsia="Times New Roman"/>
         </w:rPr>
-        <w:t xml:space="preserve">Compiling the regular expression pattern once per created Mapper task, this was done in the </w:t>
+        <w:t>Compil</w:t>
+      </w:r>
+      <w:r>
+        <w:rPr>
+          <w:rFonts w:eastAsia="Times New Roman"/>
+        </w:rPr>
+        <w:t>ed</w:t>
+      </w:r>
+      <w:r>
+        <w:rPr>
+          <w:rFonts w:eastAsia="Times New Roman"/>
+        </w:rPr>
+        <w:t xml:space="preserve"> the regular expression pattern once per created Mapper task, this was done in the </w:t>
       </w:r>
       <w:proofErr w:type="gramStart"/>
       <w:r>
@@ -3068,13 +2776,51 @@
         <w:rPr>
           <w:rFonts w:eastAsia="Times New Roman"/>
         </w:rPr>
-        <w:t>he map() call</w:t>
-      </w:r>
-      <w:r>
-        <w:rPr>
-          <w:rFonts w:eastAsia="Times New Roman"/>
-        </w:rPr>
-        <w:t xml:space="preserve"> was optimised by getting out of the call straight away (by using the “return” keyword) when no more processing needed to be done for that particular call to map() - you will see a number of “return” keywords for these situations:</w:t>
+        <w:t xml:space="preserve">he </w:t>
+      </w:r>
+      <w:proofErr w:type="gramStart"/>
+      <w:r>
+        <w:rPr>
+          <w:rFonts w:eastAsia="Times New Roman"/>
+        </w:rPr>
+        <w:t>map(</w:t>
+      </w:r>
+      <w:proofErr w:type="gramEnd"/>
+      <w:r>
+        <w:rPr>
+          <w:rFonts w:eastAsia="Times New Roman"/>
+        </w:rPr>
+        <w:t>) call</w:t>
+      </w:r>
+      <w:r>
+        <w:rPr>
+          <w:rFonts w:eastAsia="Times New Roman"/>
+        </w:rPr>
+        <w:t xml:space="preserve"> was optimised by getting out of the call straight away (by using the “return” keyword) when no more processing needed to be done for that particular call to map()</w:t>
+      </w:r>
+      <w:r>
+        <w:rPr>
+          <w:rFonts w:eastAsia="Times New Roman"/>
+        </w:rPr>
+        <w:t>.  Y</w:t>
+      </w:r>
+      <w:r>
+        <w:rPr>
+          <w:rFonts w:eastAsia="Times New Roman"/>
+        </w:rPr>
+        <w:t xml:space="preserve">ou will see a “return” keywords for </w:t>
+      </w:r>
+      <w:r>
+        <w:rPr>
+          <w:rFonts w:eastAsia="Times New Roman"/>
+        </w:rPr>
+        <w:t xml:space="preserve">each of </w:t>
+      </w:r>
+      <w:r>
+        <w:rPr>
+          <w:rFonts w:eastAsia="Times New Roman"/>
+        </w:rPr>
+        <w:t>these situations:</w:t>
       </w:r>
     </w:p>
     <w:p>
@@ -3150,7 +2896,19 @@
         <w:rPr>
           <w:rFonts w:eastAsia="Times New Roman"/>
         </w:rPr>
-        <w:t xml:space="preserve">When the same actor name is found. </w:t>
+        <w:t>When the same actor name is found</w:t>
+      </w:r>
+      <w:r>
+        <w:rPr>
+          <w:rFonts w:eastAsia="Times New Roman"/>
+        </w:rPr>
+        <w:t xml:space="preserve"> as the last actor name matched</w:t>
+      </w:r>
+      <w:r>
+        <w:rPr>
+          <w:rFonts w:eastAsia="Times New Roman"/>
+        </w:rPr>
+        <w:t xml:space="preserve">. </w:t>
       </w:r>
     </w:p>
     <w:p>
@@ -3240,13 +2998,49 @@
         <w:rPr>
           <w:rFonts w:eastAsia="Times New Roman"/>
         </w:rPr>
-        <w:t xml:space="preserve"> is executed on the name node </w:t>
-      </w:r>
-      <w:r>
-        <w:rPr>
-          <w:rFonts w:eastAsia="Times New Roman"/>
-        </w:rPr>
-        <w:t>to parse the command line.</w:t>
+        <w:t xml:space="preserve"> is </w:t>
+      </w:r>
+      <w:r>
+        <w:rPr>
+          <w:rFonts w:eastAsia="Times New Roman"/>
+        </w:rPr>
+        <w:t>used</w:t>
+      </w:r>
+      <w:r>
+        <w:rPr>
+          <w:rFonts w:eastAsia="Times New Roman"/>
+        </w:rPr>
+        <w:t xml:space="preserve"> on the name node </w:t>
+      </w:r>
+      <w:r>
+        <w:rPr>
+          <w:rFonts w:eastAsia="Times New Roman"/>
+        </w:rPr>
+        <w:t xml:space="preserve">to </w:t>
+      </w:r>
+      <w:r>
+        <w:rPr>
+          <w:rFonts w:eastAsia="Times New Roman"/>
+        </w:rPr>
+        <w:t xml:space="preserve">process </w:t>
+      </w:r>
+      <w:r>
+        <w:rPr>
+          <w:rFonts w:eastAsia="Times New Roman"/>
+        </w:rPr>
+        <w:t>the command line</w:t>
+      </w:r>
+      <w:r>
+        <w:rPr>
+          <w:rFonts w:eastAsia="Times New Roman"/>
+        </w:rPr>
+        <w:t xml:space="preserve"> options</w:t>
+      </w:r>
+      <w:r>
+        <w:rPr>
+          <w:rFonts w:eastAsia="Times New Roman"/>
+        </w:rPr>
+        <w:t>.</w:t>
       </w:r>
     </w:p>
     <w:p>
@@ -3294,7 +3088,19 @@
         <w:rPr>
           <w:rFonts w:eastAsia="Times New Roman"/>
         </w:rPr>
-        <w:t xml:space="preserve"> Job:</w:t>
+        <w:t xml:space="preserve"> Job</w:t>
+      </w:r>
+      <w:r>
+        <w:rPr>
+          <w:rFonts w:eastAsia="Times New Roman"/>
+        </w:rPr>
+        <w:t xml:space="preserve"> uses</w:t>
+      </w:r>
+      <w:r>
+        <w:rPr>
+          <w:rFonts w:eastAsia="Times New Roman"/>
+        </w:rPr>
+        <w:t>:</w:t>
       </w:r>
     </w:p>
     <w:p>
@@ -3402,7 +3208,19 @@
         <w:rPr>
           <w:rFonts w:eastAsia="Times New Roman"/>
         </w:rPr>
-        <w:t xml:space="preserve">”, default is true.  The combiner is used after the mapper task is complete and is a mini-reducer, in fact the same reducer code </w:t>
+        <w:t xml:space="preserve">”, default is true.  The combiner is used after the mapper task is complete and is a </w:t>
+      </w:r>
+      <w:r>
+        <w:rPr>
+          <w:rFonts w:eastAsia="Times New Roman"/>
+        </w:rPr>
+        <w:t xml:space="preserve">sort of a </w:t>
+      </w:r>
+      <w:r>
+        <w:rPr>
+          <w:rFonts w:eastAsia="Times New Roman"/>
+        </w:rPr>
+        <w:t xml:space="preserve">mini-reducer, the same reducer code </w:t>
       </w:r>
       <w:r>
         <w:rPr>
@@ -3428,25 +3246,13 @@
         <w:rPr>
           <w:rFonts w:eastAsia="Times New Roman"/>
         </w:rPr>
-        <w:t xml:space="preserve"> used to run the combiner </w:t>
-      </w:r>
-      <w:r>
-        <w:rPr>
-          <w:rFonts w:eastAsia="Times New Roman"/>
-        </w:rPr>
-        <w:t>(before the shuffle and sort phase)</w:t>
-      </w:r>
-      <w:r>
-        <w:rPr>
-          <w:rFonts w:eastAsia="Times New Roman"/>
-        </w:rPr>
-        <w:t xml:space="preserve"> on the same task node as the mapper to reduce the work that reducer needs to do. This also the effect of optimising the </w:t>
-      </w:r>
-      <w:r>
-        <w:rPr>
-          <w:rFonts w:eastAsia="Times New Roman"/>
-        </w:rPr>
-        <w:t xml:space="preserve">overall work that the </w:t>
+        <w:t xml:space="preserve"> used to run the combiner (before the shuffle and sort phase) on the same task node as the mapper to reduce the work that reducer needs to do. This also the effect of optimising the </w:t>
+      </w:r>
+      <w:r>
+        <w:rPr>
+          <w:rFonts w:eastAsia="Times New Roman"/>
+        </w:rPr>
+        <w:t xml:space="preserve">overall </w:t>
       </w:r>
       <w:proofErr w:type="spellStart"/>
       <w:r>
@@ -3460,7 +3266,13 @@
         <w:rPr>
           <w:rFonts w:eastAsia="Times New Roman"/>
         </w:rPr>
-        <w:t xml:space="preserve"> job does.</w:t>
+        <w:t xml:space="preserve"> job</w:t>
+      </w:r>
+      <w:r>
+        <w:rPr>
+          <w:rFonts w:eastAsia="Times New Roman"/>
+        </w:rPr>
+        <w:t>.</w:t>
       </w:r>
       <w:r>
         <w:rPr>
@@ -3546,48 +3358,60 @@
         <w:rPr>
           <w:rFonts w:eastAsia="Times New Roman"/>
         </w:rPr>
-        <w:t xml:space="preserve">So the regular expression gets changed slightly depending on the true or false value of the </w:t>
-      </w:r>
-      <w:r>
-        <w:rPr>
-          <w:rFonts w:eastAsia="Times New Roman"/>
-        </w:rPr>
-        <w:t>“match-minor-actors” parameter</w:t>
-      </w:r>
-      <w:r>
-        <w:rPr>
-          <w:rFonts w:eastAsia="Times New Roman"/>
-        </w:rPr>
-        <w:t xml:space="preserve">.  </w:t>
-      </w:r>
-    </w:p>
-    <w:p>
-      <w:pPr>
-        <w:divId w:val="1659846320"/>
-        <w:rPr>
-          <w:rFonts w:eastAsia="Times New Roman"/>
-        </w:rPr>
-      </w:pPr>
-    </w:p>
-    <w:p>
-      <w:pPr>
-        <w:divId w:val="1659846320"/>
-        <w:rPr>
-          <w:rFonts w:eastAsia="Times New Roman"/>
-        </w:rPr>
-      </w:pPr>
-      <w:r>
-        <w:rPr>
-          <w:rFonts w:eastAsia="Times New Roman"/>
-        </w:rPr>
-        <w:t xml:space="preserve">To further alert the person running the job to possible parsing errors, </w:t>
+        <w:t xml:space="preserve">So the regular expression gets changed slightly depending on the true or false value of the “match-minor-actors” parameter.  </w:t>
+      </w:r>
+    </w:p>
+    <w:p>
+      <w:pPr>
+        <w:divId w:val="1659846320"/>
+        <w:rPr>
+          <w:rFonts w:eastAsia="Times New Roman"/>
+        </w:rPr>
+      </w:pPr>
+    </w:p>
+    <w:p>
+      <w:pPr>
+        <w:divId w:val="1659846320"/>
+        <w:rPr>
+          <w:rFonts w:eastAsia="Times New Roman"/>
+        </w:rPr>
+      </w:pPr>
+      <w:r>
+        <w:rPr>
+          <w:rFonts w:eastAsia="Times New Roman"/>
+        </w:rPr>
+        <w:t xml:space="preserve">To further alert the </w:t>
+      </w:r>
+      <w:r>
+        <w:rPr>
+          <w:rFonts w:eastAsia="Times New Roman"/>
+        </w:rPr>
+        <w:t>operator of</w:t>
+      </w:r>
+      <w:r>
+        <w:rPr>
+          <w:rFonts w:eastAsia="Times New Roman"/>
+        </w:rPr>
+        <w:t xml:space="preserve"> possible parsing errors, </w:t>
       </w:r>
       <w:proofErr w:type="spellStart"/>
       <w:r>
         <w:rPr>
           <w:rFonts w:eastAsia="Times New Roman"/>
         </w:rPr>
-        <w:t>Hadoops</w:t>
+        <w:t>Hadoop</w:t>
+      </w:r>
+      <w:r>
+        <w:rPr>
+          <w:rFonts w:eastAsia="Times New Roman"/>
+        </w:rPr>
+        <w:t>’</w:t>
+      </w:r>
+      <w:r>
+        <w:rPr>
+          <w:rFonts w:eastAsia="Times New Roman"/>
+        </w:rPr>
+        <w:t>s</w:t>
       </w:r>
       <w:proofErr w:type="spellEnd"/>
       <w:r>
@@ -3616,7 +3440,31 @@
         <w:rPr>
           <w:rFonts w:eastAsia="Times New Roman"/>
         </w:rPr>
-        <w:t xml:space="preserve">There was one strange bug that was not resolved: the content of the output </w:t>
+        <w:t>Th</w:t>
+      </w:r>
+      <w:r>
+        <w:rPr>
+          <w:rFonts w:eastAsia="Times New Roman"/>
+        </w:rPr>
+        <w:t>ere was one strange bug that has</w:t>
+      </w:r>
+      <w:r>
+        <w:rPr>
+          <w:rFonts w:eastAsia="Times New Roman"/>
+        </w:rPr>
+        <w:t xml:space="preserve"> not </w:t>
+      </w:r>
+      <w:r>
+        <w:rPr>
+          <w:rFonts w:eastAsia="Times New Roman"/>
+        </w:rPr>
+        <w:t xml:space="preserve">been </w:t>
+      </w:r>
+      <w:r>
+        <w:rPr>
+          <w:rFonts w:eastAsia="Times New Roman"/>
+        </w:rPr>
+        <w:t xml:space="preserve">resolved: the content of the output </w:t>
       </w:r>
       <w:r>
         <w:rPr>
@@ -3652,116 +3500,243 @@
         <w:rPr>
           <w:rFonts w:eastAsia="Times New Roman"/>
         </w:rPr>
-        <w:t xml:space="preserve">. The workaround was to write a shell script (post-process) to correct this and add a header record at the top of the file, this was done using </w:t>
+        <w:t>, the duplicated word does not appear in the logs</w:t>
+      </w:r>
+      <w:r>
+        <w:rPr>
+          <w:rFonts w:eastAsia="Times New Roman"/>
+        </w:rPr>
+        <w:t>. The workaround was to write a shell script (post-process</w:t>
+      </w:r>
+      <w:r>
+        <w:rPr>
+          <w:rFonts w:eastAsia="Times New Roman"/>
+        </w:rPr>
+        <w:t>.sh</w:t>
+      </w:r>
+      <w:r>
+        <w:rPr>
+          <w:rFonts w:eastAsia="Times New Roman"/>
+        </w:rPr>
+        <w:t>, included</w:t>
+      </w:r>
+      <w:r>
+        <w:rPr>
+          <w:rFonts w:eastAsia="Times New Roman"/>
+        </w:rPr>
+        <w:t xml:space="preserve">) to correct this and add a header record at the top of the file, this was done using </w:t>
+      </w:r>
+      <w:r>
+        <w:rPr>
+          <w:rFonts w:eastAsia="Times New Roman"/>
+        </w:rPr>
+        <w:t>Linux’s</w:t>
+      </w:r>
+      <w:r>
+        <w:rPr>
+          <w:rFonts w:eastAsia="Times New Roman"/>
+        </w:rPr>
+        <w:t xml:space="preserve"> streaming editor (</w:t>
       </w:r>
       <w:proofErr w:type="spellStart"/>
       <w:r>
         <w:rPr>
           <w:rFonts w:eastAsia="Times New Roman"/>
         </w:rPr>
-        <w:t>Linix’s</w:t>
+        <w:t>sed</w:t>
       </w:r>
       <w:proofErr w:type="spellEnd"/>
       <w:r>
         <w:rPr>
           <w:rFonts w:eastAsia="Times New Roman"/>
         </w:rPr>
-        <w:t xml:space="preserve"> streaming editor (</w:t>
+        <w:t>).</w:t>
+      </w:r>
+      <w:r>
+        <w:rPr>
+          <w:rFonts w:eastAsia="Times New Roman"/>
+        </w:rPr>
+        <w:t xml:space="preserve"> </w:t>
+      </w:r>
+    </w:p>
+    <w:p>
+      <w:pPr>
+        <w:divId w:val="1659846320"/>
+        <w:rPr>
+          <w:rFonts w:eastAsia="Times New Roman"/>
+        </w:rPr>
+      </w:pPr>
+    </w:p>
+    <w:p>
+      <w:pPr>
+        <w:divId w:val="1659846320"/>
+        <w:rPr>
+          <w:rFonts w:eastAsia="Times New Roman"/>
+        </w:rPr>
+      </w:pPr>
+      <w:r>
+        <w:rPr>
+          <w:rFonts w:eastAsia="Times New Roman"/>
+        </w:rPr>
+        <w:t xml:space="preserve">Finally, the included </w:t>
       </w:r>
       <w:proofErr w:type="spellStart"/>
       <w:r>
         <w:rPr>
           <w:rFonts w:eastAsia="Times New Roman"/>
         </w:rPr>
-        <w:t>sed</w:t>
+        <w:t>Gephi</w:t>
       </w:r>
       <w:proofErr w:type="spellEnd"/>
       <w:r>
         <w:rPr>
           <w:rFonts w:eastAsia="Times New Roman"/>
         </w:rPr>
-        <w:t>).</w:t>
-      </w:r>
-      <w:r>
-        <w:rPr>
-          <w:rFonts w:eastAsia="Times New Roman"/>
+        <w:t xml:space="preserve"> file and image was generated with the following command lines:</w:t>
+      </w:r>
+    </w:p>
+    <w:p>
+      <w:pPr>
+        <w:divId w:val="1659846320"/>
+        <w:rPr>
+          <w:rFonts w:eastAsia="Times New Roman"/>
+        </w:rPr>
+      </w:pPr>
+    </w:p>
+    <w:p>
+      <w:pPr>
+        <w:divId w:val="1659846320"/>
+        <w:rPr>
+          <w:rFonts w:ascii="Courier New" w:eastAsia="Times New Roman" w:hAnsi="Courier New" w:cs="Courier New"/>
+          <w:sz w:val="20"/>
+        </w:rPr>
+      </w:pPr>
+      <w:proofErr w:type="spellStart"/>
+      <w:proofErr w:type="gramStart"/>
+      <w:r>
+        <w:rPr>
+          <w:rFonts w:ascii="Courier New" w:eastAsia="Times New Roman" w:hAnsi="Courier New" w:cs="Courier New"/>
+          <w:sz w:val="20"/>
+        </w:rPr>
+        <w:t>hadoop</w:t>
+      </w:r>
+      <w:proofErr w:type="spellEnd"/>
+      <w:proofErr w:type="gramEnd"/>
+      <w:r>
+        <w:rPr>
+          <w:rFonts w:ascii="Courier New" w:eastAsia="Times New Roman" w:hAnsi="Courier New" w:cs="Courier New"/>
+          <w:sz w:val="20"/>
+        </w:rPr>
+        <w:t xml:space="preserve"> jar GenerateCoAppearanceNetwork.jar </w:t>
+      </w:r>
+      <w:r>
+        <w:rPr>
+          <w:rFonts w:ascii="Courier New" w:eastAsia="Times New Roman" w:hAnsi="Courier New" w:cs="Courier New"/>
+          <w:sz w:val="20"/>
+        </w:rPr>
+        <w:t xml:space="preserve">\ </w:t>
+      </w:r>
+      <w:proofErr w:type="spellStart"/>
+      <w:r>
+        <w:rPr>
+          <w:rFonts w:ascii="Courier New" w:eastAsia="Times New Roman" w:hAnsi="Courier New" w:cs="Courier New"/>
+          <w:sz w:val="20"/>
+        </w:rPr>
+        <w:t>literaryanalysis.GenerateCoAppearanceNetwork</w:t>
+      </w:r>
+      <w:proofErr w:type="spellEnd"/>
+      <w:r>
+        <w:rPr>
+          <w:rFonts w:ascii="Courier New" w:eastAsia="Times New Roman" w:hAnsi="Courier New" w:cs="Courier New"/>
+          <w:sz w:val="20"/>
         </w:rPr>
         <w:t xml:space="preserve"> </w:t>
       </w:r>
-    </w:p>
-    <w:p>
-      <w:pPr>
-        <w:divId w:val="1659846320"/>
-        <w:rPr>
-          <w:rFonts w:eastAsia="Times New Roman"/>
-        </w:rPr>
-      </w:pPr>
-    </w:p>
-    <w:p>
-      <w:pPr>
-        <w:divId w:val="1659846320"/>
-        <w:rPr>
-          <w:rFonts w:eastAsia="Times New Roman"/>
-        </w:rPr>
-      </w:pPr>
-      <w:r>
-        <w:rPr>
-          <w:rFonts w:eastAsia="Times New Roman"/>
-        </w:rPr>
-        <w:t xml:space="preserve">Finally, the included </w:t>
+      <w:r>
+        <w:rPr>
+          <w:rFonts w:ascii="Courier New" w:eastAsia="Times New Roman" w:hAnsi="Courier New" w:cs="Courier New"/>
+          <w:sz w:val="20"/>
+        </w:rPr>
+        <w:t>–</w:t>
+      </w:r>
+      <w:r>
+        <w:rPr>
+          <w:rFonts w:ascii="Courier New" w:eastAsia="Times New Roman" w:hAnsi="Courier New" w:cs="Courier New"/>
+          <w:sz w:val="20"/>
+        </w:rPr>
+        <w:t>D</w:t>
+      </w:r>
+      <w:r>
+        <w:rPr>
+          <w:rFonts w:ascii="Courier New" w:eastAsia="Times New Roman" w:hAnsi="Courier New" w:cs="Courier New"/>
+          <w:sz w:val="20"/>
+        </w:rPr>
+        <w:t xml:space="preserve"> mat</w:t>
+      </w:r>
+      <w:r>
+        <w:rPr>
+          <w:rFonts w:ascii="Courier New" w:eastAsia="Times New Roman" w:hAnsi="Courier New" w:cs="Courier New"/>
+          <w:sz w:val="20"/>
+        </w:rPr>
+        <w:t xml:space="preserve">ch-within-n-lines=15 </w:t>
+      </w:r>
+      <w:r>
+        <w:rPr>
+          <w:rFonts w:ascii="Courier New" w:eastAsia="Times New Roman" w:hAnsi="Courier New" w:cs="Courier New"/>
+          <w:sz w:val="20"/>
+        </w:rPr>
+        <w:t xml:space="preserve">\ </w:t>
+      </w:r>
+      <w:r>
+        <w:rPr>
+          <w:rFonts w:ascii="Courier New" w:eastAsia="Times New Roman" w:hAnsi="Courier New" w:cs="Courier New"/>
+          <w:sz w:val="20"/>
+        </w:rPr>
+        <w:t>plays/RomeoJuliet.txt gen29</w:t>
+      </w:r>
+    </w:p>
+    <w:p>
+      <w:pPr>
+        <w:divId w:val="1659846320"/>
+        <w:rPr>
+          <w:rFonts w:ascii="Courier New" w:eastAsia="Times New Roman" w:hAnsi="Courier New" w:cs="Courier New"/>
+          <w:sz w:val="20"/>
+        </w:rPr>
+      </w:pPr>
+      <w:r>
+        <w:rPr>
+          <w:rFonts w:ascii="Courier New" w:eastAsia="Times New Roman" w:hAnsi="Courier New" w:cs="Courier New"/>
+          <w:sz w:val="20"/>
+        </w:rPr>
+        <w:t>./post-process.sh gen29 ~/</w:t>
       </w:r>
       <w:proofErr w:type="spellStart"/>
       <w:r>
         <w:rPr>
-          <w:rFonts w:eastAsia="Times New Roman"/>
-        </w:rPr>
-        <w:t>Gephi</w:t>
+          <w:rFonts w:ascii="Courier New" w:eastAsia="Times New Roman" w:hAnsi="Courier New" w:cs="Courier New"/>
+          <w:sz w:val="20"/>
+        </w:rPr>
+        <w:t>OnPC</w:t>
       </w:r>
       <w:proofErr w:type="spellEnd"/>
       <w:r>
         <w:rPr>
-          <w:rFonts w:eastAsia="Times New Roman"/>
-        </w:rPr>
-        <w:t xml:space="preserve"> file and image was generated with the following command lines:</w:t>
-      </w:r>
-    </w:p>
-    <w:p>
-      <w:pPr>
-        <w:divId w:val="1659846320"/>
-        <w:rPr>
-          <w:rFonts w:eastAsia="Times New Roman"/>
-        </w:rPr>
-      </w:pPr>
-    </w:p>
-    <w:p>
-      <w:pPr>
-        <w:divId w:val="1659846320"/>
-        <w:rPr>
-          <w:rFonts w:eastAsia="Times New Roman"/>
-        </w:rPr>
-      </w:pPr>
-      <w:r>
-        <w:rPr>
-          <w:rFonts w:eastAsia="Times New Roman"/>
-        </w:rPr>
-        <w:t>TODO:</w:t>
-      </w:r>
-    </w:p>
-    <w:p>
-      <w:pPr>
-        <w:divId w:val="1659846320"/>
-        <w:rPr>
-          <w:rFonts w:eastAsia="Times New Roman"/>
-        </w:rPr>
-      </w:pPr>
-    </w:p>
-    <w:p>
-      <w:pPr>
-        <w:divId w:val="1659846320"/>
-        <w:rPr>
-          <w:rFonts w:eastAsia="Times New Roman"/>
-        </w:rPr>
-      </w:pPr>
+          <w:rFonts w:ascii="Courier New" w:eastAsia="Times New Roman" w:hAnsi="Courier New" w:cs="Courier New"/>
+          <w:sz w:val="20"/>
+        </w:rPr>
+        <w:t>/</w:t>
+      </w:r>
+      <w:proofErr w:type="spellStart"/>
+      <w:r>
+        <w:rPr>
+          <w:rFonts w:ascii="Courier New" w:eastAsia="Times New Roman" w:hAnsi="Courier New" w:cs="Courier New"/>
+          <w:sz w:val="20"/>
+        </w:rPr>
+        <w:t>Hadoop</w:t>
+      </w:r>
+      <w:bookmarkStart w:id="0" w:name="_GoBack"/>
+      <w:bookmarkEnd w:id="0"/>
+      <w:proofErr w:type="spellEnd"/>
     </w:p>
     <w:p>
       <w:pPr>
@@ -3834,125 +3809,2252 @@
         <w:rPr>
           <w:rFonts w:eastAsia="Times New Roman"/>
         </w:rPr>
-        <w:t>Having reviewed all the files contained in the plays.zip compressed folder, the content structure of each play is identical to the chosen play (RomeoJuliet.txt) in task 1 above. In particular the actor names are positioned in identical location i.e. at the start of the line and a tab character follows the name.  Therefore the same parsing logic can be used to process all the plays.  TODO: can the exact same Mapper and Reducer classes be re-used!?</w:t>
-      </w:r>
-    </w:p>
-    <w:p>
-      <w:pPr>
-        <w:divId w:val="1659846320"/>
-        <w:rPr>
-          <w:rFonts w:eastAsia="Times New Roman"/>
-        </w:rPr>
-      </w:pPr>
-    </w:p>
-    <w:p>
-      <w:pPr>
-        <w:divId w:val="1659846320"/>
-        <w:rPr>
-          <w:rFonts w:eastAsia="Times New Roman"/>
-        </w:rPr>
-      </w:pPr>
+        <w:t xml:space="preserve">Having reviewed all the files contained in the plays.zip compressed folder, the content structure of each play is identical to the chosen play (RomeoJuliet.txt) in task 1 above. </w:t>
+      </w:r>
+    </w:p>
+    <w:p>
+      <w:pPr>
+        <w:divId w:val="1659846320"/>
+        <w:rPr>
+          <w:rFonts w:eastAsia="Times New Roman"/>
+        </w:rPr>
+      </w:pPr>
+    </w:p>
+    <w:p>
+      <w:pPr>
+        <w:divId w:val="1659846320"/>
+        <w:rPr>
+          <w:rFonts w:eastAsia="Times New Roman"/>
+        </w:rPr>
+      </w:pPr>
+      <w:r>
+        <w:rPr>
+          <w:rFonts w:eastAsia="Times New Roman"/>
+        </w:rPr>
+        <w:t>In particular the actor names are positioned in identical location</w:t>
+      </w:r>
+      <w:r>
+        <w:rPr>
+          <w:rFonts w:eastAsia="Times New Roman"/>
+        </w:rPr>
+        <w:t>s</w:t>
+      </w:r>
+      <w:r>
+        <w:rPr>
+          <w:rFonts w:eastAsia="Times New Roman"/>
+        </w:rPr>
+        <w:t xml:space="preserve"> i.e. at the start of the line and a tab character follows the name.  Therefore the same parsing logic can be used to process all the plays.  </w:t>
+      </w:r>
+    </w:p>
+    <w:p>
+      <w:pPr>
+        <w:divId w:val="1659846320"/>
+        <w:rPr>
+          <w:rFonts w:eastAsia="Times New Roman"/>
+        </w:rPr>
+      </w:pPr>
+    </w:p>
+    <w:p>
+      <w:pPr>
+        <w:divId w:val="1659846320"/>
+        <w:rPr>
+          <w:rFonts w:eastAsia="Times New Roman"/>
+        </w:rPr>
+      </w:pPr>
+      <w:r>
+        <w:rPr>
+          <w:rFonts w:eastAsia="Times New Roman"/>
+        </w:rPr>
+        <w:t xml:space="preserve">Also, the play files are independent of each other and we want a separate output file for each play.  Therefore we can run the processes in parallel. </w:t>
+      </w:r>
+    </w:p>
+    <w:p>
+      <w:pPr>
+        <w:divId w:val="1659846320"/>
+        <w:rPr>
+          <w:rFonts w:eastAsia="Times New Roman"/>
+        </w:rPr>
+      </w:pPr>
+    </w:p>
+    <w:p>
+      <w:pPr>
+        <w:divId w:val="1659846320"/>
+        <w:rPr>
+          <w:rFonts w:eastAsia="Times New Roman"/>
+        </w:rPr>
+      </w:pPr>
+      <w:proofErr w:type="spellStart"/>
+      <w:r>
+        <w:rPr>
+          <w:rFonts w:eastAsia="Times New Roman"/>
+        </w:rPr>
+        <w:t>Hadoop</w:t>
+      </w:r>
+      <w:proofErr w:type="spellEnd"/>
+      <w:r>
+        <w:rPr>
+          <w:rFonts w:eastAsia="Times New Roman"/>
+        </w:rPr>
+        <w:t xml:space="preserve"> started out life by processing job</w:t>
+      </w:r>
+      <w:r>
+        <w:rPr>
+          <w:rFonts w:eastAsia="Times New Roman"/>
+        </w:rPr>
+        <w:t>s</w:t>
+      </w:r>
+      <w:r>
+        <w:rPr>
+          <w:rFonts w:eastAsia="Times New Roman"/>
+        </w:rPr>
+        <w:t xml:space="preserve"> sequentially</w:t>
+      </w:r>
+      <w:r>
+        <w:rPr>
+          <w:rFonts w:eastAsia="Times New Roman"/>
+        </w:rPr>
+        <w:t xml:space="preserve"> i.e.</w:t>
+      </w:r>
       <w:r>
         <w:rPr>
           <w:rFonts w:eastAsia="Times New Roman"/>
         </w:rPr>
         <w:t xml:space="preserve"> </w:t>
       </w:r>
-    </w:p>
-    <w:p>
-      <w:pPr>
-        <w:divId w:val="1659846320"/>
-        <w:rPr>
-          <w:rFonts w:eastAsia="Times New Roman"/>
-        </w:rPr>
-      </w:pPr>
+      <w:r>
+        <w:rPr>
+          <w:rFonts w:eastAsia="Times New Roman"/>
+        </w:rPr>
+        <w:t xml:space="preserve">another job </w:t>
+      </w:r>
+      <w:r>
+        <w:rPr>
+          <w:rFonts w:eastAsia="Times New Roman"/>
+        </w:rPr>
+        <w:t>could not start</w:t>
+      </w:r>
+      <w:r>
+        <w:rPr>
+          <w:rFonts w:eastAsia="Times New Roman"/>
+        </w:rPr>
+        <w:t xml:space="preserve"> until the current job has completed </w:t>
+      </w:r>
+      <w:r>
+        <w:rPr>
+          <w:rFonts w:eastAsia="Times New Roman"/>
+        </w:rPr>
+        <w:t>(</w:t>
+      </w:r>
+      <w:r>
+        <w:rPr>
+          <w:rFonts w:eastAsia="Times New Roman"/>
+        </w:rPr>
+        <w:t xml:space="preserve">even though that job </w:t>
+      </w:r>
+      <w:r>
+        <w:rPr>
+          <w:rFonts w:eastAsia="Times New Roman"/>
+        </w:rPr>
+        <w:t xml:space="preserve">may </w:t>
+      </w:r>
+      <w:r>
+        <w:rPr>
+          <w:rFonts w:eastAsia="Times New Roman"/>
+        </w:rPr>
+        <w:t xml:space="preserve">not </w:t>
+      </w:r>
+      <w:r>
+        <w:rPr>
+          <w:rFonts w:eastAsia="Times New Roman"/>
+        </w:rPr>
+        <w:t xml:space="preserve">be </w:t>
+      </w:r>
+      <w:r>
+        <w:rPr>
+          <w:rFonts w:eastAsia="Times New Roman"/>
+        </w:rPr>
+        <w:t>using all node</w:t>
+      </w:r>
+      <w:r>
+        <w:rPr>
+          <w:rFonts w:eastAsia="Times New Roman"/>
+        </w:rPr>
+        <w:t>s in the cluster</w:t>
+      </w:r>
+      <w:r>
+        <w:rPr>
+          <w:rFonts w:eastAsia="Times New Roman"/>
+        </w:rPr>
+        <w:t>)</w:t>
+      </w:r>
+      <w:r>
+        <w:rPr>
+          <w:rFonts w:eastAsia="Times New Roman"/>
+        </w:rPr>
+        <w:t>, it operated in a first in first out (FIFO)</w:t>
+      </w:r>
+      <w:r>
+        <w:rPr>
+          <w:rFonts w:eastAsia="Times New Roman"/>
+        </w:rPr>
+        <w:t xml:space="preserve"> fashion</w:t>
+      </w:r>
+      <w:r>
+        <w:rPr>
+          <w:rFonts w:eastAsia="Times New Roman"/>
+        </w:rPr>
+        <w:t>.</w:t>
+      </w:r>
+    </w:p>
+    <w:p>
+      <w:pPr>
+        <w:divId w:val="1659846320"/>
+        <w:rPr>
+          <w:rFonts w:eastAsia="Times New Roman"/>
+        </w:rPr>
+      </w:pPr>
+    </w:p>
+    <w:p>
+      <w:pPr>
+        <w:divId w:val="1659846320"/>
+        <w:rPr>
+          <w:rFonts w:eastAsia="Times New Roman"/>
+        </w:rPr>
+      </w:pPr>
+      <w:r>
+        <w:rPr>
+          <w:rFonts w:eastAsia="Times New Roman"/>
+        </w:rPr>
+        <w:t>In</w:t>
+      </w:r>
+      <w:r>
+        <w:rPr>
+          <w:rFonts w:eastAsia="Times New Roman"/>
+        </w:rPr>
+        <w:t xml:space="preserve"> 2008, a </w:t>
+      </w:r>
+      <w:r>
+        <w:rPr>
+          <w:rFonts w:eastAsia="Times New Roman"/>
+        </w:rPr>
+        <w:t xml:space="preserve">new pluggable </w:t>
+      </w:r>
+      <w:r>
+        <w:rPr>
+          <w:rFonts w:eastAsia="Times New Roman"/>
+        </w:rPr>
+        <w:t>scheduler</w:t>
+      </w:r>
       <w:r>
         <w:rPr>
           <w:rFonts w:eastAsia="Times New Roman"/>
         </w:rPr>
         <w:t xml:space="preserve"> </w:t>
       </w:r>
-    </w:p>
-    <w:p>
-      <w:pPr>
-        <w:divId w:val="1659846320"/>
-        <w:rPr>
-          <w:rFonts w:eastAsia="Times New Roman"/>
-        </w:rPr>
-      </w:pPr>
-    </w:p>
-    <w:p>
-      <w:pPr>
-        <w:divId w:val="1659846320"/>
-        <w:rPr>
-          <w:rFonts w:eastAsia="Times New Roman"/>
-        </w:rPr>
-      </w:pPr>
-    </w:p>
-    <w:p>
-      <w:pPr>
-        <w:divId w:val="1659846320"/>
-        <w:rPr>
-          <w:rFonts w:eastAsia="Times New Roman"/>
-        </w:rPr>
-      </w:pPr>
-    </w:p>
-    <w:p>
-      <w:pPr>
-        <w:divId w:val="1659846320"/>
-        <w:rPr>
-          <w:rFonts w:eastAsia="Times New Roman"/>
-        </w:rPr>
-      </w:pPr>
-    </w:p>
-    <w:p>
-      <w:pPr>
-        <w:divId w:val="1659846320"/>
-        <w:rPr>
-          <w:rFonts w:eastAsia="Times New Roman"/>
-        </w:rPr>
-      </w:pPr>
-    </w:p>
-    <w:p>
-      <w:pPr>
-        <w:divId w:val="1659846320"/>
-        <w:rPr>
-          <w:rFonts w:eastAsia="Times New Roman"/>
-        </w:rPr>
-      </w:pPr>
-    </w:p>
-    <w:p>
-      <w:pPr>
-        <w:divId w:val="1659846320"/>
-        <w:rPr>
-          <w:rFonts w:eastAsia="Times New Roman"/>
-        </w:rPr>
-      </w:pPr>
+      <w:r>
+        <w:rPr>
+          <w:rFonts w:eastAsia="Times New Roman"/>
+        </w:rPr>
+        <w:t xml:space="preserve">class </w:t>
+      </w:r>
+      <w:r>
+        <w:rPr>
+          <w:rFonts w:eastAsia="Times New Roman"/>
+        </w:rPr>
+        <w:t>(</w:t>
+      </w:r>
+      <w:proofErr w:type="spellStart"/>
+      <w:r>
+        <w:rPr>
+          <w:rFonts w:eastAsia="Times New Roman"/>
+        </w:rPr>
+        <w:t>JobScheduler</w:t>
+      </w:r>
+      <w:proofErr w:type="spellEnd"/>
+      <w:r>
+        <w:rPr>
+          <w:rFonts w:eastAsia="Times New Roman"/>
+        </w:rPr>
+        <w:t>)</w:t>
+      </w:r>
       <w:r>
         <w:rPr>
           <w:rFonts w:eastAsia="Times New Roman"/>
         </w:rPr>
         <w:t xml:space="preserve"> </w:t>
       </w:r>
-    </w:p>
-    <w:p>
-      <w:pPr>
-        <w:divId w:val="1659846320"/>
-      </w:pPr>
-    </w:p>
-    <w:p>
-      <w:pPr>
-        <w:divId w:val="1659846320"/>
-      </w:pPr>
-    </w:p>
-    <w:p>
-      <w:pPr>
-        <w:divId w:val="1659846320"/>
-      </w:pPr>
-    </w:p>
-    <w:p>
-      <w:pPr>
-        <w:divId w:val="1659846320"/>
+      <w:r>
+        <w:rPr>
+          <w:rFonts w:eastAsia="Times New Roman"/>
+        </w:rPr>
+        <w:t xml:space="preserve">was </w:t>
+      </w:r>
+      <w:r>
+        <w:rPr>
+          <w:rFonts w:eastAsia="Times New Roman"/>
+        </w:rPr>
+        <w:t xml:space="preserve">created </w:t>
+      </w:r>
+      <w:r>
+        <w:rPr>
+          <w:rFonts w:eastAsia="Times New Roman"/>
+        </w:rPr>
+        <w:t>(</w:t>
+      </w:r>
+      <w:r>
+        <w:rPr>
+          <w:rFonts w:eastAsia="Times New Roman"/>
+        </w:rPr>
+        <w:t>independen</w:t>
+      </w:r>
+      <w:r>
+        <w:rPr>
+          <w:rFonts w:eastAsia="Times New Roman"/>
+        </w:rPr>
+        <w:t>t of the Job Tracker</w:t>
+      </w:r>
+      <w:r>
+        <w:rPr>
+          <w:rFonts w:eastAsia="Times New Roman"/>
+        </w:rPr>
+        <w:t>)</w:t>
+      </w:r>
+      <w:r>
+        <w:rPr>
+          <w:rFonts w:eastAsia="Times New Roman"/>
+        </w:rPr>
+        <w:t xml:space="preserve"> and allows different scheduling algorithms to be used.  </w:t>
+      </w:r>
+    </w:p>
+    <w:p>
+      <w:pPr>
+        <w:divId w:val="1659846320"/>
+        <w:rPr>
+          <w:rFonts w:eastAsia="Times New Roman"/>
+        </w:rPr>
+      </w:pPr>
+    </w:p>
+    <w:p>
+      <w:pPr>
+        <w:divId w:val="1659846320"/>
+        <w:rPr>
+          <w:rFonts w:eastAsia="Times New Roman"/>
+        </w:rPr>
+      </w:pPr>
+      <w:r>
+        <w:rPr>
+          <w:rFonts w:eastAsia="Times New Roman"/>
+        </w:rPr>
+        <w:t xml:space="preserve">By enabling a job scheduler in the </w:t>
+      </w:r>
+      <w:proofErr w:type="spellStart"/>
+      <w:r>
+        <w:rPr>
+          <w:rFonts w:eastAsia="Times New Roman"/>
+        </w:rPr>
+        <w:t>Hadoop</w:t>
+      </w:r>
+      <w:proofErr w:type="spellEnd"/>
+      <w:r>
+        <w:rPr>
+          <w:rFonts w:eastAsia="Times New Roman"/>
+        </w:rPr>
+        <w:t xml:space="preserve"> configuration we can process multiple files by cycling through all the files conta</w:t>
+      </w:r>
+      <w:r>
+        <w:rPr>
+          <w:rFonts w:eastAsia="Times New Roman"/>
+        </w:rPr>
+        <w:t xml:space="preserve">ined in a folder and starting </w:t>
+      </w:r>
+      <w:r>
+        <w:rPr>
+          <w:rFonts w:eastAsia="Times New Roman"/>
+        </w:rPr>
+        <w:t xml:space="preserve">separate </w:t>
+      </w:r>
+      <w:proofErr w:type="spellStart"/>
+      <w:r>
+        <w:rPr>
+          <w:rFonts w:eastAsia="Times New Roman"/>
+        </w:rPr>
+        <w:t>Hadoop</w:t>
+      </w:r>
+      <w:proofErr w:type="spellEnd"/>
+      <w:r>
+        <w:rPr>
+          <w:rFonts w:eastAsia="Times New Roman"/>
+        </w:rPr>
+        <w:t xml:space="preserve"> jobs in the </w:t>
+      </w:r>
+      <w:r>
+        <w:rPr>
+          <w:rFonts w:eastAsia="Times New Roman"/>
+          <w:b/>
+        </w:rPr>
+        <w:t>background</w:t>
+      </w:r>
+      <w:r>
+        <w:rPr>
+          <w:rFonts w:eastAsia="Times New Roman"/>
+        </w:rPr>
+        <w:t xml:space="preserve">. </w:t>
+      </w:r>
+    </w:p>
+    <w:p>
+      <w:pPr>
+        <w:divId w:val="1659846320"/>
+        <w:rPr>
+          <w:rFonts w:eastAsia="Times New Roman"/>
+        </w:rPr>
+      </w:pPr>
+      <w:r>
+        <w:rPr>
+          <w:rFonts w:eastAsia="Times New Roman"/>
+        </w:rPr>
+        <w:t xml:space="preserve"> </w:t>
+      </w:r>
+    </w:p>
+    <w:p>
+      <w:pPr>
+        <w:divId w:val="1659846320"/>
+        <w:rPr>
+          <w:rFonts w:eastAsia="Times New Roman"/>
+        </w:rPr>
+      </w:pPr>
+      <w:r>
+        <w:rPr>
+          <w:rFonts w:eastAsia="Times New Roman"/>
+        </w:rPr>
+        <w:t xml:space="preserve">Add the following to the </w:t>
+      </w:r>
+      <w:proofErr w:type="spellStart"/>
+      <w:r>
+        <w:rPr>
+          <w:rFonts w:eastAsia="Times New Roman"/>
+        </w:rPr>
+        <w:t>conf</w:t>
+      </w:r>
+      <w:proofErr w:type="spellEnd"/>
+      <w:r>
+        <w:rPr>
+          <w:rFonts w:eastAsia="Times New Roman"/>
+        </w:rPr>
+        <w:t>/core-site.xml configuration file:</w:t>
+      </w:r>
+    </w:p>
+    <w:p>
+      <w:pPr>
+        <w:divId w:val="1659846320"/>
+        <w:rPr>
+          <w:rFonts w:ascii="Courier New" w:eastAsia="Times New Roman" w:hAnsi="Courier New" w:cs="Courier New"/>
+          <w:sz w:val="22"/>
+        </w:rPr>
+      </w:pPr>
+      <w:r>
+        <w:rPr>
+          <w:rFonts w:ascii="Courier New" w:eastAsia="Times New Roman" w:hAnsi="Courier New" w:cs="Courier New"/>
+          <w:color w:val="244061" w:themeColor="accent1" w:themeShade="80"/>
+          <w:sz w:val="22"/>
+        </w:rPr>
+        <w:t>&lt;</w:t>
+      </w:r>
+      <w:proofErr w:type="gramStart"/>
+      <w:r>
+        <w:rPr>
+          <w:rFonts w:ascii="Courier New" w:eastAsia="Times New Roman" w:hAnsi="Courier New" w:cs="Courier New"/>
+          <w:color w:val="244061" w:themeColor="accent1" w:themeShade="80"/>
+          <w:sz w:val="22"/>
+        </w:rPr>
+        <w:t>property</w:t>
+      </w:r>
+      <w:proofErr w:type="gramEnd"/>
+      <w:r>
+        <w:rPr>
+          <w:rFonts w:ascii="Courier New" w:eastAsia="Times New Roman" w:hAnsi="Courier New" w:cs="Courier New"/>
+          <w:color w:val="244061" w:themeColor="accent1" w:themeShade="80"/>
+          <w:sz w:val="22"/>
+        </w:rPr>
+        <w:t>&gt;</w:t>
+      </w:r>
+    </w:p>
+    <w:p>
+      <w:pPr>
+        <w:divId w:val="1659846320"/>
+        <w:rPr>
+          <w:rFonts w:ascii="Courier New" w:eastAsia="Times New Roman" w:hAnsi="Courier New" w:cs="Courier New"/>
+          <w:sz w:val="22"/>
+        </w:rPr>
+      </w:pPr>
+      <w:r>
+        <w:rPr>
+          <w:rFonts w:ascii="Courier New" w:eastAsia="Times New Roman" w:hAnsi="Courier New" w:cs="Courier New"/>
+          <w:sz w:val="22"/>
+        </w:rPr>
+        <w:t xml:space="preserve">  </w:t>
+      </w:r>
+      <w:r>
+        <w:rPr>
+          <w:rFonts w:ascii="Courier New" w:eastAsia="Times New Roman" w:hAnsi="Courier New" w:cs="Courier New"/>
+          <w:color w:val="244061" w:themeColor="accent1" w:themeShade="80"/>
+          <w:sz w:val="22"/>
+        </w:rPr>
+        <w:t>&lt;name&gt;</w:t>
+      </w:r>
+      <w:proofErr w:type="spellStart"/>
+      <w:r>
+        <w:rPr>
+          <w:rFonts w:ascii="Courier New" w:eastAsia="Times New Roman" w:hAnsi="Courier New" w:cs="Courier New"/>
+          <w:b/>
+          <w:color w:val="943634" w:themeColor="accent2" w:themeShade="BF"/>
+          <w:sz w:val="22"/>
+        </w:rPr>
+        <w:t>mapred.jobtracker.taskScheduler</w:t>
+      </w:r>
+      <w:proofErr w:type="spellEnd"/>
+      <w:r>
+        <w:rPr>
+          <w:rFonts w:ascii="Courier New" w:eastAsia="Times New Roman" w:hAnsi="Courier New" w:cs="Courier New"/>
+          <w:color w:val="244061" w:themeColor="accent1" w:themeShade="80"/>
+          <w:sz w:val="22"/>
+        </w:rPr>
+        <w:t>&lt;/name&gt;</w:t>
+      </w:r>
+    </w:p>
+    <w:p>
+      <w:pPr>
+        <w:divId w:val="1659846320"/>
+        <w:rPr>
+          <w:rFonts w:ascii="Courier New" w:eastAsia="Times New Roman" w:hAnsi="Courier New" w:cs="Courier New"/>
+          <w:sz w:val="22"/>
+        </w:rPr>
+      </w:pPr>
+      <w:r>
+        <w:rPr>
+          <w:rFonts w:ascii="Courier New" w:eastAsia="Times New Roman" w:hAnsi="Courier New" w:cs="Courier New"/>
+          <w:sz w:val="22"/>
+        </w:rPr>
+        <w:t xml:space="preserve">  </w:t>
+      </w:r>
+      <w:r>
+        <w:rPr>
+          <w:rFonts w:ascii="Courier New" w:eastAsia="Times New Roman" w:hAnsi="Courier New" w:cs="Courier New"/>
+          <w:color w:val="244061" w:themeColor="accent1" w:themeShade="80"/>
+          <w:sz w:val="22"/>
+        </w:rPr>
+        <w:t>&lt;value&gt;</w:t>
+      </w:r>
+      <w:proofErr w:type="spellStart"/>
+      <w:r>
+        <w:rPr>
+          <w:rFonts w:ascii="Courier New" w:eastAsia="Times New Roman" w:hAnsi="Courier New" w:cs="Courier New"/>
+          <w:b/>
+          <w:color w:val="943634" w:themeColor="accent2" w:themeShade="BF"/>
+          <w:sz w:val="22"/>
+        </w:rPr>
+        <w:t>org.apache.hadoop.mapred.CapacityTaskScheduler</w:t>
+      </w:r>
+      <w:proofErr w:type="spellEnd"/>
+      <w:r>
+        <w:rPr>
+          <w:rFonts w:ascii="Courier New" w:eastAsia="Times New Roman" w:hAnsi="Courier New" w:cs="Courier New"/>
+          <w:color w:val="244061" w:themeColor="accent1" w:themeShade="80"/>
+          <w:sz w:val="22"/>
+        </w:rPr>
+        <w:t>&lt;/value&gt;</w:t>
+      </w:r>
+    </w:p>
+    <w:p>
+      <w:pPr>
+        <w:divId w:val="1659846320"/>
+        <w:rPr>
+          <w:rFonts w:ascii="Courier New" w:eastAsia="Times New Roman" w:hAnsi="Courier New" w:cs="Courier New"/>
+          <w:sz w:val="22"/>
+        </w:rPr>
+      </w:pPr>
+      <w:r>
+        <w:rPr>
+          <w:rFonts w:ascii="Courier New" w:eastAsia="Times New Roman" w:hAnsi="Courier New" w:cs="Courier New"/>
+          <w:sz w:val="22"/>
+        </w:rPr>
+        <w:t xml:space="preserve">  </w:t>
+      </w:r>
+      <w:r>
+        <w:rPr>
+          <w:rFonts w:ascii="Courier New" w:eastAsia="Times New Roman" w:hAnsi="Courier New" w:cs="Courier New"/>
+          <w:color w:val="244061" w:themeColor="accent1" w:themeShade="80"/>
+          <w:sz w:val="22"/>
+        </w:rPr>
+        <w:t>&lt;</w:t>
+      </w:r>
+      <w:proofErr w:type="gramStart"/>
+      <w:r>
+        <w:rPr>
+          <w:rFonts w:ascii="Courier New" w:eastAsia="Times New Roman" w:hAnsi="Courier New" w:cs="Courier New"/>
+          <w:color w:val="244061" w:themeColor="accent1" w:themeShade="80"/>
+          <w:sz w:val="22"/>
+        </w:rPr>
+        <w:t>description&gt;</w:t>
+      </w:r>
+      <w:proofErr w:type="gramEnd"/>
+      <w:r>
+        <w:rPr>
+          <w:rFonts w:ascii="Courier New" w:eastAsia="Times New Roman" w:hAnsi="Courier New" w:cs="Courier New"/>
+          <w:sz w:val="22"/>
+        </w:rPr>
+        <w:t>Use the Capacity Scheduler</w:t>
+      </w:r>
+      <w:r>
+        <w:rPr>
+          <w:rFonts w:ascii="Courier New" w:eastAsia="Times New Roman" w:hAnsi="Courier New" w:cs="Courier New"/>
+          <w:color w:val="244061" w:themeColor="accent1" w:themeShade="80"/>
+          <w:sz w:val="22"/>
+        </w:rPr>
+        <w:t>&lt;/description&gt;</w:t>
+      </w:r>
+    </w:p>
+    <w:p>
+      <w:pPr>
+        <w:divId w:val="1659846320"/>
+        <w:rPr>
+          <w:rFonts w:ascii="Courier New" w:eastAsia="Times New Roman" w:hAnsi="Courier New" w:cs="Courier New"/>
+          <w:sz w:val="22"/>
+        </w:rPr>
+      </w:pPr>
+      <w:r>
+        <w:rPr>
+          <w:rFonts w:ascii="Courier New" w:eastAsia="Times New Roman" w:hAnsi="Courier New" w:cs="Courier New"/>
+          <w:color w:val="244061" w:themeColor="accent1" w:themeShade="80"/>
+          <w:sz w:val="22"/>
+        </w:rPr>
+        <w:t>&lt;/property&gt;</w:t>
+      </w:r>
+      <w:r>
+        <w:rPr>
+          <w:rFonts w:ascii="Courier New" w:eastAsia="Times New Roman" w:hAnsi="Courier New" w:cs="Courier New"/>
+          <w:sz w:val="22"/>
+        </w:rPr>
+        <w:t xml:space="preserve"> </w:t>
+      </w:r>
+    </w:p>
+    <w:p>
+      <w:pPr>
+        <w:divId w:val="1659846320"/>
+        <w:rPr>
+          <w:rFonts w:eastAsia="Times New Roman"/>
+        </w:rPr>
+      </w:pPr>
+    </w:p>
+    <w:p>
+      <w:pPr>
+        <w:divId w:val="1659846320"/>
+        <w:rPr>
+          <w:rFonts w:eastAsia="Times New Roman"/>
+        </w:rPr>
+      </w:pPr>
+      <w:r>
+        <w:rPr>
+          <w:rFonts w:eastAsia="Times New Roman"/>
+        </w:rPr>
+        <w:t xml:space="preserve">And restart the </w:t>
+      </w:r>
+      <w:proofErr w:type="spellStart"/>
+      <w:r>
+        <w:rPr>
+          <w:rFonts w:eastAsia="Times New Roman"/>
+        </w:rPr>
+        <w:t>Hadoop</w:t>
+      </w:r>
+      <w:proofErr w:type="spellEnd"/>
+      <w:r>
+        <w:rPr>
+          <w:rFonts w:eastAsia="Times New Roman"/>
+        </w:rPr>
+        <w:t xml:space="preserve"> cluster.</w:t>
+      </w:r>
+    </w:p>
+    <w:p>
+      <w:pPr>
+        <w:divId w:val="1659846320"/>
+        <w:rPr>
+          <w:rFonts w:eastAsia="Times New Roman"/>
+        </w:rPr>
+      </w:pPr>
+    </w:p>
+    <w:p>
+      <w:pPr>
+        <w:divId w:val="1659846320"/>
+        <w:rPr>
+          <w:rFonts w:eastAsia="Times New Roman"/>
+        </w:rPr>
+      </w:pPr>
+      <w:r>
+        <w:rPr>
+          <w:rFonts w:eastAsia="Times New Roman"/>
+        </w:rPr>
+        <w:t xml:space="preserve">The </w:t>
+      </w:r>
+      <w:r>
+        <w:rPr>
+          <w:rFonts w:eastAsia="Times New Roman"/>
+        </w:rPr>
+        <w:t xml:space="preserve">script below is a sample </w:t>
+      </w:r>
+      <w:r>
+        <w:rPr>
+          <w:rFonts w:eastAsia="Times New Roman"/>
+        </w:rPr>
+        <w:t xml:space="preserve">bash script </w:t>
+      </w:r>
+      <w:r>
+        <w:rPr>
+          <w:rFonts w:eastAsia="Times New Roman"/>
+        </w:rPr>
+        <w:t xml:space="preserve">to send the individual play files </w:t>
+      </w:r>
+      <w:r>
+        <w:rPr>
+          <w:rFonts w:eastAsia="Times New Roman"/>
+        </w:rPr>
+        <w:t>to</w:t>
+      </w:r>
+      <w:r>
+        <w:rPr>
+          <w:rFonts w:eastAsia="Times New Roman"/>
+        </w:rPr>
+        <w:t xml:space="preserve"> </w:t>
+      </w:r>
+      <w:proofErr w:type="spellStart"/>
+      <w:r>
+        <w:rPr>
+          <w:rFonts w:eastAsia="Times New Roman"/>
+        </w:rPr>
+        <w:t>Hadoop’</w:t>
+      </w:r>
+      <w:r>
+        <w:rPr>
+          <w:rFonts w:eastAsia="Times New Roman"/>
+        </w:rPr>
+        <w:t>s</w:t>
+      </w:r>
+      <w:proofErr w:type="spellEnd"/>
+      <w:r>
+        <w:rPr>
+          <w:rFonts w:eastAsia="Times New Roman"/>
+        </w:rPr>
+        <w:t xml:space="preserve"> HDFS and then starts a </w:t>
+      </w:r>
+      <w:proofErr w:type="spellStart"/>
+      <w:r>
+        <w:rPr>
+          <w:rFonts w:eastAsia="Times New Roman"/>
+        </w:rPr>
+        <w:t>Hadoop</w:t>
+      </w:r>
+      <w:proofErr w:type="spellEnd"/>
+      <w:r>
+        <w:rPr>
+          <w:rFonts w:eastAsia="Times New Roman"/>
+        </w:rPr>
+        <w:t xml:space="preserve"> job in the background by using the ampersand symbol which will return almost immediately then we can loop around a to put the next play file into HDFS</w:t>
+      </w:r>
+      <w:r>
+        <w:rPr>
+          <w:rFonts w:eastAsia="Times New Roman"/>
+        </w:rPr>
+        <w:t xml:space="preserve"> and so on</w:t>
+      </w:r>
+      <w:r>
+        <w:rPr>
+          <w:rFonts w:eastAsia="Times New Roman"/>
+        </w:rPr>
+        <w:t>.</w:t>
+      </w:r>
+    </w:p>
+    <w:p>
+      <w:pPr>
+        <w:rPr>
+          <w:rFonts w:eastAsia="Times New Roman"/>
+        </w:rPr>
+      </w:pPr>
+      <w:r>
+        <w:rPr>
+          <w:rFonts w:eastAsia="Times New Roman"/>
+        </w:rPr>
+        <w:br w:type="page"/>
+      </w:r>
+    </w:p>
+    <w:p>
+      <w:pPr>
+        <w:divId w:val="1659846320"/>
+        <w:rPr>
+          <w:rFonts w:eastAsia="Times New Roman"/>
+        </w:rPr>
+      </w:pPr>
+    </w:p>
+    <w:p>
+      <w:pPr>
+        <w:divId w:val="1659846320"/>
+        <w:rPr>
+          <w:rFonts w:eastAsia="Times New Roman"/>
+        </w:rPr>
+      </w:pPr>
+      <w:r>
+        <w:rPr>
+          <w:rFonts w:eastAsia="Times New Roman"/>
+        </w:rPr>
+        <w:t>Note: the script below is also i</w:t>
+      </w:r>
+      <w:r>
+        <w:rPr>
+          <w:rFonts w:eastAsia="Times New Roman"/>
+        </w:rPr>
+        <w:t>ncluded with this submission</w:t>
+      </w:r>
+      <w:r>
+        <w:rPr>
+          <w:rFonts w:eastAsia="Times New Roman"/>
+        </w:rPr>
+        <w:t xml:space="preserve">.  Also, I ran this script on my VM and it ran successfully without modifying </w:t>
+      </w:r>
+      <w:proofErr w:type="spellStart"/>
+      <w:r>
+        <w:rPr>
+          <w:rFonts w:eastAsia="Times New Roman"/>
+        </w:rPr>
+        <w:t>conf</w:t>
+      </w:r>
+      <w:proofErr w:type="spellEnd"/>
+      <w:r>
+        <w:rPr>
+          <w:rFonts w:eastAsia="Times New Roman"/>
+        </w:rPr>
+        <w:t>/core-site.xml configuration file</w:t>
+      </w:r>
+      <w:r>
+        <w:rPr>
+          <w:rFonts w:eastAsia="Times New Roman"/>
+        </w:rPr>
+        <w:t xml:space="preserve"> as mentioned above.</w:t>
+      </w:r>
+    </w:p>
+    <w:p>
+      <w:pPr>
+        <w:divId w:val="1659846320"/>
+        <w:rPr>
+          <w:rFonts w:eastAsia="Times New Roman"/>
+        </w:rPr>
+      </w:pPr>
+    </w:p>
+    <w:p>
+      <w:pPr>
+        <w:tabs>
+          <w:tab w:val="left" w:pos="916"/>
+          <w:tab w:val="left" w:pos="1832"/>
+          <w:tab w:val="left" w:pos="2748"/>
+          <w:tab w:val="left" w:pos="3664"/>
+          <w:tab w:val="left" w:pos="4580"/>
+          <w:tab w:val="left" w:pos="5496"/>
+          <w:tab w:val="left" w:pos="6412"/>
+          <w:tab w:val="left" w:pos="7328"/>
+          <w:tab w:val="left" w:pos="8244"/>
+          <w:tab w:val="left" w:pos="9160"/>
+          <w:tab w:val="left" w:pos="10076"/>
+          <w:tab w:val="left" w:pos="10992"/>
+          <w:tab w:val="left" w:pos="11908"/>
+          <w:tab w:val="left" w:pos="12824"/>
+          <w:tab w:val="left" w:pos="13740"/>
+          <w:tab w:val="left" w:pos="14656"/>
+        </w:tabs>
+        <w:spacing w:line="270" w:lineRule="atLeast"/>
+        <w:divId w:val="1659846320"/>
+        <w:rPr>
+          <w:rFonts w:ascii="Consolas" w:eastAsia="Times New Roman" w:hAnsi="Consolas" w:cs="Consolas"/>
+          <w:color w:val="333333"/>
+          <w:sz w:val="18"/>
+          <w:szCs w:val="18"/>
+        </w:rPr>
+      </w:pPr>
+      <w:r>
+        <w:rPr>
+          <w:rFonts w:ascii="Consolas" w:eastAsia="Times New Roman" w:hAnsi="Consolas" w:cs="Consolas"/>
+          <w:color w:val="008080"/>
+          <w:sz w:val="18"/>
+          <w:szCs w:val="18"/>
+          <w:bdr w:val="none" w:sz="0" w:space="0" w:color="auto" w:frame="1"/>
+        </w:rPr>
+        <w:t>SRCDIR</w:t>
+      </w:r>
+      <w:r>
+        <w:rPr>
+          <w:rFonts w:ascii="Consolas" w:eastAsia="Times New Roman" w:hAnsi="Consolas" w:cs="Consolas"/>
+          <w:b/>
+          <w:bCs/>
+          <w:color w:val="333333"/>
+          <w:sz w:val="18"/>
+          <w:szCs w:val="18"/>
+          <w:bdr w:val="none" w:sz="0" w:space="0" w:color="auto" w:frame="1"/>
+        </w:rPr>
+        <w:t>=</w:t>
+      </w:r>
+      <w:r>
+        <w:rPr>
+          <w:rFonts w:ascii="Consolas" w:eastAsia="Times New Roman" w:hAnsi="Consolas" w:cs="Consolas"/>
+          <w:color w:val="008080"/>
+          <w:sz w:val="18"/>
+          <w:szCs w:val="18"/>
+          <w:bdr w:val="none" w:sz="0" w:space="0" w:color="auto" w:frame="1"/>
+        </w:rPr>
+        <w:t>$1</w:t>
+      </w:r>
+    </w:p>
+    <w:p>
+      <w:pPr>
+        <w:tabs>
+          <w:tab w:val="left" w:pos="916"/>
+          <w:tab w:val="left" w:pos="1832"/>
+          <w:tab w:val="left" w:pos="2748"/>
+          <w:tab w:val="left" w:pos="3664"/>
+          <w:tab w:val="left" w:pos="4580"/>
+          <w:tab w:val="left" w:pos="5496"/>
+          <w:tab w:val="left" w:pos="6412"/>
+          <w:tab w:val="left" w:pos="7328"/>
+          <w:tab w:val="left" w:pos="8244"/>
+          <w:tab w:val="left" w:pos="9160"/>
+          <w:tab w:val="left" w:pos="10076"/>
+          <w:tab w:val="left" w:pos="10992"/>
+          <w:tab w:val="left" w:pos="11908"/>
+          <w:tab w:val="left" w:pos="12824"/>
+          <w:tab w:val="left" w:pos="13740"/>
+          <w:tab w:val="left" w:pos="14656"/>
+        </w:tabs>
+        <w:spacing w:line="270" w:lineRule="atLeast"/>
+        <w:divId w:val="1659846320"/>
+        <w:rPr>
+          <w:rFonts w:ascii="Consolas" w:eastAsia="Times New Roman" w:hAnsi="Consolas" w:cs="Consolas"/>
+          <w:color w:val="333333"/>
+          <w:sz w:val="18"/>
+          <w:szCs w:val="18"/>
+        </w:rPr>
+      </w:pPr>
+      <w:r>
+        <w:rPr>
+          <w:rFonts w:ascii="Consolas" w:eastAsia="Times New Roman" w:hAnsi="Consolas" w:cs="Consolas"/>
+          <w:color w:val="008080"/>
+          <w:sz w:val="18"/>
+          <w:szCs w:val="18"/>
+          <w:bdr w:val="none" w:sz="0" w:space="0" w:color="auto" w:frame="1"/>
+        </w:rPr>
+        <w:t>JARDIR</w:t>
+      </w:r>
+      <w:r>
+        <w:rPr>
+          <w:rFonts w:ascii="Consolas" w:eastAsia="Times New Roman" w:hAnsi="Consolas" w:cs="Consolas"/>
+          <w:b/>
+          <w:bCs/>
+          <w:color w:val="333333"/>
+          <w:sz w:val="18"/>
+          <w:szCs w:val="18"/>
+          <w:bdr w:val="none" w:sz="0" w:space="0" w:color="auto" w:frame="1"/>
+        </w:rPr>
+        <w:t>=</w:t>
+      </w:r>
+      <w:r>
+        <w:rPr>
+          <w:rFonts w:ascii="Consolas" w:eastAsia="Times New Roman" w:hAnsi="Consolas" w:cs="Consolas"/>
+          <w:color w:val="333333"/>
+          <w:sz w:val="18"/>
+          <w:szCs w:val="18"/>
+        </w:rPr>
+        <w:t>~/workspace/D10126532/bin</w:t>
+      </w:r>
+    </w:p>
+    <w:p>
+      <w:pPr>
+        <w:tabs>
+          <w:tab w:val="left" w:pos="916"/>
+          <w:tab w:val="left" w:pos="1832"/>
+          <w:tab w:val="left" w:pos="2748"/>
+          <w:tab w:val="left" w:pos="3664"/>
+          <w:tab w:val="left" w:pos="4580"/>
+          <w:tab w:val="left" w:pos="5496"/>
+          <w:tab w:val="left" w:pos="6412"/>
+          <w:tab w:val="left" w:pos="7328"/>
+          <w:tab w:val="left" w:pos="8244"/>
+          <w:tab w:val="left" w:pos="9160"/>
+          <w:tab w:val="left" w:pos="10076"/>
+          <w:tab w:val="left" w:pos="10992"/>
+          <w:tab w:val="left" w:pos="11908"/>
+          <w:tab w:val="left" w:pos="12824"/>
+          <w:tab w:val="left" w:pos="13740"/>
+          <w:tab w:val="left" w:pos="14656"/>
+        </w:tabs>
+        <w:spacing w:line="270" w:lineRule="atLeast"/>
+        <w:divId w:val="1659846320"/>
+        <w:rPr>
+          <w:rFonts w:ascii="Consolas" w:eastAsia="Times New Roman" w:hAnsi="Consolas" w:cs="Consolas"/>
+          <w:color w:val="333333"/>
+          <w:sz w:val="18"/>
+          <w:szCs w:val="18"/>
+        </w:rPr>
+      </w:pPr>
+      <w:r>
+        <w:rPr>
+          <w:rFonts w:ascii="Consolas" w:eastAsia="Times New Roman" w:hAnsi="Consolas" w:cs="Consolas"/>
+          <w:color w:val="008080"/>
+          <w:sz w:val="18"/>
+          <w:szCs w:val="18"/>
+          <w:bdr w:val="none" w:sz="0" w:space="0" w:color="auto" w:frame="1"/>
+        </w:rPr>
+        <w:t>HDFSIN</w:t>
+      </w:r>
+      <w:r>
+        <w:rPr>
+          <w:rFonts w:ascii="Consolas" w:eastAsia="Times New Roman" w:hAnsi="Consolas" w:cs="Consolas"/>
+          <w:b/>
+          <w:bCs/>
+          <w:color w:val="333333"/>
+          <w:sz w:val="18"/>
+          <w:szCs w:val="18"/>
+          <w:bdr w:val="none" w:sz="0" w:space="0" w:color="auto" w:frame="1"/>
+        </w:rPr>
+        <w:t>=</w:t>
+      </w:r>
+      <w:r>
+        <w:rPr>
+          <w:rFonts w:ascii="Consolas" w:eastAsia="Times New Roman" w:hAnsi="Consolas" w:cs="Consolas"/>
+          <w:color w:val="333333"/>
+          <w:sz w:val="18"/>
+          <w:szCs w:val="18"/>
+        </w:rPr>
+        <w:t>/user/</w:t>
+      </w:r>
+      <w:proofErr w:type="spellStart"/>
+      <w:r>
+        <w:rPr>
+          <w:rFonts w:ascii="Consolas" w:eastAsia="Times New Roman" w:hAnsi="Consolas" w:cs="Consolas"/>
+          <w:color w:val="333333"/>
+          <w:sz w:val="18"/>
+          <w:szCs w:val="18"/>
+        </w:rPr>
+        <w:t>soc</w:t>
+      </w:r>
+      <w:proofErr w:type="spellEnd"/>
+      <w:r>
+        <w:rPr>
+          <w:rFonts w:ascii="Consolas" w:eastAsia="Times New Roman" w:hAnsi="Consolas" w:cs="Consolas"/>
+          <w:color w:val="333333"/>
+          <w:sz w:val="18"/>
+          <w:szCs w:val="18"/>
+        </w:rPr>
+        <w:t>/</w:t>
+      </w:r>
+      <w:proofErr w:type="spellStart"/>
+      <w:r>
+        <w:rPr>
+          <w:rFonts w:ascii="Consolas" w:eastAsia="Times New Roman" w:hAnsi="Consolas" w:cs="Consolas"/>
+          <w:color w:val="333333"/>
+          <w:sz w:val="18"/>
+          <w:szCs w:val="18"/>
+        </w:rPr>
+        <w:t>autoplaysin</w:t>
+      </w:r>
+      <w:proofErr w:type="spellEnd"/>
+    </w:p>
+    <w:p>
+      <w:pPr>
+        <w:tabs>
+          <w:tab w:val="left" w:pos="916"/>
+          <w:tab w:val="left" w:pos="1832"/>
+          <w:tab w:val="left" w:pos="2748"/>
+          <w:tab w:val="left" w:pos="3664"/>
+          <w:tab w:val="left" w:pos="4580"/>
+          <w:tab w:val="left" w:pos="5496"/>
+          <w:tab w:val="left" w:pos="6412"/>
+          <w:tab w:val="left" w:pos="7328"/>
+          <w:tab w:val="left" w:pos="8244"/>
+          <w:tab w:val="left" w:pos="9160"/>
+          <w:tab w:val="left" w:pos="10076"/>
+          <w:tab w:val="left" w:pos="10992"/>
+          <w:tab w:val="left" w:pos="11908"/>
+          <w:tab w:val="left" w:pos="12824"/>
+          <w:tab w:val="left" w:pos="13740"/>
+          <w:tab w:val="left" w:pos="14656"/>
+        </w:tabs>
+        <w:spacing w:line="270" w:lineRule="atLeast"/>
+        <w:divId w:val="1659846320"/>
+        <w:rPr>
+          <w:rFonts w:ascii="Consolas" w:eastAsia="Times New Roman" w:hAnsi="Consolas" w:cs="Consolas"/>
+          <w:color w:val="333333"/>
+          <w:sz w:val="18"/>
+          <w:szCs w:val="18"/>
+        </w:rPr>
+      </w:pPr>
+      <w:r>
+        <w:rPr>
+          <w:rFonts w:ascii="Consolas" w:eastAsia="Times New Roman" w:hAnsi="Consolas" w:cs="Consolas"/>
+          <w:color w:val="008080"/>
+          <w:sz w:val="18"/>
+          <w:szCs w:val="18"/>
+          <w:bdr w:val="none" w:sz="0" w:space="0" w:color="auto" w:frame="1"/>
+        </w:rPr>
+        <w:t>HDFSOUT</w:t>
+      </w:r>
+      <w:r>
+        <w:rPr>
+          <w:rFonts w:ascii="Consolas" w:eastAsia="Times New Roman" w:hAnsi="Consolas" w:cs="Consolas"/>
+          <w:b/>
+          <w:bCs/>
+          <w:color w:val="333333"/>
+          <w:sz w:val="18"/>
+          <w:szCs w:val="18"/>
+          <w:bdr w:val="none" w:sz="0" w:space="0" w:color="auto" w:frame="1"/>
+        </w:rPr>
+        <w:t>=</w:t>
+      </w:r>
+      <w:r>
+        <w:rPr>
+          <w:rFonts w:ascii="Consolas" w:eastAsia="Times New Roman" w:hAnsi="Consolas" w:cs="Consolas"/>
+          <w:color w:val="333333"/>
+          <w:sz w:val="18"/>
+          <w:szCs w:val="18"/>
+        </w:rPr>
+        <w:t>/user/</w:t>
+      </w:r>
+      <w:proofErr w:type="spellStart"/>
+      <w:r>
+        <w:rPr>
+          <w:rFonts w:ascii="Consolas" w:eastAsia="Times New Roman" w:hAnsi="Consolas" w:cs="Consolas"/>
+          <w:color w:val="333333"/>
+          <w:sz w:val="18"/>
+          <w:szCs w:val="18"/>
+        </w:rPr>
+        <w:t>soc</w:t>
+      </w:r>
+      <w:proofErr w:type="spellEnd"/>
+      <w:r>
+        <w:rPr>
+          <w:rFonts w:ascii="Consolas" w:eastAsia="Times New Roman" w:hAnsi="Consolas" w:cs="Consolas"/>
+          <w:color w:val="333333"/>
+          <w:sz w:val="18"/>
+          <w:szCs w:val="18"/>
+        </w:rPr>
+        <w:t>/</w:t>
+      </w:r>
+      <w:proofErr w:type="spellStart"/>
+      <w:r>
+        <w:rPr>
+          <w:rFonts w:ascii="Consolas" w:eastAsia="Times New Roman" w:hAnsi="Consolas" w:cs="Consolas"/>
+          <w:color w:val="333333"/>
+          <w:sz w:val="18"/>
+          <w:szCs w:val="18"/>
+        </w:rPr>
+        <w:t>autoplaysout</w:t>
+      </w:r>
+      <w:proofErr w:type="spellEnd"/>
+    </w:p>
+    <w:p>
+      <w:pPr>
+        <w:tabs>
+          <w:tab w:val="left" w:pos="916"/>
+          <w:tab w:val="left" w:pos="1832"/>
+          <w:tab w:val="left" w:pos="2748"/>
+          <w:tab w:val="left" w:pos="3664"/>
+          <w:tab w:val="left" w:pos="4580"/>
+          <w:tab w:val="left" w:pos="5496"/>
+          <w:tab w:val="left" w:pos="6412"/>
+          <w:tab w:val="left" w:pos="7328"/>
+          <w:tab w:val="left" w:pos="8244"/>
+          <w:tab w:val="left" w:pos="9160"/>
+          <w:tab w:val="left" w:pos="10076"/>
+          <w:tab w:val="left" w:pos="10992"/>
+          <w:tab w:val="left" w:pos="11908"/>
+          <w:tab w:val="left" w:pos="12824"/>
+          <w:tab w:val="left" w:pos="13740"/>
+          <w:tab w:val="left" w:pos="14656"/>
+        </w:tabs>
+        <w:spacing w:line="270" w:lineRule="atLeast"/>
+        <w:divId w:val="1659846320"/>
+        <w:rPr>
+          <w:rFonts w:ascii="Consolas" w:eastAsia="Times New Roman" w:hAnsi="Consolas" w:cs="Consolas"/>
+          <w:color w:val="333333"/>
+          <w:sz w:val="18"/>
+          <w:szCs w:val="18"/>
+        </w:rPr>
+      </w:pPr>
+    </w:p>
+    <w:p>
+      <w:pPr>
+        <w:tabs>
+          <w:tab w:val="left" w:pos="916"/>
+          <w:tab w:val="left" w:pos="1832"/>
+          <w:tab w:val="left" w:pos="2748"/>
+          <w:tab w:val="left" w:pos="3664"/>
+          <w:tab w:val="left" w:pos="4580"/>
+          <w:tab w:val="left" w:pos="5496"/>
+          <w:tab w:val="left" w:pos="6412"/>
+          <w:tab w:val="left" w:pos="7328"/>
+          <w:tab w:val="left" w:pos="8244"/>
+          <w:tab w:val="left" w:pos="9160"/>
+          <w:tab w:val="left" w:pos="10076"/>
+          <w:tab w:val="left" w:pos="10992"/>
+          <w:tab w:val="left" w:pos="11908"/>
+          <w:tab w:val="left" w:pos="12824"/>
+          <w:tab w:val="left" w:pos="13740"/>
+          <w:tab w:val="left" w:pos="14656"/>
+        </w:tabs>
+        <w:spacing w:line="270" w:lineRule="atLeast"/>
+        <w:divId w:val="1659846320"/>
+        <w:rPr>
+          <w:rFonts w:ascii="Consolas" w:eastAsia="Times New Roman" w:hAnsi="Consolas" w:cs="Consolas"/>
+          <w:color w:val="333333"/>
+          <w:sz w:val="18"/>
+          <w:szCs w:val="18"/>
+        </w:rPr>
+      </w:pPr>
+      <w:r>
+        <w:rPr>
+          <w:rFonts w:ascii="Consolas" w:eastAsia="Times New Roman" w:hAnsi="Consolas" w:cs="Consolas"/>
+          <w:color w:val="008080"/>
+          <w:sz w:val="18"/>
+          <w:szCs w:val="18"/>
+          <w:bdr w:val="none" w:sz="0" w:space="0" w:color="auto" w:frame="1"/>
+        </w:rPr>
+        <w:t>FILES</w:t>
+      </w:r>
+      <w:r>
+        <w:rPr>
+          <w:rFonts w:ascii="Consolas" w:eastAsia="Times New Roman" w:hAnsi="Consolas" w:cs="Consolas"/>
+          <w:b/>
+          <w:bCs/>
+          <w:color w:val="333333"/>
+          <w:sz w:val="18"/>
+          <w:szCs w:val="18"/>
+          <w:bdr w:val="none" w:sz="0" w:space="0" w:color="auto" w:frame="1"/>
+        </w:rPr>
+        <w:t>=</w:t>
+      </w:r>
+      <w:r>
+        <w:rPr>
+          <w:rFonts w:ascii="Consolas" w:eastAsia="Times New Roman" w:hAnsi="Consolas" w:cs="Consolas"/>
+          <w:color w:val="008080"/>
+          <w:sz w:val="18"/>
+          <w:szCs w:val="18"/>
+          <w:bdr w:val="none" w:sz="0" w:space="0" w:color="auto" w:frame="1"/>
+        </w:rPr>
+        <w:t>$SRCDIR</w:t>
+      </w:r>
+      <w:r>
+        <w:rPr>
+          <w:rFonts w:ascii="Consolas" w:eastAsia="Times New Roman" w:hAnsi="Consolas" w:cs="Consolas"/>
+          <w:color w:val="333333"/>
+          <w:sz w:val="18"/>
+          <w:szCs w:val="18"/>
+        </w:rPr>
+        <w:t>/*</w:t>
+      </w:r>
+    </w:p>
+    <w:p>
+      <w:pPr>
+        <w:tabs>
+          <w:tab w:val="left" w:pos="916"/>
+          <w:tab w:val="left" w:pos="1832"/>
+          <w:tab w:val="left" w:pos="2748"/>
+          <w:tab w:val="left" w:pos="3664"/>
+          <w:tab w:val="left" w:pos="4580"/>
+          <w:tab w:val="left" w:pos="5496"/>
+          <w:tab w:val="left" w:pos="6412"/>
+          <w:tab w:val="left" w:pos="7328"/>
+          <w:tab w:val="left" w:pos="8244"/>
+          <w:tab w:val="left" w:pos="9160"/>
+          <w:tab w:val="left" w:pos="10076"/>
+          <w:tab w:val="left" w:pos="10992"/>
+          <w:tab w:val="left" w:pos="11908"/>
+          <w:tab w:val="left" w:pos="12824"/>
+          <w:tab w:val="left" w:pos="13740"/>
+          <w:tab w:val="left" w:pos="14656"/>
+        </w:tabs>
+        <w:spacing w:line="270" w:lineRule="atLeast"/>
+        <w:divId w:val="1659846320"/>
+        <w:rPr>
+          <w:rFonts w:ascii="Consolas" w:eastAsia="Times New Roman" w:hAnsi="Consolas" w:cs="Consolas"/>
+          <w:color w:val="333333"/>
+          <w:sz w:val="18"/>
+          <w:szCs w:val="18"/>
+        </w:rPr>
+      </w:pPr>
+      <w:proofErr w:type="gramStart"/>
+      <w:r>
+        <w:rPr>
+          <w:rFonts w:ascii="Consolas" w:eastAsia="Times New Roman" w:hAnsi="Consolas" w:cs="Consolas"/>
+          <w:b/>
+          <w:bCs/>
+          <w:color w:val="333333"/>
+          <w:sz w:val="18"/>
+          <w:szCs w:val="18"/>
+          <w:bdr w:val="none" w:sz="0" w:space="0" w:color="auto" w:frame="1"/>
+        </w:rPr>
+        <w:t>for</w:t>
+      </w:r>
+      <w:proofErr w:type="gramEnd"/>
+      <w:r>
+        <w:rPr>
+          <w:rFonts w:ascii="Consolas" w:eastAsia="Times New Roman" w:hAnsi="Consolas" w:cs="Consolas"/>
+          <w:b/>
+          <w:bCs/>
+          <w:color w:val="333333"/>
+          <w:sz w:val="18"/>
+          <w:szCs w:val="18"/>
+          <w:bdr w:val="none" w:sz="0" w:space="0" w:color="auto" w:frame="1"/>
+        </w:rPr>
+        <w:t xml:space="preserve"> </w:t>
+      </w:r>
+      <w:r>
+        <w:rPr>
+          <w:rFonts w:ascii="Consolas" w:eastAsia="Times New Roman" w:hAnsi="Consolas" w:cs="Consolas"/>
+          <w:color w:val="333333"/>
+          <w:sz w:val="18"/>
+          <w:szCs w:val="18"/>
+        </w:rPr>
+        <w:t xml:space="preserve">f in </w:t>
+      </w:r>
+      <w:r>
+        <w:rPr>
+          <w:rFonts w:ascii="Consolas" w:eastAsia="Times New Roman" w:hAnsi="Consolas" w:cs="Consolas"/>
+          <w:color w:val="008080"/>
+          <w:sz w:val="18"/>
+          <w:szCs w:val="18"/>
+          <w:bdr w:val="none" w:sz="0" w:space="0" w:color="auto" w:frame="1"/>
+        </w:rPr>
+        <w:t>$FILES</w:t>
+      </w:r>
+    </w:p>
+    <w:p>
+      <w:pPr>
+        <w:tabs>
+          <w:tab w:val="left" w:pos="916"/>
+          <w:tab w:val="left" w:pos="1832"/>
+          <w:tab w:val="left" w:pos="2748"/>
+          <w:tab w:val="left" w:pos="3664"/>
+          <w:tab w:val="left" w:pos="4580"/>
+          <w:tab w:val="left" w:pos="5496"/>
+          <w:tab w:val="left" w:pos="6412"/>
+          <w:tab w:val="left" w:pos="7328"/>
+          <w:tab w:val="left" w:pos="8244"/>
+          <w:tab w:val="left" w:pos="9160"/>
+          <w:tab w:val="left" w:pos="10076"/>
+          <w:tab w:val="left" w:pos="10992"/>
+          <w:tab w:val="left" w:pos="11908"/>
+          <w:tab w:val="left" w:pos="12824"/>
+          <w:tab w:val="left" w:pos="13740"/>
+          <w:tab w:val="left" w:pos="14656"/>
+        </w:tabs>
+        <w:spacing w:line="270" w:lineRule="atLeast"/>
+        <w:divId w:val="1659846320"/>
+        <w:rPr>
+          <w:rFonts w:ascii="Consolas" w:eastAsia="Times New Roman" w:hAnsi="Consolas" w:cs="Consolas"/>
+          <w:color w:val="333333"/>
+          <w:sz w:val="18"/>
+          <w:szCs w:val="18"/>
+        </w:rPr>
+      </w:pPr>
+      <w:proofErr w:type="gramStart"/>
+      <w:r>
+        <w:rPr>
+          <w:rFonts w:ascii="Consolas" w:eastAsia="Times New Roman" w:hAnsi="Consolas" w:cs="Consolas"/>
+          <w:b/>
+          <w:bCs/>
+          <w:color w:val="333333"/>
+          <w:sz w:val="18"/>
+          <w:szCs w:val="18"/>
+          <w:bdr w:val="none" w:sz="0" w:space="0" w:color="auto" w:frame="1"/>
+        </w:rPr>
+        <w:t>do</w:t>
+      </w:r>
+      <w:proofErr w:type="gramEnd"/>
+    </w:p>
+    <w:p>
+      <w:pPr>
+        <w:tabs>
+          <w:tab w:val="left" w:pos="916"/>
+          <w:tab w:val="left" w:pos="1832"/>
+          <w:tab w:val="left" w:pos="2748"/>
+          <w:tab w:val="left" w:pos="3664"/>
+          <w:tab w:val="left" w:pos="4580"/>
+          <w:tab w:val="left" w:pos="5496"/>
+          <w:tab w:val="left" w:pos="6412"/>
+          <w:tab w:val="left" w:pos="7328"/>
+          <w:tab w:val="left" w:pos="8244"/>
+          <w:tab w:val="left" w:pos="9160"/>
+          <w:tab w:val="left" w:pos="10076"/>
+          <w:tab w:val="left" w:pos="10992"/>
+          <w:tab w:val="left" w:pos="11908"/>
+          <w:tab w:val="left" w:pos="12824"/>
+          <w:tab w:val="left" w:pos="13740"/>
+          <w:tab w:val="left" w:pos="14656"/>
+        </w:tabs>
+        <w:spacing w:line="270" w:lineRule="atLeast"/>
+        <w:divId w:val="1659846320"/>
+        <w:rPr>
+          <w:rFonts w:ascii="Consolas" w:eastAsia="Times New Roman" w:hAnsi="Consolas" w:cs="Consolas"/>
+          <w:color w:val="333333"/>
+          <w:sz w:val="18"/>
+          <w:szCs w:val="18"/>
+        </w:rPr>
+      </w:pPr>
+      <w:r>
+        <w:rPr>
+          <w:rFonts w:ascii="Consolas" w:eastAsia="Times New Roman" w:hAnsi="Consolas" w:cs="Consolas"/>
+          <w:b/>
+          <w:bCs/>
+          <w:color w:val="333333"/>
+          <w:sz w:val="18"/>
+          <w:szCs w:val="18"/>
+          <w:bdr w:val="none" w:sz="0" w:space="0" w:color="auto" w:frame="1"/>
+        </w:rPr>
+        <w:t xml:space="preserve">  </w:t>
+      </w:r>
+      <w:r>
+        <w:rPr>
+          <w:rFonts w:ascii="Consolas" w:eastAsia="Times New Roman" w:hAnsi="Consolas" w:cs="Consolas"/>
+          <w:color w:val="008080"/>
+          <w:sz w:val="18"/>
+          <w:szCs w:val="18"/>
+          <w:bdr w:val="none" w:sz="0" w:space="0" w:color="auto" w:frame="1"/>
+        </w:rPr>
+        <w:t>FILENAME</w:t>
+      </w:r>
+      <w:r>
+        <w:rPr>
+          <w:rFonts w:ascii="Consolas" w:eastAsia="Times New Roman" w:hAnsi="Consolas" w:cs="Consolas"/>
+          <w:b/>
+          <w:bCs/>
+          <w:color w:val="333333"/>
+          <w:sz w:val="18"/>
+          <w:szCs w:val="18"/>
+          <w:bdr w:val="none" w:sz="0" w:space="0" w:color="auto" w:frame="1"/>
+        </w:rPr>
+        <w:t>=</w:t>
+      </w:r>
+      <w:r>
+        <w:rPr>
+          <w:rFonts w:ascii="Consolas" w:eastAsia="Times New Roman" w:hAnsi="Consolas" w:cs="Consolas"/>
+          <w:color w:val="DD1144"/>
+          <w:sz w:val="18"/>
+          <w:szCs w:val="18"/>
+          <w:bdr w:val="none" w:sz="0" w:space="0" w:color="auto" w:frame="1"/>
+        </w:rPr>
+        <w:t>`</w:t>
+      </w:r>
+      <w:proofErr w:type="spellStart"/>
+      <w:r>
+        <w:rPr>
+          <w:rFonts w:ascii="Consolas" w:eastAsia="Times New Roman" w:hAnsi="Consolas" w:cs="Consolas"/>
+          <w:color w:val="333333"/>
+          <w:sz w:val="18"/>
+          <w:szCs w:val="18"/>
+        </w:rPr>
+        <w:t>basename</w:t>
+      </w:r>
+      <w:proofErr w:type="spellEnd"/>
+      <w:r>
+        <w:rPr>
+          <w:rFonts w:ascii="Consolas" w:eastAsia="Times New Roman" w:hAnsi="Consolas" w:cs="Consolas"/>
+          <w:color w:val="333333"/>
+          <w:sz w:val="18"/>
+          <w:szCs w:val="18"/>
+        </w:rPr>
+        <w:t xml:space="preserve"> </w:t>
+      </w:r>
+      <w:r>
+        <w:rPr>
+          <w:rFonts w:ascii="Consolas" w:eastAsia="Times New Roman" w:hAnsi="Consolas" w:cs="Consolas"/>
+          <w:color w:val="008080"/>
+          <w:sz w:val="18"/>
+          <w:szCs w:val="18"/>
+          <w:bdr w:val="none" w:sz="0" w:space="0" w:color="auto" w:frame="1"/>
+        </w:rPr>
+        <w:t>$f</w:t>
+      </w:r>
+      <w:r>
+        <w:rPr>
+          <w:rFonts w:ascii="Consolas" w:eastAsia="Times New Roman" w:hAnsi="Consolas" w:cs="Consolas"/>
+          <w:color w:val="333333"/>
+          <w:sz w:val="18"/>
+          <w:szCs w:val="18"/>
+        </w:rPr>
+        <w:t xml:space="preserve"> .txt</w:t>
+      </w:r>
+      <w:r>
+        <w:rPr>
+          <w:rFonts w:ascii="Consolas" w:eastAsia="Times New Roman" w:hAnsi="Consolas" w:cs="Consolas"/>
+          <w:color w:val="DD1144"/>
+          <w:sz w:val="18"/>
+          <w:szCs w:val="18"/>
+          <w:bdr w:val="none" w:sz="0" w:space="0" w:color="auto" w:frame="1"/>
+        </w:rPr>
+        <w:t>`</w:t>
+      </w:r>
+      <w:r>
+        <w:rPr>
+          <w:rFonts w:ascii="Consolas" w:eastAsia="Times New Roman" w:hAnsi="Consolas" w:cs="Consolas"/>
+          <w:color w:val="333333"/>
+          <w:sz w:val="18"/>
+          <w:szCs w:val="18"/>
+        </w:rPr>
+        <w:t xml:space="preserve">  </w:t>
+      </w:r>
+    </w:p>
+    <w:p>
+      <w:pPr>
+        <w:tabs>
+          <w:tab w:val="left" w:pos="916"/>
+          <w:tab w:val="left" w:pos="1832"/>
+          <w:tab w:val="left" w:pos="2748"/>
+          <w:tab w:val="left" w:pos="3664"/>
+          <w:tab w:val="left" w:pos="4580"/>
+          <w:tab w:val="left" w:pos="5496"/>
+          <w:tab w:val="left" w:pos="6412"/>
+          <w:tab w:val="left" w:pos="7328"/>
+          <w:tab w:val="left" w:pos="8244"/>
+          <w:tab w:val="left" w:pos="9160"/>
+          <w:tab w:val="left" w:pos="10076"/>
+          <w:tab w:val="left" w:pos="10992"/>
+          <w:tab w:val="left" w:pos="11908"/>
+          <w:tab w:val="left" w:pos="12824"/>
+          <w:tab w:val="left" w:pos="13740"/>
+          <w:tab w:val="left" w:pos="14656"/>
+        </w:tabs>
+        <w:spacing w:line="270" w:lineRule="atLeast"/>
+        <w:divId w:val="1659846320"/>
+        <w:rPr>
+          <w:rFonts w:ascii="Consolas" w:eastAsia="Times New Roman" w:hAnsi="Consolas" w:cs="Consolas"/>
+          <w:color w:val="333333"/>
+          <w:sz w:val="18"/>
+          <w:szCs w:val="18"/>
+        </w:rPr>
+      </w:pPr>
+      <w:r>
+        <w:rPr>
+          <w:rFonts w:ascii="Consolas" w:eastAsia="Times New Roman" w:hAnsi="Consolas" w:cs="Consolas"/>
+          <w:color w:val="333333"/>
+          <w:sz w:val="18"/>
+          <w:szCs w:val="18"/>
+        </w:rPr>
+        <w:t>  </w:t>
+      </w:r>
+      <w:proofErr w:type="gramStart"/>
+      <w:r>
+        <w:rPr>
+          <w:rFonts w:ascii="Consolas" w:eastAsia="Times New Roman" w:hAnsi="Consolas" w:cs="Consolas"/>
+          <w:color w:val="0086B3"/>
+          <w:sz w:val="18"/>
+          <w:szCs w:val="18"/>
+          <w:bdr w:val="none" w:sz="0" w:space="0" w:color="auto" w:frame="1"/>
+        </w:rPr>
+        <w:t>echo</w:t>
+      </w:r>
+      <w:proofErr w:type="gramEnd"/>
+      <w:r>
+        <w:rPr>
+          <w:rFonts w:ascii="Consolas" w:eastAsia="Times New Roman" w:hAnsi="Consolas" w:cs="Consolas"/>
+          <w:color w:val="333333"/>
+          <w:sz w:val="18"/>
+          <w:szCs w:val="18"/>
+        </w:rPr>
+        <w:t xml:space="preserve"> </w:t>
+      </w:r>
+      <w:r>
+        <w:rPr>
+          <w:rFonts w:ascii="Consolas" w:eastAsia="Times New Roman" w:hAnsi="Consolas" w:cs="Consolas"/>
+          <w:color w:val="DD1144"/>
+          <w:sz w:val="18"/>
+          <w:szCs w:val="18"/>
+          <w:bdr w:val="none" w:sz="0" w:space="0" w:color="auto" w:frame="1"/>
+        </w:rPr>
+        <w:t>"Processing $FILENAME play ..."</w:t>
+      </w:r>
+    </w:p>
+    <w:p>
+      <w:pPr>
+        <w:tabs>
+          <w:tab w:val="left" w:pos="916"/>
+          <w:tab w:val="left" w:pos="1832"/>
+          <w:tab w:val="left" w:pos="2748"/>
+          <w:tab w:val="left" w:pos="3664"/>
+          <w:tab w:val="left" w:pos="4580"/>
+          <w:tab w:val="left" w:pos="5496"/>
+          <w:tab w:val="left" w:pos="6412"/>
+          <w:tab w:val="left" w:pos="7328"/>
+          <w:tab w:val="left" w:pos="8244"/>
+          <w:tab w:val="left" w:pos="9160"/>
+          <w:tab w:val="left" w:pos="10076"/>
+          <w:tab w:val="left" w:pos="10992"/>
+          <w:tab w:val="left" w:pos="11908"/>
+          <w:tab w:val="left" w:pos="12824"/>
+          <w:tab w:val="left" w:pos="13740"/>
+          <w:tab w:val="left" w:pos="14656"/>
+        </w:tabs>
+        <w:spacing w:line="270" w:lineRule="atLeast"/>
+        <w:divId w:val="1659846320"/>
+        <w:rPr>
+          <w:rFonts w:ascii="Consolas" w:eastAsia="Times New Roman" w:hAnsi="Consolas" w:cs="Consolas"/>
+          <w:color w:val="333333"/>
+          <w:sz w:val="18"/>
+          <w:szCs w:val="18"/>
+        </w:rPr>
+      </w:pPr>
+      <w:r>
+        <w:rPr>
+          <w:rFonts w:ascii="Consolas" w:eastAsia="Times New Roman" w:hAnsi="Consolas" w:cs="Consolas"/>
+          <w:color w:val="333333"/>
+          <w:sz w:val="18"/>
+          <w:szCs w:val="18"/>
+        </w:rPr>
+        <w:t>  </w:t>
+      </w:r>
+      <w:proofErr w:type="spellStart"/>
+      <w:proofErr w:type="gramStart"/>
+      <w:r>
+        <w:rPr>
+          <w:rFonts w:ascii="Consolas" w:eastAsia="Times New Roman" w:hAnsi="Consolas" w:cs="Consolas"/>
+          <w:color w:val="333333"/>
+          <w:sz w:val="18"/>
+          <w:szCs w:val="18"/>
+        </w:rPr>
+        <w:t>hadoop</w:t>
+      </w:r>
+      <w:proofErr w:type="spellEnd"/>
+      <w:proofErr w:type="gramEnd"/>
+      <w:r>
+        <w:rPr>
+          <w:rFonts w:ascii="Consolas" w:eastAsia="Times New Roman" w:hAnsi="Consolas" w:cs="Consolas"/>
+          <w:color w:val="333333"/>
+          <w:sz w:val="18"/>
+          <w:szCs w:val="18"/>
+        </w:rPr>
+        <w:t xml:space="preserve"> </w:t>
+      </w:r>
+      <w:proofErr w:type="spellStart"/>
+      <w:r>
+        <w:rPr>
+          <w:rFonts w:ascii="Consolas" w:eastAsia="Times New Roman" w:hAnsi="Consolas" w:cs="Consolas"/>
+          <w:color w:val="333333"/>
+          <w:sz w:val="18"/>
+          <w:szCs w:val="18"/>
+        </w:rPr>
+        <w:t>fs</w:t>
+      </w:r>
+      <w:proofErr w:type="spellEnd"/>
+      <w:r>
+        <w:rPr>
+          <w:rFonts w:ascii="Consolas" w:eastAsia="Times New Roman" w:hAnsi="Consolas" w:cs="Consolas"/>
+          <w:color w:val="333333"/>
+          <w:sz w:val="18"/>
+          <w:szCs w:val="18"/>
+        </w:rPr>
+        <w:t xml:space="preserve"> -put </w:t>
+      </w:r>
+      <w:r>
+        <w:rPr>
+          <w:rFonts w:ascii="Consolas" w:eastAsia="Times New Roman" w:hAnsi="Consolas" w:cs="Consolas"/>
+          <w:color w:val="008080"/>
+          <w:sz w:val="18"/>
+          <w:szCs w:val="18"/>
+          <w:bdr w:val="none" w:sz="0" w:space="0" w:color="auto" w:frame="1"/>
+        </w:rPr>
+        <w:t>$SRCDIR</w:t>
+      </w:r>
+      <w:r>
+        <w:rPr>
+          <w:rFonts w:ascii="Consolas" w:eastAsia="Times New Roman" w:hAnsi="Consolas" w:cs="Consolas"/>
+          <w:color w:val="333333"/>
+          <w:sz w:val="18"/>
+          <w:szCs w:val="18"/>
+        </w:rPr>
+        <w:t>/</w:t>
+      </w:r>
+      <w:r>
+        <w:rPr>
+          <w:rFonts w:ascii="Consolas" w:eastAsia="Times New Roman" w:hAnsi="Consolas" w:cs="Consolas"/>
+          <w:color w:val="008080"/>
+          <w:sz w:val="18"/>
+          <w:szCs w:val="18"/>
+          <w:bdr w:val="none" w:sz="0" w:space="0" w:color="auto" w:frame="1"/>
+        </w:rPr>
+        <w:t>$FILENAME</w:t>
+      </w:r>
+      <w:r>
+        <w:rPr>
+          <w:rFonts w:ascii="Consolas" w:eastAsia="Times New Roman" w:hAnsi="Consolas" w:cs="Consolas"/>
+          <w:color w:val="333333"/>
+          <w:sz w:val="18"/>
+          <w:szCs w:val="18"/>
+        </w:rPr>
+        <w:t xml:space="preserve">.txt </w:t>
+      </w:r>
+      <w:r>
+        <w:rPr>
+          <w:rFonts w:ascii="Consolas" w:eastAsia="Times New Roman" w:hAnsi="Consolas" w:cs="Consolas"/>
+          <w:color w:val="008080"/>
+          <w:sz w:val="18"/>
+          <w:szCs w:val="18"/>
+          <w:bdr w:val="none" w:sz="0" w:space="0" w:color="auto" w:frame="1"/>
+        </w:rPr>
+        <w:t>$HDFSIN</w:t>
+      </w:r>
+    </w:p>
+    <w:p>
+      <w:pPr>
+        <w:tabs>
+          <w:tab w:val="left" w:pos="916"/>
+          <w:tab w:val="left" w:pos="1832"/>
+          <w:tab w:val="left" w:pos="2748"/>
+          <w:tab w:val="left" w:pos="3664"/>
+          <w:tab w:val="left" w:pos="4580"/>
+          <w:tab w:val="left" w:pos="5496"/>
+          <w:tab w:val="left" w:pos="6412"/>
+          <w:tab w:val="left" w:pos="7328"/>
+          <w:tab w:val="left" w:pos="8244"/>
+          <w:tab w:val="left" w:pos="9160"/>
+          <w:tab w:val="left" w:pos="10076"/>
+          <w:tab w:val="left" w:pos="10992"/>
+          <w:tab w:val="left" w:pos="11908"/>
+          <w:tab w:val="left" w:pos="12824"/>
+          <w:tab w:val="left" w:pos="13740"/>
+          <w:tab w:val="left" w:pos="14656"/>
+        </w:tabs>
+        <w:spacing w:line="270" w:lineRule="atLeast"/>
+        <w:divId w:val="1659846320"/>
+        <w:rPr>
+          <w:rFonts w:ascii="Consolas" w:eastAsia="Times New Roman" w:hAnsi="Consolas" w:cs="Consolas"/>
+          <w:color w:val="333333"/>
+          <w:sz w:val="18"/>
+          <w:szCs w:val="18"/>
+        </w:rPr>
+      </w:pPr>
+      <w:r>
+        <w:rPr>
+          <w:rFonts w:ascii="Consolas" w:eastAsia="Times New Roman" w:hAnsi="Consolas" w:cs="Consolas"/>
+          <w:color w:val="333333"/>
+          <w:sz w:val="18"/>
+          <w:szCs w:val="18"/>
+        </w:rPr>
+        <w:t>  </w:t>
+      </w:r>
+      <w:proofErr w:type="spellStart"/>
+      <w:proofErr w:type="gramStart"/>
+      <w:r>
+        <w:rPr>
+          <w:rFonts w:ascii="Consolas" w:eastAsia="Times New Roman" w:hAnsi="Consolas" w:cs="Consolas"/>
+          <w:color w:val="333333"/>
+          <w:sz w:val="18"/>
+          <w:szCs w:val="18"/>
+        </w:rPr>
+        <w:t>hadoop</w:t>
+      </w:r>
+      <w:proofErr w:type="spellEnd"/>
+      <w:proofErr w:type="gramEnd"/>
+      <w:r>
+        <w:rPr>
+          <w:rFonts w:ascii="Consolas" w:eastAsia="Times New Roman" w:hAnsi="Consolas" w:cs="Consolas"/>
+          <w:color w:val="333333"/>
+          <w:sz w:val="18"/>
+          <w:szCs w:val="18"/>
+        </w:rPr>
+        <w:t xml:space="preserve"> jar </w:t>
+      </w:r>
+      <w:r>
+        <w:rPr>
+          <w:rFonts w:ascii="Consolas" w:eastAsia="Times New Roman" w:hAnsi="Consolas" w:cs="Consolas"/>
+          <w:color w:val="008080"/>
+          <w:sz w:val="18"/>
+          <w:szCs w:val="18"/>
+          <w:bdr w:val="none" w:sz="0" w:space="0" w:color="auto" w:frame="1"/>
+        </w:rPr>
+        <w:t>$JARDIR</w:t>
+      </w:r>
+      <w:r>
+        <w:rPr>
+          <w:rFonts w:ascii="Consolas" w:eastAsia="Times New Roman" w:hAnsi="Consolas" w:cs="Consolas"/>
+          <w:color w:val="333333"/>
+          <w:sz w:val="18"/>
+          <w:szCs w:val="18"/>
+        </w:rPr>
+        <w:t xml:space="preserve">/GenerateCoAppearanceNetwork.jar </w:t>
+      </w:r>
+      <w:r>
+        <w:rPr>
+          <w:rFonts w:ascii="Consolas" w:eastAsia="Times New Roman" w:hAnsi="Consolas" w:cs="Consolas"/>
+          <w:color w:val="DD1144"/>
+          <w:sz w:val="18"/>
+          <w:szCs w:val="18"/>
+          <w:bdr w:val="none" w:sz="0" w:space="0" w:color="auto" w:frame="1"/>
+        </w:rPr>
+        <w:t>\</w:t>
+      </w:r>
+    </w:p>
+    <w:p>
+      <w:pPr>
+        <w:tabs>
+          <w:tab w:val="left" w:pos="916"/>
+          <w:tab w:val="left" w:pos="1832"/>
+          <w:tab w:val="left" w:pos="2748"/>
+          <w:tab w:val="left" w:pos="3664"/>
+          <w:tab w:val="left" w:pos="4580"/>
+          <w:tab w:val="left" w:pos="5496"/>
+          <w:tab w:val="left" w:pos="6412"/>
+          <w:tab w:val="left" w:pos="7328"/>
+          <w:tab w:val="left" w:pos="8244"/>
+          <w:tab w:val="left" w:pos="9160"/>
+          <w:tab w:val="left" w:pos="10076"/>
+          <w:tab w:val="left" w:pos="10992"/>
+          <w:tab w:val="left" w:pos="11908"/>
+          <w:tab w:val="left" w:pos="12824"/>
+          <w:tab w:val="left" w:pos="13740"/>
+          <w:tab w:val="left" w:pos="14656"/>
+        </w:tabs>
+        <w:spacing w:line="270" w:lineRule="atLeast"/>
+        <w:divId w:val="1659846320"/>
+        <w:rPr>
+          <w:rFonts w:ascii="Consolas" w:eastAsia="Times New Roman" w:hAnsi="Consolas" w:cs="Consolas"/>
+          <w:color w:val="333333"/>
+          <w:sz w:val="18"/>
+          <w:szCs w:val="18"/>
+        </w:rPr>
+      </w:pPr>
+      <w:r>
+        <w:rPr>
+          <w:rFonts w:ascii="Consolas" w:eastAsia="Times New Roman" w:hAnsi="Consolas" w:cs="Consolas"/>
+          <w:color w:val="333333"/>
+          <w:sz w:val="18"/>
+          <w:szCs w:val="18"/>
+        </w:rPr>
+        <w:t>         </w:t>
+      </w:r>
+      <w:proofErr w:type="spellStart"/>
+      <w:r>
+        <w:rPr>
+          <w:rFonts w:ascii="Consolas" w:eastAsia="Times New Roman" w:hAnsi="Consolas" w:cs="Consolas"/>
+          <w:color w:val="333333"/>
+          <w:sz w:val="18"/>
+          <w:szCs w:val="18"/>
+        </w:rPr>
+        <w:t>literaryanalysis.GenerateCoAppearanceNetwork</w:t>
+      </w:r>
+      <w:proofErr w:type="spellEnd"/>
+      <w:r>
+        <w:rPr>
+          <w:rFonts w:ascii="Consolas" w:eastAsia="Times New Roman" w:hAnsi="Consolas" w:cs="Consolas"/>
+          <w:color w:val="333333"/>
+          <w:sz w:val="18"/>
+          <w:szCs w:val="18"/>
+        </w:rPr>
+        <w:t xml:space="preserve"> </w:t>
+      </w:r>
+      <w:r>
+        <w:rPr>
+          <w:rFonts w:ascii="Consolas" w:eastAsia="Times New Roman" w:hAnsi="Consolas" w:cs="Consolas"/>
+          <w:color w:val="DD1144"/>
+          <w:sz w:val="18"/>
+          <w:szCs w:val="18"/>
+          <w:bdr w:val="none" w:sz="0" w:space="0" w:color="auto" w:frame="1"/>
+        </w:rPr>
+        <w:t>\</w:t>
+      </w:r>
+    </w:p>
+    <w:p>
+      <w:pPr>
+        <w:tabs>
+          <w:tab w:val="left" w:pos="916"/>
+          <w:tab w:val="left" w:pos="1832"/>
+          <w:tab w:val="left" w:pos="2748"/>
+          <w:tab w:val="left" w:pos="3664"/>
+          <w:tab w:val="left" w:pos="4580"/>
+          <w:tab w:val="left" w:pos="5496"/>
+          <w:tab w:val="left" w:pos="6412"/>
+          <w:tab w:val="left" w:pos="7328"/>
+          <w:tab w:val="left" w:pos="8244"/>
+          <w:tab w:val="left" w:pos="9160"/>
+          <w:tab w:val="left" w:pos="10076"/>
+          <w:tab w:val="left" w:pos="10992"/>
+          <w:tab w:val="left" w:pos="11908"/>
+          <w:tab w:val="left" w:pos="12824"/>
+          <w:tab w:val="left" w:pos="13740"/>
+          <w:tab w:val="left" w:pos="14656"/>
+        </w:tabs>
+        <w:spacing w:line="270" w:lineRule="atLeast"/>
+        <w:divId w:val="1659846320"/>
+        <w:rPr>
+          <w:rFonts w:ascii="Consolas" w:eastAsia="Times New Roman" w:hAnsi="Consolas" w:cs="Consolas"/>
+          <w:color w:val="333333"/>
+          <w:sz w:val="18"/>
+          <w:szCs w:val="18"/>
+        </w:rPr>
+      </w:pPr>
+      <w:r>
+        <w:rPr>
+          <w:rFonts w:ascii="Consolas" w:eastAsia="Times New Roman" w:hAnsi="Consolas" w:cs="Consolas"/>
+          <w:color w:val="333333"/>
+          <w:sz w:val="18"/>
+          <w:szCs w:val="18"/>
+        </w:rPr>
+        <w:t>         -D match-within-n-lines</w:t>
+      </w:r>
+      <w:r>
+        <w:rPr>
+          <w:rFonts w:ascii="Consolas" w:eastAsia="Times New Roman" w:hAnsi="Consolas" w:cs="Consolas"/>
+          <w:b/>
+          <w:bCs/>
+          <w:color w:val="333333"/>
+          <w:sz w:val="18"/>
+          <w:szCs w:val="18"/>
+          <w:bdr w:val="none" w:sz="0" w:space="0" w:color="auto" w:frame="1"/>
+        </w:rPr>
+        <w:t>=</w:t>
+      </w:r>
+      <w:r>
+        <w:rPr>
+          <w:rFonts w:ascii="Consolas" w:eastAsia="Times New Roman" w:hAnsi="Consolas" w:cs="Consolas"/>
+          <w:color w:val="333333"/>
+          <w:sz w:val="18"/>
+          <w:szCs w:val="18"/>
+        </w:rPr>
+        <w:t>15</w:t>
+      </w:r>
+      <w:r>
+        <w:rPr>
+          <w:rFonts w:ascii="Consolas" w:eastAsia="Times New Roman" w:hAnsi="Consolas" w:cs="Consolas"/>
+          <w:color w:val="333333"/>
+          <w:sz w:val="18"/>
+          <w:szCs w:val="18"/>
+        </w:rPr>
+        <w:t xml:space="preserve"> </w:t>
+      </w:r>
+      <w:r>
+        <w:rPr>
+          <w:rFonts w:ascii="Consolas" w:eastAsia="Times New Roman" w:hAnsi="Consolas" w:cs="Consolas"/>
+          <w:color w:val="DD1144"/>
+          <w:sz w:val="18"/>
+          <w:szCs w:val="18"/>
+          <w:bdr w:val="none" w:sz="0" w:space="0" w:color="auto" w:frame="1"/>
+        </w:rPr>
+        <w:t>\</w:t>
+      </w:r>
+    </w:p>
+    <w:p>
+      <w:pPr>
+        <w:tabs>
+          <w:tab w:val="left" w:pos="916"/>
+          <w:tab w:val="left" w:pos="1832"/>
+          <w:tab w:val="left" w:pos="2748"/>
+          <w:tab w:val="left" w:pos="3664"/>
+          <w:tab w:val="left" w:pos="4580"/>
+          <w:tab w:val="left" w:pos="5496"/>
+          <w:tab w:val="left" w:pos="6412"/>
+          <w:tab w:val="left" w:pos="7328"/>
+          <w:tab w:val="left" w:pos="8244"/>
+          <w:tab w:val="left" w:pos="9160"/>
+          <w:tab w:val="left" w:pos="10076"/>
+          <w:tab w:val="left" w:pos="10992"/>
+          <w:tab w:val="left" w:pos="11908"/>
+          <w:tab w:val="left" w:pos="12824"/>
+          <w:tab w:val="left" w:pos="13740"/>
+          <w:tab w:val="left" w:pos="14656"/>
+        </w:tabs>
+        <w:spacing w:line="270" w:lineRule="atLeast"/>
+        <w:divId w:val="1659846320"/>
+        <w:rPr>
+          <w:rFonts w:ascii="Consolas" w:eastAsia="Times New Roman" w:hAnsi="Consolas" w:cs="Consolas"/>
+          <w:color w:val="333333"/>
+          <w:sz w:val="18"/>
+          <w:szCs w:val="18"/>
+        </w:rPr>
+      </w:pPr>
+      <w:r>
+        <w:rPr>
+          <w:rFonts w:ascii="Consolas" w:eastAsia="Times New Roman" w:hAnsi="Consolas" w:cs="Consolas"/>
+          <w:color w:val="333333"/>
+          <w:sz w:val="18"/>
+          <w:szCs w:val="18"/>
+        </w:rPr>
+        <w:t>         </w:t>
+      </w:r>
+      <w:r>
+        <w:rPr>
+          <w:rFonts w:ascii="Consolas" w:eastAsia="Times New Roman" w:hAnsi="Consolas" w:cs="Consolas"/>
+          <w:color w:val="008080"/>
+          <w:sz w:val="18"/>
+          <w:szCs w:val="18"/>
+          <w:bdr w:val="none" w:sz="0" w:space="0" w:color="auto" w:frame="1"/>
+        </w:rPr>
+        <w:t>$HDFSIN</w:t>
+      </w:r>
+      <w:r>
+        <w:rPr>
+          <w:rFonts w:ascii="Consolas" w:eastAsia="Times New Roman" w:hAnsi="Consolas" w:cs="Consolas"/>
+          <w:color w:val="333333"/>
+          <w:sz w:val="18"/>
+          <w:szCs w:val="18"/>
+        </w:rPr>
+        <w:t>/</w:t>
+      </w:r>
+      <w:r>
+        <w:rPr>
+          <w:rFonts w:ascii="Consolas" w:eastAsia="Times New Roman" w:hAnsi="Consolas" w:cs="Consolas"/>
+          <w:color w:val="008080"/>
+          <w:sz w:val="18"/>
+          <w:szCs w:val="18"/>
+          <w:bdr w:val="none" w:sz="0" w:space="0" w:color="auto" w:frame="1"/>
+        </w:rPr>
+        <w:t>$FILENAME</w:t>
+      </w:r>
+      <w:r>
+        <w:rPr>
+          <w:rFonts w:ascii="Consolas" w:eastAsia="Times New Roman" w:hAnsi="Consolas" w:cs="Consolas"/>
+          <w:color w:val="333333"/>
+          <w:sz w:val="18"/>
+          <w:szCs w:val="18"/>
+        </w:rPr>
+        <w:t xml:space="preserve">.txt </w:t>
+      </w:r>
+      <w:r>
+        <w:rPr>
+          <w:rFonts w:ascii="Consolas" w:eastAsia="Times New Roman" w:hAnsi="Consolas" w:cs="Consolas"/>
+          <w:color w:val="DD1144"/>
+          <w:sz w:val="18"/>
+          <w:szCs w:val="18"/>
+          <w:bdr w:val="none" w:sz="0" w:space="0" w:color="auto" w:frame="1"/>
+        </w:rPr>
+        <w:t>\</w:t>
+      </w:r>
+    </w:p>
+    <w:p>
+      <w:pPr>
+        <w:tabs>
+          <w:tab w:val="left" w:pos="916"/>
+          <w:tab w:val="left" w:pos="1832"/>
+          <w:tab w:val="left" w:pos="2748"/>
+          <w:tab w:val="left" w:pos="3664"/>
+          <w:tab w:val="left" w:pos="4580"/>
+          <w:tab w:val="left" w:pos="5496"/>
+          <w:tab w:val="left" w:pos="6412"/>
+          <w:tab w:val="left" w:pos="7328"/>
+          <w:tab w:val="left" w:pos="8244"/>
+          <w:tab w:val="left" w:pos="9160"/>
+          <w:tab w:val="left" w:pos="10076"/>
+          <w:tab w:val="left" w:pos="10992"/>
+          <w:tab w:val="left" w:pos="11908"/>
+          <w:tab w:val="left" w:pos="12824"/>
+          <w:tab w:val="left" w:pos="13740"/>
+          <w:tab w:val="left" w:pos="14656"/>
+        </w:tabs>
+        <w:spacing w:line="270" w:lineRule="atLeast"/>
+        <w:divId w:val="1659846320"/>
+        <w:rPr>
+          <w:rFonts w:ascii="Consolas" w:eastAsia="Times New Roman" w:hAnsi="Consolas" w:cs="Consolas"/>
+          <w:color w:val="333333"/>
+          <w:sz w:val="18"/>
+          <w:szCs w:val="18"/>
+        </w:rPr>
+      </w:pPr>
+      <w:r>
+        <w:rPr>
+          <w:rFonts w:ascii="Consolas" w:eastAsia="Times New Roman" w:hAnsi="Consolas" w:cs="Consolas"/>
+          <w:color w:val="333333"/>
+          <w:sz w:val="18"/>
+          <w:szCs w:val="18"/>
+        </w:rPr>
+        <w:t>         </w:t>
+      </w:r>
+      <w:r>
+        <w:rPr>
+          <w:rFonts w:ascii="Consolas" w:eastAsia="Times New Roman" w:hAnsi="Consolas" w:cs="Consolas"/>
+          <w:color w:val="008080"/>
+          <w:sz w:val="18"/>
+          <w:szCs w:val="18"/>
+          <w:bdr w:val="none" w:sz="0" w:space="0" w:color="auto" w:frame="1"/>
+        </w:rPr>
+        <w:t>$HDFSOUT</w:t>
+      </w:r>
+      <w:r>
+        <w:rPr>
+          <w:rFonts w:ascii="Consolas" w:eastAsia="Times New Roman" w:hAnsi="Consolas" w:cs="Consolas"/>
+          <w:color w:val="333333"/>
+          <w:sz w:val="18"/>
+          <w:szCs w:val="18"/>
+        </w:rPr>
+        <w:t>/</w:t>
+      </w:r>
+      <w:r>
+        <w:rPr>
+          <w:rFonts w:ascii="Consolas" w:eastAsia="Times New Roman" w:hAnsi="Consolas" w:cs="Consolas"/>
+          <w:color w:val="008080"/>
+          <w:sz w:val="18"/>
+          <w:szCs w:val="18"/>
+          <w:bdr w:val="none" w:sz="0" w:space="0" w:color="auto" w:frame="1"/>
+        </w:rPr>
+        <w:t>$FILENAME</w:t>
+      </w:r>
+      <w:r>
+        <w:rPr>
+          <w:rFonts w:ascii="Consolas" w:eastAsia="Times New Roman" w:hAnsi="Consolas" w:cs="Consolas"/>
+          <w:color w:val="333333"/>
+          <w:sz w:val="18"/>
+          <w:szCs w:val="18"/>
+        </w:rPr>
+        <w:t>.csv &amp;</w:t>
+      </w:r>
+    </w:p>
+    <w:p>
+      <w:pPr>
+        <w:tabs>
+          <w:tab w:val="left" w:pos="916"/>
+          <w:tab w:val="left" w:pos="1832"/>
+          <w:tab w:val="left" w:pos="2748"/>
+          <w:tab w:val="left" w:pos="3664"/>
+          <w:tab w:val="left" w:pos="4580"/>
+          <w:tab w:val="left" w:pos="5496"/>
+          <w:tab w:val="left" w:pos="6412"/>
+          <w:tab w:val="left" w:pos="7328"/>
+          <w:tab w:val="left" w:pos="8244"/>
+          <w:tab w:val="left" w:pos="9160"/>
+          <w:tab w:val="left" w:pos="10076"/>
+          <w:tab w:val="left" w:pos="10992"/>
+          <w:tab w:val="left" w:pos="11908"/>
+          <w:tab w:val="left" w:pos="12824"/>
+          <w:tab w:val="left" w:pos="13740"/>
+          <w:tab w:val="left" w:pos="14656"/>
+        </w:tabs>
+        <w:spacing w:line="270" w:lineRule="atLeast"/>
+        <w:divId w:val="1659846320"/>
+        <w:rPr>
+          <w:rFonts w:ascii="Consolas" w:eastAsia="Times New Roman" w:hAnsi="Consolas" w:cs="Consolas"/>
+          <w:b/>
+          <w:bCs/>
+          <w:color w:val="333333"/>
+          <w:sz w:val="18"/>
+          <w:szCs w:val="18"/>
+          <w:bdr w:val="none" w:sz="0" w:space="0" w:color="auto" w:frame="1"/>
+        </w:rPr>
+      </w:pPr>
+      <w:proofErr w:type="gramStart"/>
+      <w:r>
+        <w:rPr>
+          <w:rFonts w:ascii="Consolas" w:eastAsia="Times New Roman" w:hAnsi="Consolas" w:cs="Consolas"/>
+          <w:b/>
+          <w:bCs/>
+          <w:color w:val="333333"/>
+          <w:sz w:val="18"/>
+          <w:szCs w:val="18"/>
+          <w:bdr w:val="none" w:sz="0" w:space="0" w:color="auto" w:frame="1"/>
+        </w:rPr>
+        <w:t>done</w:t>
+      </w:r>
+      <w:proofErr w:type="gramEnd"/>
+    </w:p>
+    <w:p>
+      <w:pPr>
+        <w:tabs>
+          <w:tab w:val="left" w:pos="916"/>
+          <w:tab w:val="left" w:pos="1832"/>
+          <w:tab w:val="left" w:pos="2748"/>
+          <w:tab w:val="left" w:pos="3664"/>
+          <w:tab w:val="left" w:pos="4580"/>
+          <w:tab w:val="left" w:pos="5496"/>
+          <w:tab w:val="left" w:pos="6412"/>
+          <w:tab w:val="left" w:pos="7328"/>
+          <w:tab w:val="left" w:pos="8244"/>
+          <w:tab w:val="left" w:pos="9160"/>
+          <w:tab w:val="left" w:pos="10076"/>
+          <w:tab w:val="left" w:pos="10992"/>
+          <w:tab w:val="left" w:pos="11908"/>
+          <w:tab w:val="left" w:pos="12824"/>
+          <w:tab w:val="left" w:pos="13740"/>
+          <w:tab w:val="left" w:pos="14656"/>
+        </w:tabs>
+        <w:spacing w:line="270" w:lineRule="atLeast"/>
+        <w:divId w:val="1659846320"/>
+        <w:rPr>
+          <w:rFonts w:ascii="Consolas" w:eastAsia="Times New Roman" w:hAnsi="Consolas" w:cs="Consolas"/>
+          <w:color w:val="333333"/>
+          <w:sz w:val="18"/>
+          <w:szCs w:val="18"/>
+        </w:rPr>
+      </w:pPr>
+    </w:p>
+    <w:p>
+      <w:pPr>
+        <w:divId w:val="1659846320"/>
+        <w:rPr>
+          <w:rFonts w:eastAsia="Times New Roman"/>
+        </w:rPr>
+      </w:pPr>
+      <w:r>
+        <w:rPr>
+          <w:rFonts w:eastAsia="Times New Roman"/>
+        </w:rPr>
+        <w:t>After all the jobs have completed</w:t>
+      </w:r>
+      <w:r>
+        <w:rPr>
+          <w:rFonts w:eastAsia="Times New Roman"/>
+        </w:rPr>
+        <w:t xml:space="preserve"> then the post-process.sh script should be executed </w:t>
+      </w:r>
+      <w:r>
+        <w:rPr>
+          <w:rFonts w:eastAsia="Times New Roman"/>
+        </w:rPr>
+        <w:t xml:space="preserve">on each file </w:t>
+      </w:r>
+      <w:r>
+        <w:rPr>
+          <w:rFonts w:eastAsia="Times New Roman"/>
+        </w:rPr>
+        <w:t xml:space="preserve">to ensure successful </w:t>
+      </w:r>
+      <w:r>
+        <w:rPr>
+          <w:rFonts w:eastAsia="Times New Roman"/>
+        </w:rPr>
+        <w:t>importing</w:t>
+      </w:r>
+      <w:r>
+        <w:rPr>
+          <w:rFonts w:eastAsia="Times New Roman"/>
+        </w:rPr>
+        <w:t xml:space="preserve"> into </w:t>
+      </w:r>
+      <w:proofErr w:type="spellStart"/>
+      <w:r>
+        <w:rPr>
+          <w:rFonts w:eastAsia="Times New Roman"/>
+        </w:rPr>
+        <w:t>Gephi</w:t>
+      </w:r>
+      <w:proofErr w:type="spellEnd"/>
+      <w:r>
+        <w:rPr>
+          <w:rFonts w:eastAsia="Times New Roman"/>
+        </w:rPr>
+        <w:t>.</w:t>
+      </w:r>
+    </w:p>
+    <w:p>
+      <w:pPr>
+        <w:divId w:val="1659846320"/>
+        <w:rPr>
+          <w:rFonts w:eastAsia="Times New Roman"/>
+        </w:rPr>
+      </w:pPr>
+    </w:p>
+    <w:p>
+      <w:pPr>
+        <w:divId w:val="1659846320"/>
+        <w:rPr>
+          <w:rFonts w:eastAsia="Times New Roman"/>
+        </w:rPr>
       </w:pPr>
     </w:p>
     <w:sectPr>
@@ -4696,6 +6798,69 @@
       </w:tblCellMar>
     </w:tblPr>
   </w:style>
+  <w:style w:type="character" w:customStyle="1" w:styleId="nv">
+    <w:name w:val="nv"/>
+    <w:basedOn w:val="DefaultParagraphFont"/>
+    <w:rsid w:val="00031D08"/>
+  </w:style>
+  <w:style w:type="character" w:customStyle="1" w:styleId="o">
+    <w:name w:val="o"/>
+    <w:basedOn w:val="DefaultParagraphFont"/>
+    <w:rsid w:val="00031D08"/>
+  </w:style>
+  <w:style w:type="character" w:customStyle="1" w:styleId="k">
+    <w:name w:val="k"/>
+    <w:basedOn w:val="DefaultParagraphFont"/>
+    <w:rsid w:val="00031D08"/>
+  </w:style>
+  <w:style w:type="character" w:customStyle="1" w:styleId="sb">
+    <w:name w:val="sb"/>
+    <w:basedOn w:val="DefaultParagraphFont"/>
+    <w:rsid w:val="00031D08"/>
+  </w:style>
+  <w:style w:type="character" w:customStyle="1" w:styleId="nb">
+    <w:name w:val="nb"/>
+    <w:basedOn w:val="DefaultParagraphFont"/>
+    <w:rsid w:val="00031D08"/>
+  </w:style>
+  <w:style w:type="character" w:customStyle="1" w:styleId="s2">
+    <w:name w:val="s2"/>
+    <w:basedOn w:val="DefaultParagraphFont"/>
+    <w:rsid w:val="00031D08"/>
+  </w:style>
+  <w:style w:type="character" w:customStyle="1" w:styleId="se">
+    <w:name w:val="se"/>
+    <w:basedOn w:val="DefaultParagraphFont"/>
+    <w:rsid w:val="00FE2493"/>
+  </w:style>
+  <w:style w:type="paragraph" w:styleId="BalloonText">
+    <w:name w:val="Balloon Text"/>
+    <w:basedOn w:val="Normal"/>
+    <w:link w:val="BalloonTextChar"/>
+    <w:uiPriority w:val="99"/>
+    <w:semiHidden/>
+    <w:unhideWhenUsed/>
+    <w:rsid w:val="009170C5"/>
+    <w:rPr>
+      <w:rFonts w:ascii="Tahoma" w:hAnsi="Tahoma" w:cs="Tahoma"/>
+      <w:sz w:val="16"/>
+      <w:szCs w:val="16"/>
+    </w:rPr>
+  </w:style>
+  <w:style w:type="character" w:customStyle="1" w:styleId="BalloonTextChar">
+    <w:name w:val="Balloon Text Char"/>
+    <w:basedOn w:val="DefaultParagraphFont"/>
+    <w:link w:val="BalloonText"/>
+    <w:uiPriority w:val="99"/>
+    <w:semiHidden/>
+    <w:rsid w:val="009170C5"/>
+    <w:rPr>
+      <w:rFonts w:ascii="Tahoma" w:eastAsiaTheme="minorEastAsia" w:hAnsi="Tahoma" w:cs="Tahoma"/>
+      <w:color w:val="000000"/>
+      <w:sz w:val="16"/>
+      <w:szCs w:val="16"/>
+    </w:rPr>
+  </w:style>
 </w:styles>
 </file>
 
@@ -5077,6 +7242,69 @@
       </w:tblCellMar>
     </w:tblPr>
   </w:style>
+  <w:style w:type="character" w:customStyle="1" w:styleId="nv">
+    <w:name w:val="nv"/>
+    <w:basedOn w:val="DefaultParagraphFont"/>
+    <w:rsid w:val="00031D08"/>
+  </w:style>
+  <w:style w:type="character" w:customStyle="1" w:styleId="o">
+    <w:name w:val="o"/>
+    <w:basedOn w:val="DefaultParagraphFont"/>
+    <w:rsid w:val="00031D08"/>
+  </w:style>
+  <w:style w:type="character" w:customStyle="1" w:styleId="k">
+    <w:name w:val="k"/>
+    <w:basedOn w:val="DefaultParagraphFont"/>
+    <w:rsid w:val="00031D08"/>
+  </w:style>
+  <w:style w:type="character" w:customStyle="1" w:styleId="sb">
+    <w:name w:val="sb"/>
+    <w:basedOn w:val="DefaultParagraphFont"/>
+    <w:rsid w:val="00031D08"/>
+  </w:style>
+  <w:style w:type="character" w:customStyle="1" w:styleId="nb">
+    <w:name w:val="nb"/>
+    <w:basedOn w:val="DefaultParagraphFont"/>
+    <w:rsid w:val="00031D08"/>
+  </w:style>
+  <w:style w:type="character" w:customStyle="1" w:styleId="s2">
+    <w:name w:val="s2"/>
+    <w:basedOn w:val="DefaultParagraphFont"/>
+    <w:rsid w:val="00031D08"/>
+  </w:style>
+  <w:style w:type="character" w:customStyle="1" w:styleId="se">
+    <w:name w:val="se"/>
+    <w:basedOn w:val="DefaultParagraphFont"/>
+    <w:rsid w:val="00FE2493"/>
+  </w:style>
+  <w:style w:type="paragraph" w:styleId="BalloonText">
+    <w:name w:val="Balloon Text"/>
+    <w:basedOn w:val="Normal"/>
+    <w:link w:val="BalloonTextChar"/>
+    <w:uiPriority w:val="99"/>
+    <w:semiHidden/>
+    <w:unhideWhenUsed/>
+    <w:rsid w:val="009170C5"/>
+    <w:rPr>
+      <w:rFonts w:ascii="Tahoma" w:hAnsi="Tahoma" w:cs="Tahoma"/>
+      <w:sz w:val="16"/>
+      <w:szCs w:val="16"/>
+    </w:rPr>
+  </w:style>
+  <w:style w:type="character" w:customStyle="1" w:styleId="BalloonTextChar">
+    <w:name w:val="Balloon Text Char"/>
+    <w:basedOn w:val="DefaultParagraphFont"/>
+    <w:link w:val="BalloonText"/>
+    <w:uiPriority w:val="99"/>
+    <w:semiHidden/>
+    <w:rsid w:val="009170C5"/>
+    <w:rPr>
+      <w:rFonts w:ascii="Tahoma" w:eastAsiaTheme="minorEastAsia" w:hAnsi="Tahoma" w:cs="Tahoma"/>
+      <w:color w:val="000000"/>
+      <w:sz w:val="16"/>
+      <w:szCs w:val="16"/>
+    </w:rPr>
+  </w:style>
 </w:styles>
 </file>
 

</xml_diff>